<commit_message>
update com dependencia funcionas (provavelmente esta mal)
</commit_message>
<xml_diff>
--- a/Segunda Entrega/Esquema Relacional.docx
+++ b/Segunda Entrega/Esquema Relacional.docx
@@ -3,6 +3,31 @@
 <w:document xmlns:wpc="http://schemas.microsoft.com/office/word/2010/wordprocessingCanvas" xmlns:cx="http://schemas.microsoft.com/office/drawing/2014/chartex" xmlns:cx1="http://schemas.microsoft.com/office/drawing/2015/9/8/chartex" xmlns:cx2="http://schemas.microsoft.com/office/drawing/2015/10/21/chartex" xmlns:cx3="http://schemas.microsoft.com/office/drawing/2016/5/9/chartex" xmlns:cx4="http://schemas.microsoft.com/office/drawing/2016/5/10/chartex" xmlns:cx5="http://schemas.microsoft.com/office/drawing/2016/5/11/chartex" xmlns:mc="http://schemas.openxmlformats.org/markup-compatibility/2006" xmlns:o="urn:schemas-microsoft-com:office:office" xmlns:r="http://schemas.openxmlformats.org/officeDocument/2006/relationships" xmlns:m="http://schemas.openxmlformats.org/officeDocument/2006/math" xmlns:v="urn:schemas-microsoft-com:vml" xmlns:wp14="http://schemas.microsoft.com/office/word/2010/wordprocessingDrawing" xmlns:wp="http://schemas.openxmlformats.org/drawingml/2006/wordprocessingDrawing" xmlns:w10="urn:schemas-microsoft-com:office:word" xmlns:w="http://schemas.openxmlformats.org/wordprocessingml/2006/main" xmlns:w14="http://schemas.microsoft.com/office/word/2010/wordml" xmlns:w15="http://schemas.microsoft.com/office/word/2012/wordml" xmlns:w16se="http://schemas.microsoft.com/office/word/2015/wordml/symex" xmlns:wpg="http://schemas.microsoft.com/office/word/2010/wordprocessingGroup" xmlns:wpi="http://schemas.microsoft.com/office/word/2010/wordprocessingInk" xmlns:wne="http://schemas.microsoft.com/office/word/2006/wordml" xmlns:wps="http://schemas.microsoft.com/office/word/2010/wordprocessingShape" mc:Ignorable="w14 w15 w16se wp14">
   <w:body>
     <w:p>
+      <w:pPr>
+        <w:jc w:val="center"/>
+        <w:rPr>
+          <w:b/>
+          <w:sz w:val="32"/>
+        </w:rPr>
+      </w:pPr>
+      <w:r>
+        <w:rPr>
+          <w:b/>
+          <w:sz w:val="32"/>
+        </w:rPr>
+        <w:t>Modelo Relacional</w:t>
+      </w:r>
+    </w:p>
+    <w:p>
+      <w:pPr>
+        <w:jc w:val="center"/>
+        <w:rPr>
+          <w:b/>
+          <w:sz w:val="32"/>
+        </w:rPr>
+      </w:pPr>
+    </w:p>
+    <w:p>
       <w:r>
         <w:rPr>
           <w:b/>
@@ -96,136 +121,171 @@
       </w:r>
       <w:r>
         <w:rPr>
+          <w:color w:val="4472C4" w:themeColor="accent1"/>
+          <w:u w:val="single"/>
+        </w:rPr>
+        <w:t>id</w:t>
+      </w:r>
+      <w:r>
+        <w:rPr>
           <w:color w:val="ED7D31" w:themeColor="accent2"/>
-          <w:u w:val="single"/>
-        </w:rPr>
-        <w:t>id1</w:t>
+        </w:rPr>
+        <w:t>, id1-&gt;Utilizador, id2</w:t>
       </w:r>
       <w:r>
         <w:rPr>
           <w:color w:val="ED7D31" w:themeColor="accent2"/>
         </w:rPr>
+        <w:t>-&gt;Utilizador</w:t>
+      </w:r>
+      <w:r>
+        <w:t>, conteúdo, dataEnvio)</w:t>
+      </w:r>
+    </w:p>
+    <w:p>
+      <w:pPr>
+        <w:rPr>
+          <w:color w:val="70AD47" w:themeColor="accent6"/>
+        </w:rPr>
+      </w:pPr>
+      <w:r>
+        <w:rPr>
+          <w:b/>
+          <w:color w:val="FF0000"/>
+        </w:rPr>
+        <w:t>FollowsUser</w:t>
+      </w:r>
+      <w:r>
+        <w:rPr>
+          <w:b/>
+        </w:rPr>
+        <w:t xml:space="preserve"> </w:t>
+      </w:r>
+      <w:r>
+        <w:rPr>
+          <w:color w:val="70AD47" w:themeColor="accent6"/>
+        </w:rPr>
+        <w:t>(</w:t>
+      </w:r>
+      <w:r>
+        <w:rPr>
+          <w:color w:val="70AD47" w:themeColor="accent6"/>
+          <w:u w:val="single"/>
+        </w:rPr>
+        <w:t>idUser</w:t>
+      </w:r>
+      <w:r>
+        <w:rPr>
+          <w:color w:val="70AD47" w:themeColor="accent6"/>
+        </w:rPr>
+        <w:t>-</w:t>
+      </w:r>
+      <w:r>
+        <w:rPr>
+          <w:color w:val="70AD47" w:themeColor="accent6"/>
+        </w:rPr>
+        <w:t>&gt;</w:t>
+      </w:r>
+      <w:r>
+        <w:rPr>
+          <w:color w:val="70AD47" w:themeColor="accent6"/>
+        </w:rPr>
+        <w:t xml:space="preserve">Utilizador, </w:t>
+      </w:r>
+      <w:proofErr w:type="spellStart"/>
+      <w:r>
+        <w:rPr>
+          <w:color w:val="70AD47" w:themeColor="accent6"/>
+          <w:u w:val="single"/>
+        </w:rPr>
+        <w:t>idUserSeguido</w:t>
+      </w:r>
+      <w:proofErr w:type="spellEnd"/>
+      <w:r>
+        <w:rPr>
+          <w:color w:val="70AD47" w:themeColor="accent6"/>
+        </w:rPr>
+        <w:t>-&gt;Utilizador)</w:t>
+      </w:r>
+    </w:p>
+    <w:p>
+      <w:pPr>
+        <w:rPr>
+          <w:color w:val="70AD47" w:themeColor="accent6"/>
+        </w:rPr>
+      </w:pPr>
+      <w:r>
+        <w:rPr>
+          <w:b/>
+          <w:color w:val="FF0000"/>
+        </w:rPr>
+        <w:t>FollowsSinger</w:t>
+      </w:r>
+      <w:r>
+        <w:rPr>
+          <w:color w:val="70AD47" w:themeColor="accent6"/>
+        </w:rPr>
+        <w:t>(</w:t>
+      </w:r>
+      <w:r>
+        <w:rPr>
+          <w:color w:val="70AD47" w:themeColor="accent6"/>
+          <w:u w:val="single"/>
+        </w:rPr>
+        <w:t>idUser</w:t>
+      </w:r>
+      <w:r>
+        <w:rPr>
+          <w:color w:val="70AD47" w:themeColor="accent6"/>
+        </w:rPr>
         <w:t xml:space="preserve">-&gt;Utilizador, </w:t>
       </w:r>
       <w:r>
         <w:rPr>
-          <w:color w:val="ED7D31" w:themeColor="accent2"/>
-          <w:u w:val="single"/>
-        </w:rPr>
-        <w:t>id2</w:t>
-      </w:r>
-      <w:r>
-        <w:rPr>
-          <w:color w:val="ED7D31" w:themeColor="accent2"/>
-        </w:rPr>
-        <w:t>-&gt;Utilizador</w:t>
-      </w:r>
-      <w:r>
-        <w:t>,</w:t>
-      </w:r>
-      <w:r>
-        <w:t xml:space="preserve"> </w:t>
-      </w:r>
-      <w:r>
-        <w:rPr>
-          <w:color w:val="4472C4" w:themeColor="accent1"/>
+          <w:color w:val="70AD47" w:themeColor="accent6"/>
+          <w:u w:val="single"/>
+        </w:rPr>
+        <w:t>idIntérprete</w:t>
+      </w:r>
+      <w:r>
+        <w:rPr>
+          <w:color w:val="70AD47" w:themeColor="accent6"/>
+        </w:rPr>
+        <w:t>-&gt;Intérprete)</w:t>
+      </w:r>
+    </w:p>
+    <w:p>
+      <w:pPr>
+        <w:rPr>
+          <w:color w:val="70AD47" w:themeColor="accent6"/>
+        </w:rPr>
+      </w:pPr>
+      <w:r>
+        <w:rPr>
+          <w:b/>
+          <w:color w:val="FF0000"/>
+        </w:rPr>
+        <w:t>FollowsPlaylist</w:t>
+      </w:r>
+      <w:r>
+        <w:rPr>
+          <w:color w:val="70AD47" w:themeColor="accent6"/>
+        </w:rPr>
+        <w:t xml:space="preserve"> (</w:t>
+      </w:r>
+      <w:r>
+        <w:rPr>
+          <w:color w:val="70AD47" w:themeColor="accent6"/>
           <w:u w:val="single"/>
         </w:rPr>
         <w:t>id</w:t>
       </w:r>
       <w:r>
-        <w:t>, conteúdo, dataEnvio)</w:t>
-      </w:r>
-    </w:p>
-    <w:p>
-      <w:pPr>
-        <w:rPr>
-          <w:color w:val="70AD47" w:themeColor="accent6"/>
-        </w:rPr>
-      </w:pPr>
-      <w:r>
-        <w:rPr>
-          <w:b/>
-          <w:color w:val="FF0000"/>
-        </w:rPr>
-        <w:t>FollowsUser</w:t>
-      </w:r>
-      <w:r>
-        <w:rPr>
-          <w:b/>
-        </w:rPr>
-        <w:t xml:space="preserve"> </w:t>
-      </w:r>
-      <w:r>
-        <w:rPr>
-          <w:color w:val="70AD47" w:themeColor="accent6"/>
-        </w:rPr>
-        <w:t>(</w:t>
-      </w:r>
-      <w:r>
-        <w:rPr>
-          <w:color w:val="70AD47" w:themeColor="accent6"/>
-          <w:u w:val="single"/>
-        </w:rPr>
-        <w:t>id1</w:t>
-      </w:r>
-      <w:r>
-        <w:rPr>
-          <w:color w:val="70AD47" w:themeColor="accent6"/>
-        </w:rPr>
-        <w:t>-</w:t>
-      </w:r>
-      <w:r>
-        <w:rPr>
-          <w:color w:val="70AD47" w:themeColor="accent6"/>
-        </w:rPr>
-        <w:t>&gt;</w:t>
-      </w:r>
-      <w:r>
-        <w:rPr>
-          <w:color w:val="70AD47" w:themeColor="accent6"/>
-        </w:rPr>
-        <w:t xml:space="preserve">Utilizador, </w:t>
-      </w:r>
-      <w:r>
-        <w:rPr>
-          <w:color w:val="70AD47" w:themeColor="accent6"/>
-          <w:u w:val="single"/>
-        </w:rPr>
-        <w:t>id2</w:t>
-      </w:r>
-      <w:r>
-        <w:rPr>
-          <w:color w:val="70AD47" w:themeColor="accent6"/>
-        </w:rPr>
-        <w:t>-&gt;Utilizador)</w:t>
-      </w:r>
-    </w:p>
-    <w:p>
-      <w:pPr>
-        <w:rPr>
-          <w:color w:val="70AD47" w:themeColor="accent6"/>
-        </w:rPr>
-      </w:pPr>
-      <w:r>
-        <w:rPr>
-          <w:b/>
-          <w:color w:val="FF0000"/>
-        </w:rPr>
-        <w:t>FollowsSinger</w:t>
-      </w:r>
-      <w:r>
-        <w:rPr>
-          <w:color w:val="70AD47" w:themeColor="accent6"/>
-        </w:rPr>
-        <w:t>(</w:t>
-      </w:r>
-      <w:r>
-        <w:rPr>
-          <w:color w:val="70AD47" w:themeColor="accent6"/>
-          <w:u w:val="single"/>
-        </w:rPr>
-        <w:t>id1</w:t>
+        <w:rPr>
+          <w:color w:val="70AD47" w:themeColor="accent6"/>
+          <w:u w:val="single"/>
+        </w:rPr>
+        <w:t>User</w:t>
       </w:r>
       <w:r>
         <w:rPr>
@@ -238,53 +298,14 @@
           <w:color w:val="70AD47" w:themeColor="accent6"/>
           <w:u w:val="single"/>
         </w:rPr>
-        <w:t>id2</w:t>
-      </w:r>
-      <w:r>
-        <w:rPr>
-          <w:color w:val="70AD47" w:themeColor="accent6"/>
-        </w:rPr>
-        <w:t>-&gt;Intérprete)</w:t>
-      </w:r>
-    </w:p>
-    <w:p>
-      <w:pPr>
-        <w:rPr>
-          <w:color w:val="70AD47" w:themeColor="accent6"/>
-        </w:rPr>
-      </w:pPr>
-      <w:r>
-        <w:rPr>
-          <w:b/>
-          <w:color w:val="FF0000"/>
-        </w:rPr>
-        <w:t>FollowsPlaylist</w:t>
-      </w:r>
-      <w:r>
-        <w:rPr>
-          <w:color w:val="70AD47" w:themeColor="accent6"/>
-        </w:rPr>
-        <w:t xml:space="preserve"> (</w:t>
-      </w:r>
-      <w:r>
-        <w:rPr>
-          <w:color w:val="70AD47" w:themeColor="accent6"/>
-          <w:u w:val="single"/>
-        </w:rPr>
-        <w:t>id1</w:t>
-      </w:r>
-      <w:r>
-        <w:rPr>
-          <w:color w:val="70AD47" w:themeColor="accent6"/>
-        </w:rPr>
-        <w:t xml:space="preserve">-&gt;Utilizador, </w:t>
-      </w:r>
-      <w:r>
-        <w:rPr>
-          <w:color w:val="70AD47" w:themeColor="accent6"/>
-          <w:u w:val="single"/>
-        </w:rPr>
-        <w:t>id2</w:t>
+        <w:t>id</w:t>
+      </w:r>
+      <w:r>
+        <w:rPr>
+          <w:color w:val="70AD47" w:themeColor="accent6"/>
+          <w:u w:val="single"/>
+        </w:rPr>
+        <w:t>Playlist</w:t>
       </w:r>
       <w:r>
         <w:rPr>
@@ -1006,14 +1027,11 @@
     <w:p/>
     <w:p/>
     <w:p>
-      <w:bookmarkStart w:id="0" w:name="_GoBack"/>
-      <w:bookmarkEnd w:id="0"/>
       <w:r>
         <w:rPr>
           <w:noProof/>
           <w:lang w:eastAsia="pt-PT"/>
         </w:rPr>
-        <w:lastRenderedPageBreak/>
         <w:drawing>
           <wp:anchor distT="0" distB="0" distL="114300" distR="114300" simplePos="0" relativeHeight="251658240" behindDoc="1" locked="0" layoutInCell="1" allowOverlap="1">
             <wp:simplePos x="0" y="0"/>
@@ -1038,7 +1056,7 @@
                     <pic:cNvPicPr/>
                   </pic:nvPicPr>
                   <pic:blipFill>
-                    <a:blip r:embed="rId4">
+                    <a:blip r:embed="rId5">
                       <a:extLst>
                         <a:ext uri="{28A0092B-C50C-407E-A947-70E740481C1C}">
                           <a14:useLocalDpi xmlns:a14="http://schemas.microsoft.com/office/drawing/2010/main" val="0"/>
@@ -1071,6 +1089,1149 @@
         </w:drawing>
       </w:r>
     </w:p>
+    <w:p/>
+    <w:p/>
+    <w:p/>
+    <w:p/>
+    <w:p/>
+    <w:p/>
+    <w:p/>
+    <w:p/>
+    <w:p/>
+    <w:p/>
+    <w:p/>
+    <w:p/>
+    <w:p/>
+    <w:p/>
+    <w:p/>
+    <w:p/>
+    <w:p/>
+    <w:p/>
+    <w:p/>
+    <w:p/>
+    <w:p/>
+    <w:p/>
+    <w:p/>
+    <w:p>
+      <w:pPr>
+        <w:tabs>
+          <w:tab w:val="left" w:pos="3072"/>
+        </w:tabs>
+      </w:pPr>
+      <w:r>
+        <w:tab/>
+      </w:r>
+    </w:p>
+    <w:p>
+      <w:r>
+        <w:br w:type="page"/>
+      </w:r>
+    </w:p>
+    <w:p>
+      <w:pPr>
+        <w:jc w:val="center"/>
+        <w:rPr>
+          <w:b/>
+          <w:sz w:val="32"/>
+        </w:rPr>
+      </w:pPr>
+      <w:r>
+        <w:rPr>
+          <w:b/>
+          <w:sz w:val="32"/>
+        </w:rPr>
+        <w:lastRenderedPageBreak/>
+        <w:t>Dependências Funcionais</w:t>
+      </w:r>
+    </w:p>
+    <w:p>
+      <w:pPr>
+        <w:jc w:val="center"/>
+        <w:rPr>
+          <w:b/>
+          <w:sz w:val="32"/>
+        </w:rPr>
+      </w:pPr>
+    </w:p>
+    <w:p>
+      <w:r>
+        <w:rPr>
+          <w:b/>
+        </w:rPr>
+        <w:t xml:space="preserve">Utilizador </w:t>
+      </w:r>
+      <w:r>
+        <w:t>(</w:t>
+      </w:r>
+      <w:r>
+        <w:rPr>
+          <w:u w:val="single"/>
+        </w:rPr>
+        <w:t>id</w:t>
+      </w:r>
+      <w:r>
+        <w:t>, nome, username, password, fotoPerfil, dataNascimento, email, idade)</w:t>
+      </w:r>
+    </w:p>
+    <w:p>
+      <w:pPr>
+        <w:pStyle w:val="PargrafodaLista"/>
+        <w:numPr>
+          <w:ilvl w:val="0"/>
+          <w:numId w:val="2"/>
+        </w:numPr>
+      </w:pPr>
+      <w:r>
+        <w:t>{id} -&gt; {nome, username, password, fotoPerfil, dataNascimento, email, idade}</w:t>
+      </w:r>
+    </w:p>
+    <w:p>
+      <w:pPr>
+        <w:pStyle w:val="PargrafodaLista"/>
+        <w:numPr>
+          <w:ilvl w:val="0"/>
+          <w:numId w:val="2"/>
+        </w:numPr>
+      </w:pPr>
+      <w:r>
+        <w:t>{dataNascimento} -&gt; {idade}</w:t>
+      </w:r>
+    </w:p>
+    <w:p>
+      <w:r>
+        <w:rPr>
+          <w:b/>
+        </w:rPr>
+        <w:t>UtilizadorFree</w:t>
+      </w:r>
+      <w:r>
+        <w:rPr>
+          <w:color w:val="ED7D31" w:themeColor="accent2"/>
+        </w:rPr>
+        <w:t>(</w:t>
+      </w:r>
+      <w:r>
+        <w:rPr>
+          <w:color w:val="ED7D31" w:themeColor="accent2"/>
+          <w:u w:val="single"/>
+        </w:rPr>
+        <w:t>id-&gt;Utilizador</w:t>
+      </w:r>
+      <w:r>
+        <w:t>, tempoLimite)</w:t>
+      </w:r>
+    </w:p>
+    <w:p>
+      <w:pPr>
+        <w:pStyle w:val="PargrafodaLista"/>
+        <w:numPr>
+          <w:ilvl w:val="0"/>
+          <w:numId w:val="3"/>
+        </w:numPr>
+      </w:pPr>
+      <w:r>
+        <w:t xml:space="preserve">{id-&gt;Utilizador} -&gt; </w:t>
+      </w:r>
+      <w:r>
+        <w:t>{</w:t>
+      </w:r>
+      <w:r>
+        <w:t>tempoLimite</w:t>
+      </w:r>
+      <w:r>
+        <w:t>}</w:t>
+      </w:r>
+    </w:p>
+    <w:p>
+      <w:r>
+        <w:rPr>
+          <w:b/>
+        </w:rPr>
+        <w:t>UtilizadorPremium</w:t>
+      </w:r>
+      <w:r>
+        <w:t>(</w:t>
+      </w:r>
+      <w:r>
+        <w:rPr>
+          <w:color w:val="ED7D31" w:themeColor="accent2"/>
+          <w:u w:val="single"/>
+        </w:rPr>
+        <w:t>id-&gt;Utilizador</w:t>
+      </w:r>
+      <w:r>
+        <w:t>, mensalidade)</w:t>
+      </w:r>
+    </w:p>
+    <w:p>
+      <w:pPr>
+        <w:pStyle w:val="PargrafodaLista"/>
+        <w:numPr>
+          <w:ilvl w:val="0"/>
+          <w:numId w:val="4"/>
+        </w:numPr>
+        <w:rPr>
+          <w:u w:val="single"/>
+        </w:rPr>
+      </w:pPr>
+      <w:r>
+        <w:t xml:space="preserve">{id-&gt;Utilizador} -&gt; </w:t>
+      </w:r>
+      <w:r>
+        <w:t>{</w:t>
+      </w:r>
+      <w:r>
+        <w:t>mensalidade</w:t>
+      </w:r>
+      <w:r>
+        <w:t>}</w:t>
+      </w:r>
+    </w:p>
+    <w:p>
+      <w:r>
+        <w:rPr>
+          <w:b/>
+        </w:rPr>
+        <w:t xml:space="preserve">Mensagem </w:t>
+      </w:r>
+      <w:r>
+        <w:t>(</w:t>
+      </w:r>
+      <w:r>
+        <w:rPr>
+          <w:color w:val="4472C4" w:themeColor="accent1"/>
+          <w:u w:val="single"/>
+        </w:rPr>
+        <w:t>id</w:t>
+      </w:r>
+      <w:r>
+        <w:rPr>
+          <w:color w:val="ED7D31" w:themeColor="accent2"/>
+        </w:rPr>
+        <w:t xml:space="preserve">, </w:t>
+      </w:r>
+      <w:r>
+        <w:rPr>
+          <w:color w:val="ED7D31" w:themeColor="accent2"/>
+        </w:rPr>
+        <w:t>id1-&gt;Utilizador, id2</w:t>
+      </w:r>
+      <w:r>
+        <w:rPr>
+          <w:color w:val="ED7D31" w:themeColor="accent2"/>
+        </w:rPr>
+        <w:t>-&gt;Utilizador</w:t>
+      </w:r>
+      <w:r>
+        <w:t>, conteúdo, dataEnvio)</w:t>
+      </w:r>
+    </w:p>
+    <w:p>
+      <w:pPr>
+        <w:pStyle w:val="PargrafodaLista"/>
+        <w:numPr>
+          <w:ilvl w:val="0"/>
+          <w:numId w:val="5"/>
+        </w:numPr>
+      </w:pPr>
+      <w:r>
+        <w:t>{id}-&gt;{</w:t>
+      </w:r>
+      <w:r>
+        <w:t>id1-&gt;Utilizador, id2-&gt;Utilizador, conteúdo, dataEnvio</w:t>
+      </w:r>
+      <w:r>
+        <w:t>}</w:t>
+      </w:r>
+    </w:p>
+    <w:p>
+      <w:pPr>
+        <w:rPr>
+          <w:color w:val="70AD47" w:themeColor="accent6"/>
+        </w:rPr>
+      </w:pPr>
+      <w:r>
+        <w:rPr>
+          <w:b/>
+          <w:color w:val="FF0000"/>
+        </w:rPr>
+        <w:t>FollowsUser</w:t>
+      </w:r>
+      <w:r>
+        <w:rPr>
+          <w:b/>
+        </w:rPr>
+        <w:t xml:space="preserve"> </w:t>
+      </w:r>
+      <w:r>
+        <w:rPr>
+          <w:color w:val="70AD47" w:themeColor="accent6"/>
+        </w:rPr>
+        <w:t>(</w:t>
+      </w:r>
+      <w:r>
+        <w:rPr>
+          <w:color w:val="70AD47" w:themeColor="accent6"/>
+          <w:u w:val="single"/>
+        </w:rPr>
+        <w:t>idUser</w:t>
+      </w:r>
+      <w:r>
+        <w:rPr>
+          <w:color w:val="70AD47" w:themeColor="accent6"/>
+        </w:rPr>
+        <w:t>-</w:t>
+      </w:r>
+      <w:r>
+        <w:rPr>
+          <w:color w:val="70AD47" w:themeColor="accent6"/>
+        </w:rPr>
+        <w:t>&gt;</w:t>
+      </w:r>
+      <w:r>
+        <w:rPr>
+          <w:color w:val="70AD47" w:themeColor="accent6"/>
+        </w:rPr>
+        <w:t xml:space="preserve">Utilizador, </w:t>
+      </w:r>
+      <w:proofErr w:type="spellStart"/>
+      <w:r>
+        <w:rPr>
+          <w:color w:val="70AD47" w:themeColor="accent6"/>
+          <w:u w:val="single"/>
+        </w:rPr>
+        <w:t>idUserSeguido</w:t>
+      </w:r>
+      <w:proofErr w:type="spellEnd"/>
+      <w:r>
+        <w:rPr>
+          <w:color w:val="70AD47" w:themeColor="accent6"/>
+        </w:rPr>
+        <w:t>-&gt;Utilizador)</w:t>
+      </w:r>
+    </w:p>
+    <w:p>
+      <w:pPr>
+        <w:pStyle w:val="PargrafodaLista"/>
+        <w:numPr>
+          <w:ilvl w:val="0"/>
+          <w:numId w:val="6"/>
+        </w:numPr>
+        <w:rPr>
+          <w:highlight w:val="yellow"/>
+        </w:rPr>
+      </w:pPr>
+      <w:r>
+        <w:rPr>
+          <w:highlight w:val="yellow"/>
+        </w:rPr>
+        <w:t>???</w:t>
+      </w:r>
+    </w:p>
+    <w:p>
+      <w:pPr>
+        <w:rPr>
+          <w:color w:val="70AD47" w:themeColor="accent6"/>
+        </w:rPr>
+      </w:pPr>
+      <w:r>
+        <w:rPr>
+          <w:b/>
+          <w:color w:val="FF0000"/>
+        </w:rPr>
+        <w:t>FollowsSinger</w:t>
+      </w:r>
+      <w:r>
+        <w:rPr>
+          <w:color w:val="70AD47" w:themeColor="accent6"/>
+        </w:rPr>
+        <w:t>(</w:t>
+      </w:r>
+      <w:r>
+        <w:rPr>
+          <w:color w:val="70AD47" w:themeColor="accent6"/>
+          <w:u w:val="single"/>
+        </w:rPr>
+        <w:t>idUser</w:t>
+      </w:r>
+      <w:r>
+        <w:rPr>
+          <w:color w:val="70AD47" w:themeColor="accent6"/>
+        </w:rPr>
+        <w:t xml:space="preserve">-&gt;Utilizador, </w:t>
+      </w:r>
+      <w:r>
+        <w:rPr>
+          <w:color w:val="70AD47" w:themeColor="accent6"/>
+          <w:u w:val="single"/>
+        </w:rPr>
+        <w:t>idIntérprete</w:t>
+      </w:r>
+      <w:r>
+        <w:rPr>
+          <w:color w:val="70AD47" w:themeColor="accent6"/>
+        </w:rPr>
+        <w:t>-&gt;Intérprete)</w:t>
+      </w:r>
+    </w:p>
+    <w:p>
+      <w:pPr>
+        <w:pStyle w:val="PargrafodaLista"/>
+        <w:numPr>
+          <w:ilvl w:val="0"/>
+          <w:numId w:val="7"/>
+        </w:numPr>
+        <w:rPr>
+          <w:highlight w:val="yellow"/>
+        </w:rPr>
+      </w:pPr>
+      <w:r>
+        <w:rPr>
+          <w:highlight w:val="yellow"/>
+        </w:rPr>
+        <w:t>???</w:t>
+      </w:r>
+    </w:p>
+    <w:p>
+      <w:pPr>
+        <w:rPr>
+          <w:color w:val="70AD47" w:themeColor="accent6"/>
+        </w:rPr>
+      </w:pPr>
+      <w:r>
+        <w:rPr>
+          <w:b/>
+          <w:color w:val="FF0000"/>
+        </w:rPr>
+        <w:t>FollowsPlaylist</w:t>
+      </w:r>
+      <w:r>
+        <w:rPr>
+          <w:color w:val="70AD47" w:themeColor="accent6"/>
+        </w:rPr>
+        <w:t xml:space="preserve"> (</w:t>
+      </w:r>
+      <w:r>
+        <w:rPr>
+          <w:color w:val="70AD47" w:themeColor="accent6"/>
+          <w:u w:val="single"/>
+        </w:rPr>
+        <w:t>id</w:t>
+      </w:r>
+      <w:r>
+        <w:rPr>
+          <w:color w:val="70AD47" w:themeColor="accent6"/>
+          <w:u w:val="single"/>
+        </w:rPr>
+        <w:t>User</w:t>
+      </w:r>
+      <w:r>
+        <w:rPr>
+          <w:color w:val="70AD47" w:themeColor="accent6"/>
+        </w:rPr>
+        <w:t xml:space="preserve">-&gt;Utilizador, </w:t>
+      </w:r>
+      <w:r>
+        <w:rPr>
+          <w:color w:val="70AD47" w:themeColor="accent6"/>
+          <w:u w:val="single"/>
+        </w:rPr>
+        <w:t>id</w:t>
+      </w:r>
+      <w:r>
+        <w:rPr>
+          <w:color w:val="70AD47" w:themeColor="accent6"/>
+          <w:u w:val="single"/>
+        </w:rPr>
+        <w:t>Playlist</w:t>
+      </w:r>
+      <w:r>
+        <w:rPr>
+          <w:color w:val="70AD47" w:themeColor="accent6"/>
+        </w:rPr>
+        <w:t>-&gt;Playlist)</w:t>
+      </w:r>
+    </w:p>
+    <w:p>
+      <w:pPr>
+        <w:pStyle w:val="PargrafodaLista"/>
+        <w:numPr>
+          <w:ilvl w:val="0"/>
+          <w:numId w:val="8"/>
+        </w:numPr>
+        <w:rPr>
+          <w:highlight w:val="yellow"/>
+        </w:rPr>
+      </w:pPr>
+      <w:r>
+        <w:rPr>
+          <w:highlight w:val="yellow"/>
+        </w:rPr>
+        <w:t>???</w:t>
+      </w:r>
+    </w:p>
+    <w:p>
+      <w:r>
+        <w:rPr>
+          <w:b/>
+        </w:rPr>
+        <w:t>Intérprete</w:t>
+      </w:r>
+      <w:r>
+        <w:t>(</w:t>
+      </w:r>
+      <w:r>
+        <w:rPr>
+          <w:color w:val="4472C4" w:themeColor="accent1"/>
+          <w:u w:val="single"/>
+        </w:rPr>
+        <w:t>id</w:t>
+      </w:r>
+      <w:r>
+        <w:t xml:space="preserve">, nome, verificado, fotoPerfil, fotoCapa, biografia, </w:t>
+      </w:r>
+      <w:r>
+        <w:rPr>
+          <w:color w:val="00B0F0"/>
+          <w:highlight w:val="yellow"/>
+        </w:rPr>
+        <w:t>cidade-&gt;Local</w:t>
+      </w:r>
+      <w:r>
+        <w:t>)</w:t>
+      </w:r>
+    </w:p>
+    <w:p>
+      <w:pPr>
+        <w:pStyle w:val="PargrafodaLista"/>
+        <w:numPr>
+          <w:ilvl w:val="0"/>
+          <w:numId w:val="9"/>
+        </w:numPr>
+      </w:pPr>
+      <w:r>
+        <w:t>{id}-&gt;{</w:t>
+      </w:r>
+      <w:r>
+        <w:t>n</w:t>
+      </w:r>
+      <w:r>
+        <w:t>ome, verificado, fotoPerfil, fotoCapa, biografia, cidade-&gt;Local</w:t>
+      </w:r>
+      <w:r>
+        <w:t>}</w:t>
+      </w:r>
+    </w:p>
+    <w:p>
+      <w:r>
+        <w:rPr>
+          <w:b/>
+        </w:rPr>
+        <w:t>Álbum</w:t>
+      </w:r>
+      <w:r>
+        <w:t xml:space="preserve"> (</w:t>
+      </w:r>
+      <w:r>
+        <w:rPr>
+          <w:color w:val="5B9BD5" w:themeColor="accent5"/>
+          <w:u w:val="single"/>
+        </w:rPr>
+        <w:t>id</w:t>
+      </w:r>
+      <w:r>
+        <w:t>, nome,</w:t>
+      </w:r>
+      <w:r>
+        <w:t xml:space="preserve"> capa, ano, </w:t>
+      </w:r>
+      <w:r>
+        <w:rPr>
+          <w:color w:val="00B0F0"/>
+        </w:rPr>
+        <w:t>idTipoAlbum-&gt;TipoÁ</w:t>
+      </w:r>
+      <w:r>
+        <w:rPr>
+          <w:color w:val="00B0F0"/>
+        </w:rPr>
+        <w:t>lbum</w:t>
+      </w:r>
+      <w:r>
+        <w:rPr>
+          <w:color w:val="00B0F0"/>
+        </w:rPr>
+        <w:t xml:space="preserve">, </w:t>
+      </w:r>
+      <w:r>
+        <w:rPr>
+          <w:color w:val="00B0F0"/>
+        </w:rPr>
+        <w:t>idIntérprete-&gt;Intérprete</w:t>
+      </w:r>
+      <w:r>
+        <w:t>)</w:t>
+      </w:r>
+    </w:p>
+    <w:p>
+      <w:pPr>
+        <w:pStyle w:val="PargrafodaLista"/>
+        <w:numPr>
+          <w:ilvl w:val="0"/>
+          <w:numId w:val="10"/>
+        </w:numPr>
+      </w:pPr>
+      <w:r>
+        <w:t>{id}-&gt;{</w:t>
+      </w:r>
+      <w:r>
+        <w:t>nome, capa, ano, idTipoAlbum-&gt;TipoÁlbum, idIntérprete-&gt;Intérprete</w:t>
+      </w:r>
+      <w:r>
+        <w:t>}</w:t>
+      </w:r>
+    </w:p>
+    <w:p>
+      <w:r>
+        <w:rPr>
+          <w:b/>
+        </w:rPr>
+        <w:t>TipoÁlbum</w:t>
+      </w:r>
+      <w:r>
+        <w:t xml:space="preserve"> (</w:t>
+      </w:r>
+      <w:r>
+        <w:rPr>
+          <w:color w:val="4472C4" w:themeColor="accent1"/>
+          <w:u w:val="single"/>
+        </w:rPr>
+        <w:t>idTipoAlbum</w:t>
+      </w:r>
+      <w:r>
+        <w:t>,</w:t>
+      </w:r>
+      <w:r>
+        <w:t xml:space="preserve"> tipoNome)</w:t>
+      </w:r>
+    </w:p>
+    <w:p>
+      <w:pPr>
+        <w:pStyle w:val="PargrafodaLista"/>
+        <w:numPr>
+          <w:ilvl w:val="0"/>
+          <w:numId w:val="11"/>
+        </w:numPr>
+      </w:pPr>
+      <w:r>
+        <w:t>{idTipoAlbum} -&gt;{tipoNome}</w:t>
+      </w:r>
+    </w:p>
+    <w:p>
+      <w:r>
+        <w:rPr>
+          <w:b/>
+        </w:rPr>
+        <w:t>Música</w:t>
+      </w:r>
+      <w:r>
+        <w:t xml:space="preserve"> (</w:t>
+      </w:r>
+      <w:r>
+        <w:rPr>
+          <w:color w:val="4472C4" w:themeColor="accent1"/>
+          <w:u w:val="single"/>
+        </w:rPr>
+        <w:t>id</w:t>
+      </w:r>
+      <w:r>
+        <w:t>, nome, duração, reproduções)</w:t>
+      </w:r>
+    </w:p>
+    <w:p>
+      <w:pPr>
+        <w:pStyle w:val="PargrafodaLista"/>
+        <w:numPr>
+          <w:ilvl w:val="0"/>
+          <w:numId w:val="12"/>
+        </w:numPr>
+      </w:pPr>
+      <w:r>
+        <w:t>{id} -&gt; {nome, duração, reproduções}</w:t>
+      </w:r>
+    </w:p>
+    <w:p>
+      <w:r>
+        <w:rPr>
+          <w:b/>
+        </w:rPr>
+        <w:t>Género</w:t>
+      </w:r>
+      <w:r>
+        <w:t xml:space="preserve"> </w:t>
+      </w:r>
+      <w:r>
+        <w:t>(</w:t>
+      </w:r>
+      <w:r>
+        <w:rPr>
+          <w:color w:val="4472C4" w:themeColor="accent1"/>
+          <w:u w:val="single"/>
+        </w:rPr>
+        <w:t>idGénero</w:t>
+      </w:r>
+      <w:r>
+        <w:t>,</w:t>
+      </w:r>
+      <w:r>
+        <w:t xml:space="preserve"> nome)</w:t>
+      </w:r>
+    </w:p>
+    <w:p>
+      <w:pPr>
+        <w:pStyle w:val="PargrafodaLista"/>
+        <w:numPr>
+          <w:ilvl w:val="0"/>
+          <w:numId w:val="13"/>
+        </w:numPr>
+      </w:pPr>
+      <w:r>
+        <w:t>{idGénero} -&gt; {nome}</w:t>
+      </w:r>
+    </w:p>
+    <w:p>
+      <w:r>
+        <w:rPr>
+          <w:b/>
+          <w:color w:val="FF0000"/>
+        </w:rPr>
+        <w:t>MusicaAlbum</w:t>
+      </w:r>
+      <w:r>
+        <w:t xml:space="preserve"> (</w:t>
+      </w:r>
+      <w:r>
+        <w:rPr>
+          <w:color w:val="ED7D31" w:themeColor="accent2"/>
+          <w:u w:val="single"/>
+        </w:rPr>
+        <w:t>id</w:t>
+      </w:r>
+      <w:r>
+        <w:rPr>
+          <w:color w:val="ED7D31" w:themeColor="accent2"/>
+          <w:u w:val="single"/>
+        </w:rPr>
+        <w:t>Música</w:t>
+      </w:r>
+      <w:r>
+        <w:rPr>
+          <w:color w:val="ED7D31" w:themeColor="accent2"/>
+          <w:u w:val="single"/>
+        </w:rPr>
+        <w:t>-&gt;Música</w:t>
+      </w:r>
+      <w:r>
+        <w:rPr>
+          <w:color w:val="ED7D31" w:themeColor="accent2"/>
+        </w:rPr>
+        <w:t xml:space="preserve">, </w:t>
+      </w:r>
+      <w:r>
+        <w:rPr>
+          <w:color w:val="ED7D31" w:themeColor="accent2"/>
+          <w:u w:val="single"/>
+        </w:rPr>
+        <w:t>idÁlbum-&gt;Álbum</w:t>
+      </w:r>
+      <w:r>
+        <w:t xml:space="preserve">, índice) </w:t>
+      </w:r>
+    </w:p>
+    <w:p>
+      <w:pPr>
+        <w:pStyle w:val="PargrafodaLista"/>
+        <w:numPr>
+          <w:ilvl w:val="0"/>
+          <w:numId w:val="14"/>
+        </w:numPr>
+      </w:pPr>
+      <w:r>
+        <w:t>{idMúsica-&gt;Música, idÁlbum-&gt;Álbum} -&gt; {índice}</w:t>
+      </w:r>
+    </w:p>
+    <w:p>
+      <w:r>
+        <w:rPr>
+          <w:b/>
+        </w:rPr>
+        <w:t>Playlist</w:t>
+      </w:r>
+      <w:r>
+        <w:t xml:space="preserve"> </w:t>
+      </w:r>
+      <w:r>
+        <w:t>(</w:t>
+      </w:r>
+      <w:r>
+        <w:rPr>
+          <w:color w:val="4472C4" w:themeColor="accent1"/>
+          <w:u w:val="single"/>
+        </w:rPr>
+        <w:t>id</w:t>
+      </w:r>
+      <w:r>
+        <w:t xml:space="preserve">, nome, imagem, duração, descrição, </w:t>
+      </w:r>
+      <w:r>
+        <w:rPr>
+          <w:color w:val="00B0F0"/>
+        </w:rPr>
+        <w:t>idDono</w:t>
+      </w:r>
+      <w:r>
+        <w:rPr>
+          <w:color w:val="00B0F0"/>
+        </w:rPr>
+        <w:t>-&gt;Utilizador</w:t>
+      </w:r>
+      <w:r>
+        <w:t>)</w:t>
+      </w:r>
+    </w:p>
+    <w:p>
+      <w:pPr>
+        <w:pStyle w:val="PargrafodaLista"/>
+        <w:numPr>
+          <w:ilvl w:val="0"/>
+          <w:numId w:val="15"/>
+        </w:numPr>
+      </w:pPr>
+      <w:r>
+        <w:t>{id} -&gt; {nome, imagem, duração, descrição, idDono-&gt;Utilizador}</w:t>
+      </w:r>
+    </w:p>
+    <w:p>
+      <w:pPr>
+        <w:rPr>
+          <w:color w:val="70AD47" w:themeColor="accent6"/>
+        </w:rPr>
+      </w:pPr>
+      <w:r>
+        <w:rPr>
+          <w:b/>
+          <w:color w:val="FF0000"/>
+        </w:rPr>
+        <w:lastRenderedPageBreak/>
+        <w:t>MusicaPlaylis</w:t>
+      </w:r>
+      <w:r>
+        <w:rPr>
+          <w:color w:val="FF0000"/>
+        </w:rPr>
+        <w:t>t</w:t>
+      </w:r>
+      <w:r>
+        <w:rPr>
+          <w:color w:val="70AD47" w:themeColor="accent6"/>
+        </w:rPr>
+        <w:t xml:space="preserve"> (</w:t>
+      </w:r>
+      <w:r>
+        <w:rPr>
+          <w:color w:val="70AD47" w:themeColor="accent6"/>
+          <w:u w:val="single"/>
+        </w:rPr>
+        <w:t>idMusica</w:t>
+      </w:r>
+      <w:r>
+        <w:rPr>
+          <w:color w:val="70AD47" w:themeColor="accent6"/>
+        </w:rPr>
+        <w:t>-&gt;Música,</w:t>
+      </w:r>
+      <w:r>
+        <w:rPr>
+          <w:color w:val="70AD47" w:themeColor="accent6"/>
+          <w:u w:val="single"/>
+        </w:rPr>
+        <w:t xml:space="preserve"> idPlaylist</w:t>
+      </w:r>
+      <w:r>
+        <w:rPr>
+          <w:color w:val="70AD47" w:themeColor="accent6"/>
+        </w:rPr>
+        <w:t>-&gt;Playlist)</w:t>
+      </w:r>
+    </w:p>
+    <w:p>
+      <w:pPr>
+        <w:pStyle w:val="PargrafodaLista"/>
+        <w:numPr>
+          <w:ilvl w:val="0"/>
+          <w:numId w:val="16"/>
+        </w:numPr>
+        <w:rPr>
+          <w:highlight w:val="yellow"/>
+        </w:rPr>
+      </w:pPr>
+      <w:r>
+        <w:rPr>
+          <w:highlight w:val="yellow"/>
+        </w:rPr>
+        <w:t>???</w:t>
+      </w:r>
+    </w:p>
+    <w:p>
+      <w:r>
+        <w:rPr>
+          <w:b/>
+        </w:rPr>
+        <w:t xml:space="preserve">Dispositivo </w:t>
+      </w:r>
+      <w:r>
+        <w:rPr>
+          <w:color w:val="4472C4" w:themeColor="accent1"/>
+          <w:u w:val="single"/>
+        </w:rPr>
+        <w:t>(idDispositivo</w:t>
+      </w:r>
+      <w:r>
+        <w:t xml:space="preserve">, nome, </w:t>
+      </w:r>
+      <w:r>
+        <w:rPr>
+          <w:color w:val="00B0F0"/>
+        </w:rPr>
+        <w:t>idTipoDispositivo-&gt;TipoDispositivo, idUser-&gt;Utilizador</w:t>
+      </w:r>
+      <w:r>
+        <w:t>)</w:t>
+      </w:r>
+    </w:p>
+    <w:p>
+      <w:pPr>
+        <w:pStyle w:val="PargrafodaLista"/>
+        <w:numPr>
+          <w:ilvl w:val="0"/>
+          <w:numId w:val="18"/>
+        </w:numPr>
+        <w:rPr>
+          <w:b/>
+        </w:rPr>
+      </w:pPr>
+      <w:r>
+        <w:t>{idDispositivo} -&gt; {</w:t>
+      </w:r>
+      <w:r>
+        <w:t>nome, idTipoDispositivo-&gt;TipoDispositivo, idUser-&gt;Utilizador</w:t>
+      </w:r>
+      <w:r>
+        <w:t>}</w:t>
+      </w:r>
+    </w:p>
+    <w:p>
+      <w:r>
+        <w:rPr>
+          <w:b/>
+        </w:rPr>
+        <w:t>TipoDispositivo</w:t>
+      </w:r>
+      <w:r>
+        <w:t xml:space="preserve"> (</w:t>
+      </w:r>
+      <w:r>
+        <w:rPr>
+          <w:color w:val="4472C4" w:themeColor="accent1"/>
+          <w:u w:val="single"/>
+        </w:rPr>
+        <w:t>idTipoDispositivo</w:t>
+      </w:r>
+      <w:r>
+        <w:t>,</w:t>
+      </w:r>
+      <w:r>
+        <w:t xml:space="preserve"> tipoNome)</w:t>
+      </w:r>
+    </w:p>
+    <w:p>
+      <w:pPr>
+        <w:pStyle w:val="PargrafodaLista"/>
+        <w:numPr>
+          <w:ilvl w:val="0"/>
+          <w:numId w:val="19"/>
+        </w:numPr>
+      </w:pPr>
+      <w:r>
+        <w:t>{idTipoDispositivo}-&gt;{tipoNome}</w:t>
+      </w:r>
+    </w:p>
+    <w:p>
+      <w:r>
+        <w:rPr>
+          <w:b/>
+        </w:rPr>
+        <w:t xml:space="preserve">Concerto </w:t>
+      </w:r>
+      <w:r>
+        <w:t>(</w:t>
+      </w:r>
+      <w:r>
+        <w:rPr>
+          <w:color w:val="4472C4" w:themeColor="accent1"/>
+          <w:u w:val="single"/>
+        </w:rPr>
+        <w:t>idConcerto</w:t>
+      </w:r>
+      <w:r>
+        <w:t>, data</w:t>
+      </w:r>
+      <w:r>
+        <w:rPr>
+          <w:color w:val="00B0F0"/>
+        </w:rPr>
+        <w:t>, id-&gt;Intérprete</w:t>
+      </w:r>
+      <w:r>
+        <w:rPr>
+          <w:highlight w:val="yellow"/>
+        </w:rPr>
+        <w:t xml:space="preserve">, </w:t>
+      </w:r>
+      <w:r>
+        <w:rPr>
+          <w:color w:val="00B0F0"/>
+          <w:highlight w:val="yellow"/>
+        </w:rPr>
+        <w:t>cidade-&gt;Local</w:t>
+      </w:r>
+      <w:r>
+        <w:t>)</w:t>
+      </w:r>
+    </w:p>
+    <w:p>
+      <w:pPr>
+        <w:pStyle w:val="PargrafodaLista"/>
+        <w:numPr>
+          <w:ilvl w:val="0"/>
+          <w:numId w:val="20"/>
+        </w:numPr>
+      </w:pPr>
+      <w:r>
+        <w:t>{idConcerto}-&gt;{</w:t>
+      </w:r>
+      <w:r>
+        <w:t>data, id-&gt;Intérprete, cidade-&gt;Local</w:t>
+      </w:r>
+      <w:r>
+        <w:t>}</w:t>
+      </w:r>
+    </w:p>
+    <w:p>
+      <w:r>
+        <w:rPr>
+          <w:b/>
+        </w:rPr>
+        <w:t xml:space="preserve">Local </w:t>
+      </w:r>
+      <w:r>
+        <w:t>(</w:t>
+      </w:r>
+      <w:r>
+        <w:rPr>
+          <w:u w:val="single"/>
+        </w:rPr>
+        <w:t>cidade</w:t>
+      </w:r>
+      <w:r>
+        <w:t xml:space="preserve">, </w:t>
+      </w:r>
+      <w:r>
+        <w:rPr>
+          <w:u w:val="single"/>
+        </w:rPr>
+        <w:t>país</w:t>
+      </w:r>
+      <w:r>
+        <w:t>)</w:t>
+      </w:r>
+    </w:p>
+    <w:p>
+      <w:pPr>
+        <w:pStyle w:val="PargrafodaLista"/>
+        <w:numPr>
+          <w:ilvl w:val="0"/>
+          <w:numId w:val="21"/>
+        </w:numPr>
+        <w:rPr>
+          <w:highlight w:val="yellow"/>
+        </w:rPr>
+      </w:pPr>
+      <w:r>
+        <w:rPr>
+          <w:highlight w:val="yellow"/>
+        </w:rPr>
+        <w:t>???</w:t>
+      </w:r>
+    </w:p>
+    <w:p>
+      <w:r>
+        <w:rPr>
+          <w:b/>
+        </w:rPr>
+        <w:t>Top</w:t>
+      </w:r>
+      <w:r>
+        <w:t xml:space="preserve"> (</w:t>
+      </w:r>
+      <w:r>
+        <w:rPr>
+          <w:color w:val="ED7D31" w:themeColor="accent2"/>
+          <w:u w:val="single"/>
+        </w:rPr>
+        <w:t xml:space="preserve">id-&gt;Música, </w:t>
+      </w:r>
+      <w:r>
+        <w:rPr>
+          <w:color w:val="ED7D31" w:themeColor="accent2"/>
+          <w:highlight w:val="yellow"/>
+          <w:u w:val="single"/>
+        </w:rPr>
+        <w:t>cidade</w:t>
+      </w:r>
+      <w:r>
+        <w:rPr>
+          <w:color w:val="ED7D31" w:themeColor="accent2"/>
+          <w:highlight w:val="yellow"/>
+          <w:u w:val="single"/>
+        </w:rPr>
+        <w:t>-&gt;Local</w:t>
+      </w:r>
+      <w:r>
+        <w:t>, posição)</w:t>
+      </w:r>
+    </w:p>
+    <w:p>
+      <w:pPr>
+        <w:pStyle w:val="PargrafodaLista"/>
+        <w:numPr>
+          <w:ilvl w:val="0"/>
+          <w:numId w:val="22"/>
+        </w:numPr>
+      </w:pPr>
+      <w:r>
+        <w:t>{id-&gt;Música, cidade-&gt;Local} -&gt; {posição}</w:t>
+      </w:r>
+      <w:bookmarkStart w:id="0" w:name="_GoBack"/>
+      <w:bookmarkEnd w:id="0"/>
+    </w:p>
+    <w:p>
+      <w:pPr>
+        <w:tabs>
+          <w:tab w:val="left" w:pos="3072"/>
+        </w:tabs>
+      </w:pPr>
+    </w:p>
     <w:sectPr>
       <w:pgSz w:w="11906" w:h="16838"/>
       <w:pgMar w:top="1417" w:right="1701" w:bottom="1417" w:left="1701" w:header="708" w:footer="708" w:gutter="0"/>
@@ -1079,6 +2240,2078 @@
     </w:sectPr>
   </w:body>
 </w:document>
+</file>
+
+<file path=word/numbering.xml><?xml version="1.0" encoding="utf-8"?>
+<w:numbering xmlns:wpc="http://schemas.microsoft.com/office/word/2010/wordprocessingCanvas" xmlns:cx="http://schemas.microsoft.com/office/drawing/2014/chartex" xmlns:cx1="http://schemas.microsoft.com/office/drawing/2015/9/8/chartex" xmlns:cx2="http://schemas.microsoft.com/office/drawing/2015/10/21/chartex" xmlns:cx3="http://schemas.microsoft.com/office/drawing/2016/5/9/chartex" xmlns:cx4="http://schemas.microsoft.com/office/drawing/2016/5/10/chartex" xmlns:cx5="http://schemas.microsoft.com/office/drawing/2016/5/11/chartex" xmlns:mc="http://schemas.openxmlformats.org/markup-compatibility/2006" xmlns:o="urn:schemas-microsoft-com:office:office" xmlns:r="http://schemas.openxmlformats.org/officeDocument/2006/relationships" xmlns:m="http://schemas.openxmlformats.org/officeDocument/2006/math" xmlns:v="urn:schemas-microsoft-com:vml" xmlns:wp14="http://schemas.microsoft.com/office/word/2010/wordprocessingDrawing" xmlns:wp="http://schemas.openxmlformats.org/drawingml/2006/wordprocessingDrawing" xmlns:w10="urn:schemas-microsoft-com:office:word" xmlns:w="http://schemas.openxmlformats.org/wordprocessingml/2006/main" xmlns:w14="http://schemas.microsoft.com/office/word/2010/wordml" xmlns:w15="http://schemas.microsoft.com/office/word/2012/wordml" xmlns:w16se="http://schemas.microsoft.com/office/word/2015/wordml/symex" xmlns:wpg="http://schemas.microsoft.com/office/word/2010/wordprocessingGroup" xmlns:wpi="http://schemas.microsoft.com/office/word/2010/wordprocessingInk" xmlns:wne="http://schemas.microsoft.com/office/word/2006/wordml" xmlns:wps="http://schemas.microsoft.com/office/word/2010/wordprocessingShape" mc:Ignorable="w14 w15 w16se wp14">
+  <w:abstractNum w:abstractNumId="0" w15:restartNumberingAfterBreak="0">
+    <w:nsid w:val="0220336A"/>
+    <w:multiLevelType w:val="hybridMultilevel"/>
+    <w:tmpl w:val="434623DA"/>
+    <w:lvl w:ilvl="0" w:tplc="90C66416">
+      <w:start w:val="1"/>
+      <w:numFmt w:val="decimal"/>
+      <w:lvlText w:val="%1."/>
+      <w:lvlJc w:val="left"/>
+      <w:pPr>
+        <w:ind w:left="720" w:hanging="360"/>
+      </w:pPr>
+      <w:rPr>
+        <w:b w:val="0"/>
+        <w:i w:val="0"/>
+        <w:color w:val="auto"/>
+      </w:rPr>
+    </w:lvl>
+    <w:lvl w:ilvl="1" w:tplc="08160019" w:tentative="1">
+      <w:start w:val="1"/>
+      <w:numFmt w:val="lowerLetter"/>
+      <w:lvlText w:val="%2."/>
+      <w:lvlJc w:val="left"/>
+      <w:pPr>
+        <w:ind w:left="1440" w:hanging="360"/>
+      </w:pPr>
+    </w:lvl>
+    <w:lvl w:ilvl="2" w:tplc="0816001B" w:tentative="1">
+      <w:start w:val="1"/>
+      <w:numFmt w:val="lowerRoman"/>
+      <w:lvlText w:val="%3."/>
+      <w:lvlJc w:val="right"/>
+      <w:pPr>
+        <w:ind w:left="2160" w:hanging="180"/>
+      </w:pPr>
+    </w:lvl>
+    <w:lvl w:ilvl="3" w:tplc="0816000F" w:tentative="1">
+      <w:start w:val="1"/>
+      <w:numFmt w:val="decimal"/>
+      <w:lvlText w:val="%4."/>
+      <w:lvlJc w:val="left"/>
+      <w:pPr>
+        <w:ind w:left="2880" w:hanging="360"/>
+      </w:pPr>
+    </w:lvl>
+    <w:lvl w:ilvl="4" w:tplc="08160019" w:tentative="1">
+      <w:start w:val="1"/>
+      <w:numFmt w:val="lowerLetter"/>
+      <w:lvlText w:val="%5."/>
+      <w:lvlJc w:val="left"/>
+      <w:pPr>
+        <w:ind w:left="3600" w:hanging="360"/>
+      </w:pPr>
+    </w:lvl>
+    <w:lvl w:ilvl="5" w:tplc="0816001B" w:tentative="1">
+      <w:start w:val="1"/>
+      <w:numFmt w:val="lowerRoman"/>
+      <w:lvlText w:val="%6."/>
+      <w:lvlJc w:val="right"/>
+      <w:pPr>
+        <w:ind w:left="4320" w:hanging="180"/>
+      </w:pPr>
+    </w:lvl>
+    <w:lvl w:ilvl="6" w:tplc="0816000F" w:tentative="1">
+      <w:start w:val="1"/>
+      <w:numFmt w:val="decimal"/>
+      <w:lvlText w:val="%7."/>
+      <w:lvlJc w:val="left"/>
+      <w:pPr>
+        <w:ind w:left="5040" w:hanging="360"/>
+      </w:pPr>
+    </w:lvl>
+    <w:lvl w:ilvl="7" w:tplc="08160019" w:tentative="1">
+      <w:start w:val="1"/>
+      <w:numFmt w:val="lowerLetter"/>
+      <w:lvlText w:val="%8."/>
+      <w:lvlJc w:val="left"/>
+      <w:pPr>
+        <w:ind w:left="5760" w:hanging="360"/>
+      </w:pPr>
+    </w:lvl>
+    <w:lvl w:ilvl="8" w:tplc="0816001B" w:tentative="1">
+      <w:start w:val="1"/>
+      <w:numFmt w:val="lowerRoman"/>
+      <w:lvlText w:val="%9."/>
+      <w:lvlJc w:val="right"/>
+      <w:pPr>
+        <w:ind w:left="6480" w:hanging="180"/>
+      </w:pPr>
+    </w:lvl>
+  </w:abstractNum>
+  <w:abstractNum w:abstractNumId="1" w15:restartNumberingAfterBreak="0">
+    <w:nsid w:val="0C327A05"/>
+    <w:multiLevelType w:val="hybridMultilevel"/>
+    <w:tmpl w:val="D9842306"/>
+    <w:lvl w:ilvl="0" w:tplc="0D18A672">
+      <w:start w:val="1"/>
+      <w:numFmt w:val="decimal"/>
+      <w:lvlText w:val="%1."/>
+      <w:lvlJc w:val="left"/>
+      <w:pPr>
+        <w:ind w:left="720" w:hanging="360"/>
+      </w:pPr>
+      <w:rPr>
+        <w:i w:val="0"/>
+        <w:color w:val="auto"/>
+      </w:rPr>
+    </w:lvl>
+    <w:lvl w:ilvl="1" w:tplc="08160019" w:tentative="1">
+      <w:start w:val="1"/>
+      <w:numFmt w:val="lowerLetter"/>
+      <w:lvlText w:val="%2."/>
+      <w:lvlJc w:val="left"/>
+      <w:pPr>
+        <w:ind w:left="1440" w:hanging="360"/>
+      </w:pPr>
+    </w:lvl>
+    <w:lvl w:ilvl="2" w:tplc="0816001B" w:tentative="1">
+      <w:start w:val="1"/>
+      <w:numFmt w:val="lowerRoman"/>
+      <w:lvlText w:val="%3."/>
+      <w:lvlJc w:val="right"/>
+      <w:pPr>
+        <w:ind w:left="2160" w:hanging="180"/>
+      </w:pPr>
+    </w:lvl>
+    <w:lvl w:ilvl="3" w:tplc="0816000F" w:tentative="1">
+      <w:start w:val="1"/>
+      <w:numFmt w:val="decimal"/>
+      <w:lvlText w:val="%4."/>
+      <w:lvlJc w:val="left"/>
+      <w:pPr>
+        <w:ind w:left="2880" w:hanging="360"/>
+      </w:pPr>
+    </w:lvl>
+    <w:lvl w:ilvl="4" w:tplc="08160019" w:tentative="1">
+      <w:start w:val="1"/>
+      <w:numFmt w:val="lowerLetter"/>
+      <w:lvlText w:val="%5."/>
+      <w:lvlJc w:val="left"/>
+      <w:pPr>
+        <w:ind w:left="3600" w:hanging="360"/>
+      </w:pPr>
+    </w:lvl>
+    <w:lvl w:ilvl="5" w:tplc="0816001B" w:tentative="1">
+      <w:start w:val="1"/>
+      <w:numFmt w:val="lowerRoman"/>
+      <w:lvlText w:val="%6."/>
+      <w:lvlJc w:val="right"/>
+      <w:pPr>
+        <w:ind w:left="4320" w:hanging="180"/>
+      </w:pPr>
+    </w:lvl>
+    <w:lvl w:ilvl="6" w:tplc="0816000F" w:tentative="1">
+      <w:start w:val="1"/>
+      <w:numFmt w:val="decimal"/>
+      <w:lvlText w:val="%7."/>
+      <w:lvlJc w:val="left"/>
+      <w:pPr>
+        <w:ind w:left="5040" w:hanging="360"/>
+      </w:pPr>
+    </w:lvl>
+    <w:lvl w:ilvl="7" w:tplc="08160019" w:tentative="1">
+      <w:start w:val="1"/>
+      <w:numFmt w:val="lowerLetter"/>
+      <w:lvlText w:val="%8."/>
+      <w:lvlJc w:val="left"/>
+      <w:pPr>
+        <w:ind w:left="5760" w:hanging="360"/>
+      </w:pPr>
+    </w:lvl>
+    <w:lvl w:ilvl="8" w:tplc="0816001B" w:tentative="1">
+      <w:start w:val="1"/>
+      <w:numFmt w:val="lowerRoman"/>
+      <w:lvlText w:val="%9."/>
+      <w:lvlJc w:val="right"/>
+      <w:pPr>
+        <w:ind w:left="6480" w:hanging="180"/>
+      </w:pPr>
+    </w:lvl>
+  </w:abstractNum>
+  <w:abstractNum w:abstractNumId="2" w15:restartNumberingAfterBreak="0">
+    <w:nsid w:val="0C3B56F3"/>
+    <w:multiLevelType w:val="hybridMultilevel"/>
+    <w:tmpl w:val="E250AF12"/>
+    <w:lvl w:ilvl="0" w:tplc="902EB95A">
+      <w:start w:val="1"/>
+      <w:numFmt w:val="decimal"/>
+      <w:lvlText w:val="%1."/>
+      <w:lvlJc w:val="left"/>
+      <w:pPr>
+        <w:ind w:left="720" w:hanging="360"/>
+      </w:pPr>
+      <w:rPr>
+        <w:i w:val="0"/>
+      </w:rPr>
+    </w:lvl>
+    <w:lvl w:ilvl="1" w:tplc="08160019" w:tentative="1">
+      <w:start w:val="1"/>
+      <w:numFmt w:val="lowerLetter"/>
+      <w:lvlText w:val="%2."/>
+      <w:lvlJc w:val="left"/>
+      <w:pPr>
+        <w:ind w:left="1440" w:hanging="360"/>
+      </w:pPr>
+    </w:lvl>
+    <w:lvl w:ilvl="2" w:tplc="0816001B" w:tentative="1">
+      <w:start w:val="1"/>
+      <w:numFmt w:val="lowerRoman"/>
+      <w:lvlText w:val="%3."/>
+      <w:lvlJc w:val="right"/>
+      <w:pPr>
+        <w:ind w:left="2160" w:hanging="180"/>
+      </w:pPr>
+    </w:lvl>
+    <w:lvl w:ilvl="3" w:tplc="0816000F" w:tentative="1">
+      <w:start w:val="1"/>
+      <w:numFmt w:val="decimal"/>
+      <w:lvlText w:val="%4."/>
+      <w:lvlJc w:val="left"/>
+      <w:pPr>
+        <w:ind w:left="2880" w:hanging="360"/>
+      </w:pPr>
+    </w:lvl>
+    <w:lvl w:ilvl="4" w:tplc="08160019" w:tentative="1">
+      <w:start w:val="1"/>
+      <w:numFmt w:val="lowerLetter"/>
+      <w:lvlText w:val="%5."/>
+      <w:lvlJc w:val="left"/>
+      <w:pPr>
+        <w:ind w:left="3600" w:hanging="360"/>
+      </w:pPr>
+    </w:lvl>
+    <w:lvl w:ilvl="5" w:tplc="0816001B" w:tentative="1">
+      <w:start w:val="1"/>
+      <w:numFmt w:val="lowerRoman"/>
+      <w:lvlText w:val="%6."/>
+      <w:lvlJc w:val="right"/>
+      <w:pPr>
+        <w:ind w:left="4320" w:hanging="180"/>
+      </w:pPr>
+    </w:lvl>
+    <w:lvl w:ilvl="6" w:tplc="0816000F" w:tentative="1">
+      <w:start w:val="1"/>
+      <w:numFmt w:val="decimal"/>
+      <w:lvlText w:val="%7."/>
+      <w:lvlJc w:val="left"/>
+      <w:pPr>
+        <w:ind w:left="5040" w:hanging="360"/>
+      </w:pPr>
+    </w:lvl>
+    <w:lvl w:ilvl="7" w:tplc="08160019" w:tentative="1">
+      <w:start w:val="1"/>
+      <w:numFmt w:val="lowerLetter"/>
+      <w:lvlText w:val="%8."/>
+      <w:lvlJc w:val="left"/>
+      <w:pPr>
+        <w:ind w:left="5760" w:hanging="360"/>
+      </w:pPr>
+    </w:lvl>
+    <w:lvl w:ilvl="8" w:tplc="0816001B" w:tentative="1">
+      <w:start w:val="1"/>
+      <w:numFmt w:val="lowerRoman"/>
+      <w:lvlText w:val="%9."/>
+      <w:lvlJc w:val="right"/>
+      <w:pPr>
+        <w:ind w:left="6480" w:hanging="180"/>
+      </w:pPr>
+    </w:lvl>
+  </w:abstractNum>
+  <w:abstractNum w:abstractNumId="3" w15:restartNumberingAfterBreak="0">
+    <w:nsid w:val="11B21FBC"/>
+    <w:multiLevelType w:val="hybridMultilevel"/>
+    <w:tmpl w:val="E39A086C"/>
+    <w:lvl w:ilvl="0" w:tplc="0D18A672">
+      <w:start w:val="1"/>
+      <w:numFmt w:val="decimal"/>
+      <w:lvlText w:val="%1."/>
+      <w:lvlJc w:val="left"/>
+      <w:pPr>
+        <w:ind w:left="720" w:hanging="360"/>
+      </w:pPr>
+      <w:rPr>
+        <w:i w:val="0"/>
+        <w:color w:val="auto"/>
+      </w:rPr>
+    </w:lvl>
+    <w:lvl w:ilvl="1" w:tplc="08160019" w:tentative="1">
+      <w:start w:val="1"/>
+      <w:numFmt w:val="lowerLetter"/>
+      <w:lvlText w:val="%2."/>
+      <w:lvlJc w:val="left"/>
+      <w:pPr>
+        <w:ind w:left="1440" w:hanging="360"/>
+      </w:pPr>
+    </w:lvl>
+    <w:lvl w:ilvl="2" w:tplc="0816001B" w:tentative="1">
+      <w:start w:val="1"/>
+      <w:numFmt w:val="lowerRoman"/>
+      <w:lvlText w:val="%3."/>
+      <w:lvlJc w:val="right"/>
+      <w:pPr>
+        <w:ind w:left="2160" w:hanging="180"/>
+      </w:pPr>
+    </w:lvl>
+    <w:lvl w:ilvl="3" w:tplc="0816000F" w:tentative="1">
+      <w:start w:val="1"/>
+      <w:numFmt w:val="decimal"/>
+      <w:lvlText w:val="%4."/>
+      <w:lvlJc w:val="left"/>
+      <w:pPr>
+        <w:ind w:left="2880" w:hanging="360"/>
+      </w:pPr>
+    </w:lvl>
+    <w:lvl w:ilvl="4" w:tplc="08160019" w:tentative="1">
+      <w:start w:val="1"/>
+      <w:numFmt w:val="lowerLetter"/>
+      <w:lvlText w:val="%5."/>
+      <w:lvlJc w:val="left"/>
+      <w:pPr>
+        <w:ind w:left="3600" w:hanging="360"/>
+      </w:pPr>
+    </w:lvl>
+    <w:lvl w:ilvl="5" w:tplc="0816001B" w:tentative="1">
+      <w:start w:val="1"/>
+      <w:numFmt w:val="lowerRoman"/>
+      <w:lvlText w:val="%6."/>
+      <w:lvlJc w:val="right"/>
+      <w:pPr>
+        <w:ind w:left="4320" w:hanging="180"/>
+      </w:pPr>
+    </w:lvl>
+    <w:lvl w:ilvl="6" w:tplc="0816000F" w:tentative="1">
+      <w:start w:val="1"/>
+      <w:numFmt w:val="decimal"/>
+      <w:lvlText w:val="%7."/>
+      <w:lvlJc w:val="left"/>
+      <w:pPr>
+        <w:ind w:left="5040" w:hanging="360"/>
+      </w:pPr>
+    </w:lvl>
+    <w:lvl w:ilvl="7" w:tplc="08160019" w:tentative="1">
+      <w:start w:val="1"/>
+      <w:numFmt w:val="lowerLetter"/>
+      <w:lvlText w:val="%8."/>
+      <w:lvlJc w:val="left"/>
+      <w:pPr>
+        <w:ind w:left="5760" w:hanging="360"/>
+      </w:pPr>
+    </w:lvl>
+    <w:lvl w:ilvl="8" w:tplc="0816001B" w:tentative="1">
+      <w:start w:val="1"/>
+      <w:numFmt w:val="lowerRoman"/>
+      <w:lvlText w:val="%9."/>
+      <w:lvlJc w:val="right"/>
+      <w:pPr>
+        <w:ind w:left="6480" w:hanging="180"/>
+      </w:pPr>
+    </w:lvl>
+  </w:abstractNum>
+  <w:abstractNum w:abstractNumId="4" w15:restartNumberingAfterBreak="0">
+    <w:nsid w:val="1B28735C"/>
+    <w:multiLevelType w:val="hybridMultilevel"/>
+    <w:tmpl w:val="43441784"/>
+    <w:lvl w:ilvl="0" w:tplc="0D18A672">
+      <w:start w:val="1"/>
+      <w:numFmt w:val="decimal"/>
+      <w:lvlText w:val="%1."/>
+      <w:lvlJc w:val="left"/>
+      <w:pPr>
+        <w:ind w:left="720" w:hanging="360"/>
+      </w:pPr>
+      <w:rPr>
+        <w:i w:val="0"/>
+        <w:color w:val="auto"/>
+      </w:rPr>
+    </w:lvl>
+    <w:lvl w:ilvl="1" w:tplc="08160019" w:tentative="1">
+      <w:start w:val="1"/>
+      <w:numFmt w:val="lowerLetter"/>
+      <w:lvlText w:val="%2."/>
+      <w:lvlJc w:val="left"/>
+      <w:pPr>
+        <w:ind w:left="1440" w:hanging="360"/>
+      </w:pPr>
+    </w:lvl>
+    <w:lvl w:ilvl="2" w:tplc="0816001B" w:tentative="1">
+      <w:start w:val="1"/>
+      <w:numFmt w:val="lowerRoman"/>
+      <w:lvlText w:val="%3."/>
+      <w:lvlJc w:val="right"/>
+      <w:pPr>
+        <w:ind w:left="2160" w:hanging="180"/>
+      </w:pPr>
+    </w:lvl>
+    <w:lvl w:ilvl="3" w:tplc="0816000F" w:tentative="1">
+      <w:start w:val="1"/>
+      <w:numFmt w:val="decimal"/>
+      <w:lvlText w:val="%4."/>
+      <w:lvlJc w:val="left"/>
+      <w:pPr>
+        <w:ind w:left="2880" w:hanging="360"/>
+      </w:pPr>
+    </w:lvl>
+    <w:lvl w:ilvl="4" w:tplc="08160019" w:tentative="1">
+      <w:start w:val="1"/>
+      <w:numFmt w:val="lowerLetter"/>
+      <w:lvlText w:val="%5."/>
+      <w:lvlJc w:val="left"/>
+      <w:pPr>
+        <w:ind w:left="3600" w:hanging="360"/>
+      </w:pPr>
+    </w:lvl>
+    <w:lvl w:ilvl="5" w:tplc="0816001B" w:tentative="1">
+      <w:start w:val="1"/>
+      <w:numFmt w:val="lowerRoman"/>
+      <w:lvlText w:val="%6."/>
+      <w:lvlJc w:val="right"/>
+      <w:pPr>
+        <w:ind w:left="4320" w:hanging="180"/>
+      </w:pPr>
+    </w:lvl>
+    <w:lvl w:ilvl="6" w:tplc="0816000F" w:tentative="1">
+      <w:start w:val="1"/>
+      <w:numFmt w:val="decimal"/>
+      <w:lvlText w:val="%7."/>
+      <w:lvlJc w:val="left"/>
+      <w:pPr>
+        <w:ind w:left="5040" w:hanging="360"/>
+      </w:pPr>
+    </w:lvl>
+    <w:lvl w:ilvl="7" w:tplc="08160019" w:tentative="1">
+      <w:start w:val="1"/>
+      <w:numFmt w:val="lowerLetter"/>
+      <w:lvlText w:val="%8."/>
+      <w:lvlJc w:val="left"/>
+      <w:pPr>
+        <w:ind w:left="5760" w:hanging="360"/>
+      </w:pPr>
+    </w:lvl>
+    <w:lvl w:ilvl="8" w:tplc="0816001B" w:tentative="1">
+      <w:start w:val="1"/>
+      <w:numFmt w:val="lowerRoman"/>
+      <w:lvlText w:val="%9."/>
+      <w:lvlJc w:val="right"/>
+      <w:pPr>
+        <w:ind w:left="6480" w:hanging="180"/>
+      </w:pPr>
+    </w:lvl>
+  </w:abstractNum>
+  <w:abstractNum w:abstractNumId="5" w15:restartNumberingAfterBreak="0">
+    <w:nsid w:val="1E333972"/>
+    <w:multiLevelType w:val="hybridMultilevel"/>
+    <w:tmpl w:val="27A6543E"/>
+    <w:lvl w:ilvl="0" w:tplc="902EB95A">
+      <w:start w:val="1"/>
+      <w:numFmt w:val="decimal"/>
+      <w:lvlText w:val="%1."/>
+      <w:lvlJc w:val="left"/>
+      <w:pPr>
+        <w:ind w:left="720" w:hanging="360"/>
+      </w:pPr>
+      <w:rPr>
+        <w:i w:val="0"/>
+      </w:rPr>
+    </w:lvl>
+    <w:lvl w:ilvl="1" w:tplc="08160019" w:tentative="1">
+      <w:start w:val="1"/>
+      <w:numFmt w:val="lowerLetter"/>
+      <w:lvlText w:val="%2."/>
+      <w:lvlJc w:val="left"/>
+      <w:pPr>
+        <w:ind w:left="1440" w:hanging="360"/>
+      </w:pPr>
+    </w:lvl>
+    <w:lvl w:ilvl="2" w:tplc="0816001B" w:tentative="1">
+      <w:start w:val="1"/>
+      <w:numFmt w:val="lowerRoman"/>
+      <w:lvlText w:val="%3."/>
+      <w:lvlJc w:val="right"/>
+      <w:pPr>
+        <w:ind w:left="2160" w:hanging="180"/>
+      </w:pPr>
+    </w:lvl>
+    <w:lvl w:ilvl="3" w:tplc="0816000F" w:tentative="1">
+      <w:start w:val="1"/>
+      <w:numFmt w:val="decimal"/>
+      <w:lvlText w:val="%4."/>
+      <w:lvlJc w:val="left"/>
+      <w:pPr>
+        <w:ind w:left="2880" w:hanging="360"/>
+      </w:pPr>
+    </w:lvl>
+    <w:lvl w:ilvl="4" w:tplc="08160019" w:tentative="1">
+      <w:start w:val="1"/>
+      <w:numFmt w:val="lowerLetter"/>
+      <w:lvlText w:val="%5."/>
+      <w:lvlJc w:val="left"/>
+      <w:pPr>
+        <w:ind w:left="3600" w:hanging="360"/>
+      </w:pPr>
+    </w:lvl>
+    <w:lvl w:ilvl="5" w:tplc="0816001B" w:tentative="1">
+      <w:start w:val="1"/>
+      <w:numFmt w:val="lowerRoman"/>
+      <w:lvlText w:val="%6."/>
+      <w:lvlJc w:val="right"/>
+      <w:pPr>
+        <w:ind w:left="4320" w:hanging="180"/>
+      </w:pPr>
+    </w:lvl>
+    <w:lvl w:ilvl="6" w:tplc="0816000F" w:tentative="1">
+      <w:start w:val="1"/>
+      <w:numFmt w:val="decimal"/>
+      <w:lvlText w:val="%7."/>
+      <w:lvlJc w:val="left"/>
+      <w:pPr>
+        <w:ind w:left="5040" w:hanging="360"/>
+      </w:pPr>
+    </w:lvl>
+    <w:lvl w:ilvl="7" w:tplc="08160019" w:tentative="1">
+      <w:start w:val="1"/>
+      <w:numFmt w:val="lowerLetter"/>
+      <w:lvlText w:val="%8."/>
+      <w:lvlJc w:val="left"/>
+      <w:pPr>
+        <w:ind w:left="5760" w:hanging="360"/>
+      </w:pPr>
+    </w:lvl>
+    <w:lvl w:ilvl="8" w:tplc="0816001B" w:tentative="1">
+      <w:start w:val="1"/>
+      <w:numFmt w:val="lowerRoman"/>
+      <w:lvlText w:val="%9."/>
+      <w:lvlJc w:val="right"/>
+      <w:pPr>
+        <w:ind w:left="6480" w:hanging="180"/>
+      </w:pPr>
+    </w:lvl>
+  </w:abstractNum>
+  <w:abstractNum w:abstractNumId="6" w15:restartNumberingAfterBreak="0">
+    <w:nsid w:val="1F0D6705"/>
+    <w:multiLevelType w:val="hybridMultilevel"/>
+    <w:tmpl w:val="E7589E72"/>
+    <w:lvl w:ilvl="0" w:tplc="0D18A672">
+      <w:start w:val="1"/>
+      <w:numFmt w:val="decimal"/>
+      <w:lvlText w:val="%1."/>
+      <w:lvlJc w:val="left"/>
+      <w:pPr>
+        <w:ind w:left="720" w:hanging="360"/>
+      </w:pPr>
+      <w:rPr>
+        <w:i w:val="0"/>
+        <w:color w:val="auto"/>
+      </w:rPr>
+    </w:lvl>
+    <w:lvl w:ilvl="1" w:tplc="08160019" w:tentative="1">
+      <w:start w:val="1"/>
+      <w:numFmt w:val="lowerLetter"/>
+      <w:lvlText w:val="%2."/>
+      <w:lvlJc w:val="left"/>
+      <w:pPr>
+        <w:ind w:left="1440" w:hanging="360"/>
+      </w:pPr>
+    </w:lvl>
+    <w:lvl w:ilvl="2" w:tplc="0816001B" w:tentative="1">
+      <w:start w:val="1"/>
+      <w:numFmt w:val="lowerRoman"/>
+      <w:lvlText w:val="%3."/>
+      <w:lvlJc w:val="right"/>
+      <w:pPr>
+        <w:ind w:left="2160" w:hanging="180"/>
+      </w:pPr>
+    </w:lvl>
+    <w:lvl w:ilvl="3" w:tplc="0816000F" w:tentative="1">
+      <w:start w:val="1"/>
+      <w:numFmt w:val="decimal"/>
+      <w:lvlText w:val="%4."/>
+      <w:lvlJc w:val="left"/>
+      <w:pPr>
+        <w:ind w:left="2880" w:hanging="360"/>
+      </w:pPr>
+    </w:lvl>
+    <w:lvl w:ilvl="4" w:tplc="08160019" w:tentative="1">
+      <w:start w:val="1"/>
+      <w:numFmt w:val="lowerLetter"/>
+      <w:lvlText w:val="%5."/>
+      <w:lvlJc w:val="left"/>
+      <w:pPr>
+        <w:ind w:left="3600" w:hanging="360"/>
+      </w:pPr>
+    </w:lvl>
+    <w:lvl w:ilvl="5" w:tplc="0816001B" w:tentative="1">
+      <w:start w:val="1"/>
+      <w:numFmt w:val="lowerRoman"/>
+      <w:lvlText w:val="%6."/>
+      <w:lvlJc w:val="right"/>
+      <w:pPr>
+        <w:ind w:left="4320" w:hanging="180"/>
+      </w:pPr>
+    </w:lvl>
+    <w:lvl w:ilvl="6" w:tplc="0816000F" w:tentative="1">
+      <w:start w:val="1"/>
+      <w:numFmt w:val="decimal"/>
+      <w:lvlText w:val="%7."/>
+      <w:lvlJc w:val="left"/>
+      <w:pPr>
+        <w:ind w:left="5040" w:hanging="360"/>
+      </w:pPr>
+    </w:lvl>
+    <w:lvl w:ilvl="7" w:tplc="08160019" w:tentative="1">
+      <w:start w:val="1"/>
+      <w:numFmt w:val="lowerLetter"/>
+      <w:lvlText w:val="%8."/>
+      <w:lvlJc w:val="left"/>
+      <w:pPr>
+        <w:ind w:left="5760" w:hanging="360"/>
+      </w:pPr>
+    </w:lvl>
+    <w:lvl w:ilvl="8" w:tplc="0816001B" w:tentative="1">
+      <w:start w:val="1"/>
+      <w:numFmt w:val="lowerRoman"/>
+      <w:lvlText w:val="%9."/>
+      <w:lvlJc w:val="right"/>
+      <w:pPr>
+        <w:ind w:left="6480" w:hanging="180"/>
+      </w:pPr>
+    </w:lvl>
+  </w:abstractNum>
+  <w:abstractNum w:abstractNumId="7" w15:restartNumberingAfterBreak="0">
+    <w:nsid w:val="26444AEC"/>
+    <w:multiLevelType w:val="hybridMultilevel"/>
+    <w:tmpl w:val="6E1A703E"/>
+    <w:lvl w:ilvl="0" w:tplc="0D18A672">
+      <w:start w:val="1"/>
+      <w:numFmt w:val="decimal"/>
+      <w:lvlText w:val="%1."/>
+      <w:lvlJc w:val="left"/>
+      <w:pPr>
+        <w:ind w:left="720" w:hanging="360"/>
+      </w:pPr>
+      <w:rPr>
+        <w:i w:val="0"/>
+        <w:color w:val="auto"/>
+      </w:rPr>
+    </w:lvl>
+    <w:lvl w:ilvl="1" w:tplc="08160019" w:tentative="1">
+      <w:start w:val="1"/>
+      <w:numFmt w:val="lowerLetter"/>
+      <w:lvlText w:val="%2."/>
+      <w:lvlJc w:val="left"/>
+      <w:pPr>
+        <w:ind w:left="1440" w:hanging="360"/>
+      </w:pPr>
+    </w:lvl>
+    <w:lvl w:ilvl="2" w:tplc="0816001B" w:tentative="1">
+      <w:start w:val="1"/>
+      <w:numFmt w:val="lowerRoman"/>
+      <w:lvlText w:val="%3."/>
+      <w:lvlJc w:val="right"/>
+      <w:pPr>
+        <w:ind w:left="2160" w:hanging="180"/>
+      </w:pPr>
+    </w:lvl>
+    <w:lvl w:ilvl="3" w:tplc="0816000F" w:tentative="1">
+      <w:start w:val="1"/>
+      <w:numFmt w:val="decimal"/>
+      <w:lvlText w:val="%4."/>
+      <w:lvlJc w:val="left"/>
+      <w:pPr>
+        <w:ind w:left="2880" w:hanging="360"/>
+      </w:pPr>
+    </w:lvl>
+    <w:lvl w:ilvl="4" w:tplc="08160019" w:tentative="1">
+      <w:start w:val="1"/>
+      <w:numFmt w:val="lowerLetter"/>
+      <w:lvlText w:val="%5."/>
+      <w:lvlJc w:val="left"/>
+      <w:pPr>
+        <w:ind w:left="3600" w:hanging="360"/>
+      </w:pPr>
+    </w:lvl>
+    <w:lvl w:ilvl="5" w:tplc="0816001B" w:tentative="1">
+      <w:start w:val="1"/>
+      <w:numFmt w:val="lowerRoman"/>
+      <w:lvlText w:val="%6."/>
+      <w:lvlJc w:val="right"/>
+      <w:pPr>
+        <w:ind w:left="4320" w:hanging="180"/>
+      </w:pPr>
+    </w:lvl>
+    <w:lvl w:ilvl="6" w:tplc="0816000F" w:tentative="1">
+      <w:start w:val="1"/>
+      <w:numFmt w:val="decimal"/>
+      <w:lvlText w:val="%7."/>
+      <w:lvlJc w:val="left"/>
+      <w:pPr>
+        <w:ind w:left="5040" w:hanging="360"/>
+      </w:pPr>
+    </w:lvl>
+    <w:lvl w:ilvl="7" w:tplc="08160019" w:tentative="1">
+      <w:start w:val="1"/>
+      <w:numFmt w:val="lowerLetter"/>
+      <w:lvlText w:val="%8."/>
+      <w:lvlJc w:val="left"/>
+      <w:pPr>
+        <w:ind w:left="5760" w:hanging="360"/>
+      </w:pPr>
+    </w:lvl>
+    <w:lvl w:ilvl="8" w:tplc="0816001B" w:tentative="1">
+      <w:start w:val="1"/>
+      <w:numFmt w:val="lowerRoman"/>
+      <w:lvlText w:val="%9."/>
+      <w:lvlJc w:val="right"/>
+      <w:pPr>
+        <w:ind w:left="6480" w:hanging="180"/>
+      </w:pPr>
+    </w:lvl>
+  </w:abstractNum>
+  <w:abstractNum w:abstractNumId="8" w15:restartNumberingAfterBreak="0">
+    <w:nsid w:val="2BB151E7"/>
+    <w:multiLevelType w:val="hybridMultilevel"/>
+    <w:tmpl w:val="D9842306"/>
+    <w:lvl w:ilvl="0" w:tplc="0D18A672">
+      <w:start w:val="1"/>
+      <w:numFmt w:val="decimal"/>
+      <w:lvlText w:val="%1."/>
+      <w:lvlJc w:val="left"/>
+      <w:pPr>
+        <w:ind w:left="720" w:hanging="360"/>
+      </w:pPr>
+      <w:rPr>
+        <w:i w:val="0"/>
+        <w:color w:val="auto"/>
+      </w:rPr>
+    </w:lvl>
+    <w:lvl w:ilvl="1" w:tplc="08160019" w:tentative="1">
+      <w:start w:val="1"/>
+      <w:numFmt w:val="lowerLetter"/>
+      <w:lvlText w:val="%2."/>
+      <w:lvlJc w:val="left"/>
+      <w:pPr>
+        <w:ind w:left="1440" w:hanging="360"/>
+      </w:pPr>
+    </w:lvl>
+    <w:lvl w:ilvl="2" w:tplc="0816001B" w:tentative="1">
+      <w:start w:val="1"/>
+      <w:numFmt w:val="lowerRoman"/>
+      <w:lvlText w:val="%3."/>
+      <w:lvlJc w:val="right"/>
+      <w:pPr>
+        <w:ind w:left="2160" w:hanging="180"/>
+      </w:pPr>
+    </w:lvl>
+    <w:lvl w:ilvl="3" w:tplc="0816000F" w:tentative="1">
+      <w:start w:val="1"/>
+      <w:numFmt w:val="decimal"/>
+      <w:lvlText w:val="%4."/>
+      <w:lvlJc w:val="left"/>
+      <w:pPr>
+        <w:ind w:left="2880" w:hanging="360"/>
+      </w:pPr>
+    </w:lvl>
+    <w:lvl w:ilvl="4" w:tplc="08160019" w:tentative="1">
+      <w:start w:val="1"/>
+      <w:numFmt w:val="lowerLetter"/>
+      <w:lvlText w:val="%5."/>
+      <w:lvlJc w:val="left"/>
+      <w:pPr>
+        <w:ind w:left="3600" w:hanging="360"/>
+      </w:pPr>
+    </w:lvl>
+    <w:lvl w:ilvl="5" w:tplc="0816001B" w:tentative="1">
+      <w:start w:val="1"/>
+      <w:numFmt w:val="lowerRoman"/>
+      <w:lvlText w:val="%6."/>
+      <w:lvlJc w:val="right"/>
+      <w:pPr>
+        <w:ind w:left="4320" w:hanging="180"/>
+      </w:pPr>
+    </w:lvl>
+    <w:lvl w:ilvl="6" w:tplc="0816000F" w:tentative="1">
+      <w:start w:val="1"/>
+      <w:numFmt w:val="decimal"/>
+      <w:lvlText w:val="%7."/>
+      <w:lvlJc w:val="left"/>
+      <w:pPr>
+        <w:ind w:left="5040" w:hanging="360"/>
+      </w:pPr>
+    </w:lvl>
+    <w:lvl w:ilvl="7" w:tplc="08160019" w:tentative="1">
+      <w:start w:val="1"/>
+      <w:numFmt w:val="lowerLetter"/>
+      <w:lvlText w:val="%8."/>
+      <w:lvlJc w:val="left"/>
+      <w:pPr>
+        <w:ind w:left="5760" w:hanging="360"/>
+      </w:pPr>
+    </w:lvl>
+    <w:lvl w:ilvl="8" w:tplc="0816001B" w:tentative="1">
+      <w:start w:val="1"/>
+      <w:numFmt w:val="lowerRoman"/>
+      <w:lvlText w:val="%9."/>
+      <w:lvlJc w:val="right"/>
+      <w:pPr>
+        <w:ind w:left="6480" w:hanging="180"/>
+      </w:pPr>
+    </w:lvl>
+  </w:abstractNum>
+  <w:abstractNum w:abstractNumId="9" w15:restartNumberingAfterBreak="0">
+    <w:nsid w:val="2D9A2D2A"/>
+    <w:multiLevelType w:val="hybridMultilevel"/>
+    <w:tmpl w:val="E65E350A"/>
+    <w:lvl w:ilvl="0" w:tplc="0D18A672">
+      <w:start w:val="1"/>
+      <w:numFmt w:val="decimal"/>
+      <w:lvlText w:val="%1."/>
+      <w:lvlJc w:val="left"/>
+      <w:pPr>
+        <w:ind w:left="720" w:hanging="360"/>
+      </w:pPr>
+      <w:rPr>
+        <w:i w:val="0"/>
+        <w:color w:val="auto"/>
+      </w:rPr>
+    </w:lvl>
+    <w:lvl w:ilvl="1" w:tplc="08160019" w:tentative="1">
+      <w:start w:val="1"/>
+      <w:numFmt w:val="lowerLetter"/>
+      <w:lvlText w:val="%2."/>
+      <w:lvlJc w:val="left"/>
+      <w:pPr>
+        <w:ind w:left="1440" w:hanging="360"/>
+      </w:pPr>
+    </w:lvl>
+    <w:lvl w:ilvl="2" w:tplc="0816001B" w:tentative="1">
+      <w:start w:val="1"/>
+      <w:numFmt w:val="lowerRoman"/>
+      <w:lvlText w:val="%3."/>
+      <w:lvlJc w:val="right"/>
+      <w:pPr>
+        <w:ind w:left="2160" w:hanging="180"/>
+      </w:pPr>
+    </w:lvl>
+    <w:lvl w:ilvl="3" w:tplc="0816000F" w:tentative="1">
+      <w:start w:val="1"/>
+      <w:numFmt w:val="decimal"/>
+      <w:lvlText w:val="%4."/>
+      <w:lvlJc w:val="left"/>
+      <w:pPr>
+        <w:ind w:left="2880" w:hanging="360"/>
+      </w:pPr>
+    </w:lvl>
+    <w:lvl w:ilvl="4" w:tplc="08160019" w:tentative="1">
+      <w:start w:val="1"/>
+      <w:numFmt w:val="lowerLetter"/>
+      <w:lvlText w:val="%5."/>
+      <w:lvlJc w:val="left"/>
+      <w:pPr>
+        <w:ind w:left="3600" w:hanging="360"/>
+      </w:pPr>
+    </w:lvl>
+    <w:lvl w:ilvl="5" w:tplc="0816001B" w:tentative="1">
+      <w:start w:val="1"/>
+      <w:numFmt w:val="lowerRoman"/>
+      <w:lvlText w:val="%6."/>
+      <w:lvlJc w:val="right"/>
+      <w:pPr>
+        <w:ind w:left="4320" w:hanging="180"/>
+      </w:pPr>
+    </w:lvl>
+    <w:lvl w:ilvl="6" w:tplc="0816000F" w:tentative="1">
+      <w:start w:val="1"/>
+      <w:numFmt w:val="decimal"/>
+      <w:lvlText w:val="%7."/>
+      <w:lvlJc w:val="left"/>
+      <w:pPr>
+        <w:ind w:left="5040" w:hanging="360"/>
+      </w:pPr>
+    </w:lvl>
+    <w:lvl w:ilvl="7" w:tplc="08160019" w:tentative="1">
+      <w:start w:val="1"/>
+      <w:numFmt w:val="lowerLetter"/>
+      <w:lvlText w:val="%8."/>
+      <w:lvlJc w:val="left"/>
+      <w:pPr>
+        <w:ind w:left="5760" w:hanging="360"/>
+      </w:pPr>
+    </w:lvl>
+    <w:lvl w:ilvl="8" w:tplc="0816001B" w:tentative="1">
+      <w:start w:val="1"/>
+      <w:numFmt w:val="lowerRoman"/>
+      <w:lvlText w:val="%9."/>
+      <w:lvlJc w:val="right"/>
+      <w:pPr>
+        <w:ind w:left="6480" w:hanging="180"/>
+      </w:pPr>
+    </w:lvl>
+  </w:abstractNum>
+  <w:abstractNum w:abstractNumId="10" w15:restartNumberingAfterBreak="0">
+    <w:nsid w:val="2DDC03DD"/>
+    <w:multiLevelType w:val="hybridMultilevel"/>
+    <w:tmpl w:val="BF9C3B54"/>
+    <w:lvl w:ilvl="0" w:tplc="08160001">
+      <w:start w:val="1"/>
+      <w:numFmt w:val="bullet"/>
+      <w:lvlText w:val=""/>
+      <w:lvlJc w:val="left"/>
+      <w:pPr>
+        <w:ind w:left="720" w:hanging="360"/>
+      </w:pPr>
+      <w:rPr>
+        <w:rFonts w:ascii="Symbol" w:hAnsi="Symbol" w:hint="default"/>
+      </w:rPr>
+    </w:lvl>
+    <w:lvl w:ilvl="1" w:tplc="08160003" w:tentative="1">
+      <w:start w:val="1"/>
+      <w:numFmt w:val="bullet"/>
+      <w:lvlText w:val="o"/>
+      <w:lvlJc w:val="left"/>
+      <w:pPr>
+        <w:ind w:left="1440" w:hanging="360"/>
+      </w:pPr>
+      <w:rPr>
+        <w:rFonts w:ascii="Courier New" w:hAnsi="Courier New" w:cs="Courier New" w:hint="default"/>
+      </w:rPr>
+    </w:lvl>
+    <w:lvl w:ilvl="2" w:tplc="08160005" w:tentative="1">
+      <w:start w:val="1"/>
+      <w:numFmt w:val="bullet"/>
+      <w:lvlText w:val=""/>
+      <w:lvlJc w:val="left"/>
+      <w:pPr>
+        <w:ind w:left="2160" w:hanging="360"/>
+      </w:pPr>
+      <w:rPr>
+        <w:rFonts w:ascii="Wingdings" w:hAnsi="Wingdings" w:hint="default"/>
+      </w:rPr>
+    </w:lvl>
+    <w:lvl w:ilvl="3" w:tplc="08160001" w:tentative="1">
+      <w:start w:val="1"/>
+      <w:numFmt w:val="bullet"/>
+      <w:lvlText w:val=""/>
+      <w:lvlJc w:val="left"/>
+      <w:pPr>
+        <w:ind w:left="2880" w:hanging="360"/>
+      </w:pPr>
+      <w:rPr>
+        <w:rFonts w:ascii="Symbol" w:hAnsi="Symbol" w:hint="default"/>
+      </w:rPr>
+    </w:lvl>
+    <w:lvl w:ilvl="4" w:tplc="08160003" w:tentative="1">
+      <w:start w:val="1"/>
+      <w:numFmt w:val="bullet"/>
+      <w:lvlText w:val="o"/>
+      <w:lvlJc w:val="left"/>
+      <w:pPr>
+        <w:ind w:left="3600" w:hanging="360"/>
+      </w:pPr>
+      <w:rPr>
+        <w:rFonts w:ascii="Courier New" w:hAnsi="Courier New" w:cs="Courier New" w:hint="default"/>
+      </w:rPr>
+    </w:lvl>
+    <w:lvl w:ilvl="5" w:tplc="08160005" w:tentative="1">
+      <w:start w:val="1"/>
+      <w:numFmt w:val="bullet"/>
+      <w:lvlText w:val=""/>
+      <w:lvlJc w:val="left"/>
+      <w:pPr>
+        <w:ind w:left="4320" w:hanging="360"/>
+      </w:pPr>
+      <w:rPr>
+        <w:rFonts w:ascii="Wingdings" w:hAnsi="Wingdings" w:hint="default"/>
+      </w:rPr>
+    </w:lvl>
+    <w:lvl w:ilvl="6" w:tplc="08160001" w:tentative="1">
+      <w:start w:val="1"/>
+      <w:numFmt w:val="bullet"/>
+      <w:lvlText w:val=""/>
+      <w:lvlJc w:val="left"/>
+      <w:pPr>
+        <w:ind w:left="5040" w:hanging="360"/>
+      </w:pPr>
+      <w:rPr>
+        <w:rFonts w:ascii="Symbol" w:hAnsi="Symbol" w:hint="default"/>
+      </w:rPr>
+    </w:lvl>
+    <w:lvl w:ilvl="7" w:tplc="08160003" w:tentative="1">
+      <w:start w:val="1"/>
+      <w:numFmt w:val="bullet"/>
+      <w:lvlText w:val="o"/>
+      <w:lvlJc w:val="left"/>
+      <w:pPr>
+        <w:ind w:left="5760" w:hanging="360"/>
+      </w:pPr>
+      <w:rPr>
+        <w:rFonts w:ascii="Courier New" w:hAnsi="Courier New" w:cs="Courier New" w:hint="default"/>
+      </w:rPr>
+    </w:lvl>
+    <w:lvl w:ilvl="8" w:tplc="08160005" w:tentative="1">
+      <w:start w:val="1"/>
+      <w:numFmt w:val="bullet"/>
+      <w:lvlText w:val=""/>
+      <w:lvlJc w:val="left"/>
+      <w:pPr>
+        <w:ind w:left="6480" w:hanging="360"/>
+      </w:pPr>
+      <w:rPr>
+        <w:rFonts w:ascii="Wingdings" w:hAnsi="Wingdings" w:hint="default"/>
+      </w:rPr>
+    </w:lvl>
+  </w:abstractNum>
+  <w:abstractNum w:abstractNumId="11" w15:restartNumberingAfterBreak="0">
+    <w:nsid w:val="3ECE1FE0"/>
+    <w:multiLevelType w:val="hybridMultilevel"/>
+    <w:tmpl w:val="077C8C00"/>
+    <w:lvl w:ilvl="0" w:tplc="90C66416">
+      <w:start w:val="1"/>
+      <w:numFmt w:val="decimal"/>
+      <w:lvlText w:val="%1."/>
+      <w:lvlJc w:val="left"/>
+      <w:pPr>
+        <w:ind w:left="720" w:hanging="360"/>
+      </w:pPr>
+      <w:rPr>
+        <w:b w:val="0"/>
+        <w:i w:val="0"/>
+        <w:color w:val="auto"/>
+      </w:rPr>
+    </w:lvl>
+    <w:lvl w:ilvl="1" w:tplc="08160019" w:tentative="1">
+      <w:start w:val="1"/>
+      <w:numFmt w:val="lowerLetter"/>
+      <w:lvlText w:val="%2."/>
+      <w:lvlJc w:val="left"/>
+      <w:pPr>
+        <w:ind w:left="1440" w:hanging="360"/>
+      </w:pPr>
+    </w:lvl>
+    <w:lvl w:ilvl="2" w:tplc="0816001B" w:tentative="1">
+      <w:start w:val="1"/>
+      <w:numFmt w:val="lowerRoman"/>
+      <w:lvlText w:val="%3."/>
+      <w:lvlJc w:val="right"/>
+      <w:pPr>
+        <w:ind w:left="2160" w:hanging="180"/>
+      </w:pPr>
+    </w:lvl>
+    <w:lvl w:ilvl="3" w:tplc="0816000F" w:tentative="1">
+      <w:start w:val="1"/>
+      <w:numFmt w:val="decimal"/>
+      <w:lvlText w:val="%4."/>
+      <w:lvlJc w:val="left"/>
+      <w:pPr>
+        <w:ind w:left="2880" w:hanging="360"/>
+      </w:pPr>
+    </w:lvl>
+    <w:lvl w:ilvl="4" w:tplc="08160019" w:tentative="1">
+      <w:start w:val="1"/>
+      <w:numFmt w:val="lowerLetter"/>
+      <w:lvlText w:val="%5."/>
+      <w:lvlJc w:val="left"/>
+      <w:pPr>
+        <w:ind w:left="3600" w:hanging="360"/>
+      </w:pPr>
+    </w:lvl>
+    <w:lvl w:ilvl="5" w:tplc="0816001B" w:tentative="1">
+      <w:start w:val="1"/>
+      <w:numFmt w:val="lowerRoman"/>
+      <w:lvlText w:val="%6."/>
+      <w:lvlJc w:val="right"/>
+      <w:pPr>
+        <w:ind w:left="4320" w:hanging="180"/>
+      </w:pPr>
+    </w:lvl>
+    <w:lvl w:ilvl="6" w:tplc="0816000F" w:tentative="1">
+      <w:start w:val="1"/>
+      <w:numFmt w:val="decimal"/>
+      <w:lvlText w:val="%7."/>
+      <w:lvlJc w:val="left"/>
+      <w:pPr>
+        <w:ind w:left="5040" w:hanging="360"/>
+      </w:pPr>
+    </w:lvl>
+    <w:lvl w:ilvl="7" w:tplc="08160019" w:tentative="1">
+      <w:start w:val="1"/>
+      <w:numFmt w:val="lowerLetter"/>
+      <w:lvlText w:val="%8."/>
+      <w:lvlJc w:val="left"/>
+      <w:pPr>
+        <w:ind w:left="5760" w:hanging="360"/>
+      </w:pPr>
+    </w:lvl>
+    <w:lvl w:ilvl="8" w:tplc="0816001B" w:tentative="1">
+      <w:start w:val="1"/>
+      <w:numFmt w:val="lowerRoman"/>
+      <w:lvlText w:val="%9."/>
+      <w:lvlJc w:val="right"/>
+      <w:pPr>
+        <w:ind w:left="6480" w:hanging="180"/>
+      </w:pPr>
+    </w:lvl>
+  </w:abstractNum>
+  <w:abstractNum w:abstractNumId="12" w15:restartNumberingAfterBreak="0">
+    <w:nsid w:val="3F8F15EE"/>
+    <w:multiLevelType w:val="hybridMultilevel"/>
+    <w:tmpl w:val="521A1B54"/>
+    <w:lvl w:ilvl="0" w:tplc="90C66416">
+      <w:start w:val="1"/>
+      <w:numFmt w:val="decimal"/>
+      <w:lvlText w:val="%1."/>
+      <w:lvlJc w:val="left"/>
+      <w:pPr>
+        <w:ind w:left="720" w:hanging="360"/>
+      </w:pPr>
+      <w:rPr>
+        <w:b w:val="0"/>
+        <w:i w:val="0"/>
+        <w:color w:val="auto"/>
+      </w:rPr>
+    </w:lvl>
+    <w:lvl w:ilvl="1" w:tplc="08160019" w:tentative="1">
+      <w:start w:val="1"/>
+      <w:numFmt w:val="lowerLetter"/>
+      <w:lvlText w:val="%2."/>
+      <w:lvlJc w:val="left"/>
+      <w:pPr>
+        <w:ind w:left="1440" w:hanging="360"/>
+      </w:pPr>
+    </w:lvl>
+    <w:lvl w:ilvl="2" w:tplc="0816001B" w:tentative="1">
+      <w:start w:val="1"/>
+      <w:numFmt w:val="lowerRoman"/>
+      <w:lvlText w:val="%3."/>
+      <w:lvlJc w:val="right"/>
+      <w:pPr>
+        <w:ind w:left="2160" w:hanging="180"/>
+      </w:pPr>
+    </w:lvl>
+    <w:lvl w:ilvl="3" w:tplc="0816000F" w:tentative="1">
+      <w:start w:val="1"/>
+      <w:numFmt w:val="decimal"/>
+      <w:lvlText w:val="%4."/>
+      <w:lvlJc w:val="left"/>
+      <w:pPr>
+        <w:ind w:left="2880" w:hanging="360"/>
+      </w:pPr>
+    </w:lvl>
+    <w:lvl w:ilvl="4" w:tplc="08160019" w:tentative="1">
+      <w:start w:val="1"/>
+      <w:numFmt w:val="lowerLetter"/>
+      <w:lvlText w:val="%5."/>
+      <w:lvlJc w:val="left"/>
+      <w:pPr>
+        <w:ind w:left="3600" w:hanging="360"/>
+      </w:pPr>
+    </w:lvl>
+    <w:lvl w:ilvl="5" w:tplc="0816001B" w:tentative="1">
+      <w:start w:val="1"/>
+      <w:numFmt w:val="lowerRoman"/>
+      <w:lvlText w:val="%6."/>
+      <w:lvlJc w:val="right"/>
+      <w:pPr>
+        <w:ind w:left="4320" w:hanging="180"/>
+      </w:pPr>
+    </w:lvl>
+    <w:lvl w:ilvl="6" w:tplc="0816000F" w:tentative="1">
+      <w:start w:val="1"/>
+      <w:numFmt w:val="decimal"/>
+      <w:lvlText w:val="%7."/>
+      <w:lvlJc w:val="left"/>
+      <w:pPr>
+        <w:ind w:left="5040" w:hanging="360"/>
+      </w:pPr>
+    </w:lvl>
+    <w:lvl w:ilvl="7" w:tplc="08160019" w:tentative="1">
+      <w:start w:val="1"/>
+      <w:numFmt w:val="lowerLetter"/>
+      <w:lvlText w:val="%8."/>
+      <w:lvlJc w:val="left"/>
+      <w:pPr>
+        <w:ind w:left="5760" w:hanging="360"/>
+      </w:pPr>
+    </w:lvl>
+    <w:lvl w:ilvl="8" w:tplc="0816001B" w:tentative="1">
+      <w:start w:val="1"/>
+      <w:numFmt w:val="lowerRoman"/>
+      <w:lvlText w:val="%9."/>
+      <w:lvlJc w:val="right"/>
+      <w:pPr>
+        <w:ind w:left="6480" w:hanging="180"/>
+      </w:pPr>
+    </w:lvl>
+  </w:abstractNum>
+  <w:abstractNum w:abstractNumId="13" w15:restartNumberingAfterBreak="0">
+    <w:nsid w:val="55D50148"/>
+    <w:multiLevelType w:val="hybridMultilevel"/>
+    <w:tmpl w:val="521A1B54"/>
+    <w:lvl w:ilvl="0" w:tplc="90C66416">
+      <w:start w:val="1"/>
+      <w:numFmt w:val="decimal"/>
+      <w:lvlText w:val="%1."/>
+      <w:lvlJc w:val="left"/>
+      <w:pPr>
+        <w:ind w:left="720" w:hanging="360"/>
+      </w:pPr>
+      <w:rPr>
+        <w:b w:val="0"/>
+        <w:i w:val="0"/>
+        <w:color w:val="auto"/>
+      </w:rPr>
+    </w:lvl>
+    <w:lvl w:ilvl="1" w:tplc="08160019" w:tentative="1">
+      <w:start w:val="1"/>
+      <w:numFmt w:val="lowerLetter"/>
+      <w:lvlText w:val="%2."/>
+      <w:lvlJc w:val="left"/>
+      <w:pPr>
+        <w:ind w:left="1440" w:hanging="360"/>
+      </w:pPr>
+    </w:lvl>
+    <w:lvl w:ilvl="2" w:tplc="0816001B" w:tentative="1">
+      <w:start w:val="1"/>
+      <w:numFmt w:val="lowerRoman"/>
+      <w:lvlText w:val="%3."/>
+      <w:lvlJc w:val="right"/>
+      <w:pPr>
+        <w:ind w:left="2160" w:hanging="180"/>
+      </w:pPr>
+    </w:lvl>
+    <w:lvl w:ilvl="3" w:tplc="0816000F" w:tentative="1">
+      <w:start w:val="1"/>
+      <w:numFmt w:val="decimal"/>
+      <w:lvlText w:val="%4."/>
+      <w:lvlJc w:val="left"/>
+      <w:pPr>
+        <w:ind w:left="2880" w:hanging="360"/>
+      </w:pPr>
+    </w:lvl>
+    <w:lvl w:ilvl="4" w:tplc="08160019" w:tentative="1">
+      <w:start w:val="1"/>
+      <w:numFmt w:val="lowerLetter"/>
+      <w:lvlText w:val="%5."/>
+      <w:lvlJc w:val="left"/>
+      <w:pPr>
+        <w:ind w:left="3600" w:hanging="360"/>
+      </w:pPr>
+    </w:lvl>
+    <w:lvl w:ilvl="5" w:tplc="0816001B" w:tentative="1">
+      <w:start w:val="1"/>
+      <w:numFmt w:val="lowerRoman"/>
+      <w:lvlText w:val="%6."/>
+      <w:lvlJc w:val="right"/>
+      <w:pPr>
+        <w:ind w:left="4320" w:hanging="180"/>
+      </w:pPr>
+    </w:lvl>
+    <w:lvl w:ilvl="6" w:tplc="0816000F" w:tentative="1">
+      <w:start w:val="1"/>
+      <w:numFmt w:val="decimal"/>
+      <w:lvlText w:val="%7."/>
+      <w:lvlJc w:val="left"/>
+      <w:pPr>
+        <w:ind w:left="5040" w:hanging="360"/>
+      </w:pPr>
+    </w:lvl>
+    <w:lvl w:ilvl="7" w:tplc="08160019" w:tentative="1">
+      <w:start w:val="1"/>
+      <w:numFmt w:val="lowerLetter"/>
+      <w:lvlText w:val="%8."/>
+      <w:lvlJc w:val="left"/>
+      <w:pPr>
+        <w:ind w:left="5760" w:hanging="360"/>
+      </w:pPr>
+    </w:lvl>
+    <w:lvl w:ilvl="8" w:tplc="0816001B" w:tentative="1">
+      <w:start w:val="1"/>
+      <w:numFmt w:val="lowerRoman"/>
+      <w:lvlText w:val="%9."/>
+      <w:lvlJc w:val="right"/>
+      <w:pPr>
+        <w:ind w:left="6480" w:hanging="180"/>
+      </w:pPr>
+    </w:lvl>
+  </w:abstractNum>
+  <w:abstractNum w:abstractNumId="14" w15:restartNumberingAfterBreak="0">
+    <w:nsid w:val="5DC7590F"/>
+    <w:multiLevelType w:val="hybridMultilevel"/>
+    <w:tmpl w:val="7D988C4A"/>
+    <w:lvl w:ilvl="0" w:tplc="902EB95A">
+      <w:start w:val="1"/>
+      <w:numFmt w:val="decimal"/>
+      <w:lvlText w:val="%1."/>
+      <w:lvlJc w:val="left"/>
+      <w:pPr>
+        <w:ind w:left="720" w:hanging="360"/>
+      </w:pPr>
+      <w:rPr>
+        <w:i w:val="0"/>
+      </w:rPr>
+    </w:lvl>
+    <w:lvl w:ilvl="1" w:tplc="08160019" w:tentative="1">
+      <w:start w:val="1"/>
+      <w:numFmt w:val="lowerLetter"/>
+      <w:lvlText w:val="%2."/>
+      <w:lvlJc w:val="left"/>
+      <w:pPr>
+        <w:ind w:left="1440" w:hanging="360"/>
+      </w:pPr>
+    </w:lvl>
+    <w:lvl w:ilvl="2" w:tplc="0816001B" w:tentative="1">
+      <w:start w:val="1"/>
+      <w:numFmt w:val="lowerRoman"/>
+      <w:lvlText w:val="%3."/>
+      <w:lvlJc w:val="right"/>
+      <w:pPr>
+        <w:ind w:left="2160" w:hanging="180"/>
+      </w:pPr>
+    </w:lvl>
+    <w:lvl w:ilvl="3" w:tplc="0816000F" w:tentative="1">
+      <w:start w:val="1"/>
+      <w:numFmt w:val="decimal"/>
+      <w:lvlText w:val="%4."/>
+      <w:lvlJc w:val="left"/>
+      <w:pPr>
+        <w:ind w:left="2880" w:hanging="360"/>
+      </w:pPr>
+    </w:lvl>
+    <w:lvl w:ilvl="4" w:tplc="08160019" w:tentative="1">
+      <w:start w:val="1"/>
+      <w:numFmt w:val="lowerLetter"/>
+      <w:lvlText w:val="%5."/>
+      <w:lvlJc w:val="left"/>
+      <w:pPr>
+        <w:ind w:left="3600" w:hanging="360"/>
+      </w:pPr>
+    </w:lvl>
+    <w:lvl w:ilvl="5" w:tplc="0816001B" w:tentative="1">
+      <w:start w:val="1"/>
+      <w:numFmt w:val="lowerRoman"/>
+      <w:lvlText w:val="%6."/>
+      <w:lvlJc w:val="right"/>
+      <w:pPr>
+        <w:ind w:left="4320" w:hanging="180"/>
+      </w:pPr>
+    </w:lvl>
+    <w:lvl w:ilvl="6" w:tplc="0816000F" w:tentative="1">
+      <w:start w:val="1"/>
+      <w:numFmt w:val="decimal"/>
+      <w:lvlText w:val="%7."/>
+      <w:lvlJc w:val="left"/>
+      <w:pPr>
+        <w:ind w:left="5040" w:hanging="360"/>
+      </w:pPr>
+    </w:lvl>
+    <w:lvl w:ilvl="7" w:tplc="08160019" w:tentative="1">
+      <w:start w:val="1"/>
+      <w:numFmt w:val="lowerLetter"/>
+      <w:lvlText w:val="%8."/>
+      <w:lvlJc w:val="left"/>
+      <w:pPr>
+        <w:ind w:left="5760" w:hanging="360"/>
+      </w:pPr>
+    </w:lvl>
+    <w:lvl w:ilvl="8" w:tplc="0816001B" w:tentative="1">
+      <w:start w:val="1"/>
+      <w:numFmt w:val="lowerRoman"/>
+      <w:lvlText w:val="%9."/>
+      <w:lvlJc w:val="right"/>
+      <w:pPr>
+        <w:ind w:left="6480" w:hanging="180"/>
+      </w:pPr>
+    </w:lvl>
+  </w:abstractNum>
+  <w:abstractNum w:abstractNumId="15" w15:restartNumberingAfterBreak="0">
+    <w:nsid w:val="619858C5"/>
+    <w:multiLevelType w:val="hybridMultilevel"/>
+    <w:tmpl w:val="468489F2"/>
+    <w:lvl w:ilvl="0" w:tplc="0D18A672">
+      <w:start w:val="1"/>
+      <w:numFmt w:val="decimal"/>
+      <w:lvlText w:val="%1."/>
+      <w:lvlJc w:val="left"/>
+      <w:pPr>
+        <w:ind w:left="720" w:hanging="360"/>
+      </w:pPr>
+      <w:rPr>
+        <w:i w:val="0"/>
+        <w:color w:val="auto"/>
+      </w:rPr>
+    </w:lvl>
+    <w:lvl w:ilvl="1" w:tplc="08160019" w:tentative="1">
+      <w:start w:val="1"/>
+      <w:numFmt w:val="lowerLetter"/>
+      <w:lvlText w:val="%2."/>
+      <w:lvlJc w:val="left"/>
+      <w:pPr>
+        <w:ind w:left="1440" w:hanging="360"/>
+      </w:pPr>
+    </w:lvl>
+    <w:lvl w:ilvl="2" w:tplc="0816001B" w:tentative="1">
+      <w:start w:val="1"/>
+      <w:numFmt w:val="lowerRoman"/>
+      <w:lvlText w:val="%3."/>
+      <w:lvlJc w:val="right"/>
+      <w:pPr>
+        <w:ind w:left="2160" w:hanging="180"/>
+      </w:pPr>
+    </w:lvl>
+    <w:lvl w:ilvl="3" w:tplc="0816000F" w:tentative="1">
+      <w:start w:val="1"/>
+      <w:numFmt w:val="decimal"/>
+      <w:lvlText w:val="%4."/>
+      <w:lvlJc w:val="left"/>
+      <w:pPr>
+        <w:ind w:left="2880" w:hanging="360"/>
+      </w:pPr>
+    </w:lvl>
+    <w:lvl w:ilvl="4" w:tplc="08160019" w:tentative="1">
+      <w:start w:val="1"/>
+      <w:numFmt w:val="lowerLetter"/>
+      <w:lvlText w:val="%5."/>
+      <w:lvlJc w:val="left"/>
+      <w:pPr>
+        <w:ind w:left="3600" w:hanging="360"/>
+      </w:pPr>
+    </w:lvl>
+    <w:lvl w:ilvl="5" w:tplc="0816001B" w:tentative="1">
+      <w:start w:val="1"/>
+      <w:numFmt w:val="lowerRoman"/>
+      <w:lvlText w:val="%6."/>
+      <w:lvlJc w:val="right"/>
+      <w:pPr>
+        <w:ind w:left="4320" w:hanging="180"/>
+      </w:pPr>
+    </w:lvl>
+    <w:lvl w:ilvl="6" w:tplc="0816000F" w:tentative="1">
+      <w:start w:val="1"/>
+      <w:numFmt w:val="decimal"/>
+      <w:lvlText w:val="%7."/>
+      <w:lvlJc w:val="left"/>
+      <w:pPr>
+        <w:ind w:left="5040" w:hanging="360"/>
+      </w:pPr>
+    </w:lvl>
+    <w:lvl w:ilvl="7" w:tplc="08160019" w:tentative="1">
+      <w:start w:val="1"/>
+      <w:numFmt w:val="lowerLetter"/>
+      <w:lvlText w:val="%8."/>
+      <w:lvlJc w:val="left"/>
+      <w:pPr>
+        <w:ind w:left="5760" w:hanging="360"/>
+      </w:pPr>
+    </w:lvl>
+    <w:lvl w:ilvl="8" w:tplc="0816001B" w:tentative="1">
+      <w:start w:val="1"/>
+      <w:numFmt w:val="lowerRoman"/>
+      <w:lvlText w:val="%9."/>
+      <w:lvlJc w:val="right"/>
+      <w:pPr>
+        <w:ind w:left="6480" w:hanging="180"/>
+      </w:pPr>
+    </w:lvl>
+  </w:abstractNum>
+  <w:abstractNum w:abstractNumId="16" w15:restartNumberingAfterBreak="0">
+    <w:nsid w:val="64682941"/>
+    <w:multiLevelType w:val="hybridMultilevel"/>
+    <w:tmpl w:val="B56A4328"/>
+    <w:lvl w:ilvl="0" w:tplc="0D18A672">
+      <w:start w:val="1"/>
+      <w:numFmt w:val="decimal"/>
+      <w:lvlText w:val="%1."/>
+      <w:lvlJc w:val="left"/>
+      <w:pPr>
+        <w:ind w:left="720" w:hanging="360"/>
+      </w:pPr>
+      <w:rPr>
+        <w:i w:val="0"/>
+        <w:color w:val="auto"/>
+      </w:rPr>
+    </w:lvl>
+    <w:lvl w:ilvl="1" w:tplc="08160019" w:tentative="1">
+      <w:start w:val="1"/>
+      <w:numFmt w:val="lowerLetter"/>
+      <w:lvlText w:val="%2."/>
+      <w:lvlJc w:val="left"/>
+      <w:pPr>
+        <w:ind w:left="1440" w:hanging="360"/>
+      </w:pPr>
+    </w:lvl>
+    <w:lvl w:ilvl="2" w:tplc="0816001B" w:tentative="1">
+      <w:start w:val="1"/>
+      <w:numFmt w:val="lowerRoman"/>
+      <w:lvlText w:val="%3."/>
+      <w:lvlJc w:val="right"/>
+      <w:pPr>
+        <w:ind w:left="2160" w:hanging="180"/>
+      </w:pPr>
+    </w:lvl>
+    <w:lvl w:ilvl="3" w:tplc="0816000F" w:tentative="1">
+      <w:start w:val="1"/>
+      <w:numFmt w:val="decimal"/>
+      <w:lvlText w:val="%4."/>
+      <w:lvlJc w:val="left"/>
+      <w:pPr>
+        <w:ind w:left="2880" w:hanging="360"/>
+      </w:pPr>
+    </w:lvl>
+    <w:lvl w:ilvl="4" w:tplc="08160019" w:tentative="1">
+      <w:start w:val="1"/>
+      <w:numFmt w:val="lowerLetter"/>
+      <w:lvlText w:val="%5."/>
+      <w:lvlJc w:val="left"/>
+      <w:pPr>
+        <w:ind w:left="3600" w:hanging="360"/>
+      </w:pPr>
+    </w:lvl>
+    <w:lvl w:ilvl="5" w:tplc="0816001B" w:tentative="1">
+      <w:start w:val="1"/>
+      <w:numFmt w:val="lowerRoman"/>
+      <w:lvlText w:val="%6."/>
+      <w:lvlJc w:val="right"/>
+      <w:pPr>
+        <w:ind w:left="4320" w:hanging="180"/>
+      </w:pPr>
+    </w:lvl>
+    <w:lvl w:ilvl="6" w:tplc="0816000F" w:tentative="1">
+      <w:start w:val="1"/>
+      <w:numFmt w:val="decimal"/>
+      <w:lvlText w:val="%7."/>
+      <w:lvlJc w:val="left"/>
+      <w:pPr>
+        <w:ind w:left="5040" w:hanging="360"/>
+      </w:pPr>
+    </w:lvl>
+    <w:lvl w:ilvl="7" w:tplc="08160019" w:tentative="1">
+      <w:start w:val="1"/>
+      <w:numFmt w:val="lowerLetter"/>
+      <w:lvlText w:val="%8."/>
+      <w:lvlJc w:val="left"/>
+      <w:pPr>
+        <w:ind w:left="5760" w:hanging="360"/>
+      </w:pPr>
+    </w:lvl>
+    <w:lvl w:ilvl="8" w:tplc="0816001B" w:tentative="1">
+      <w:start w:val="1"/>
+      <w:numFmt w:val="lowerRoman"/>
+      <w:lvlText w:val="%9."/>
+      <w:lvlJc w:val="right"/>
+      <w:pPr>
+        <w:ind w:left="6480" w:hanging="180"/>
+      </w:pPr>
+    </w:lvl>
+  </w:abstractNum>
+  <w:abstractNum w:abstractNumId="17" w15:restartNumberingAfterBreak="0">
+    <w:nsid w:val="6975713D"/>
+    <w:multiLevelType w:val="hybridMultilevel"/>
+    <w:tmpl w:val="0F96453A"/>
+    <w:lvl w:ilvl="0" w:tplc="0D18A672">
+      <w:start w:val="1"/>
+      <w:numFmt w:val="decimal"/>
+      <w:lvlText w:val="%1."/>
+      <w:lvlJc w:val="left"/>
+      <w:pPr>
+        <w:ind w:left="720" w:hanging="360"/>
+      </w:pPr>
+      <w:rPr>
+        <w:i w:val="0"/>
+        <w:color w:val="auto"/>
+      </w:rPr>
+    </w:lvl>
+    <w:lvl w:ilvl="1" w:tplc="08160019" w:tentative="1">
+      <w:start w:val="1"/>
+      <w:numFmt w:val="lowerLetter"/>
+      <w:lvlText w:val="%2."/>
+      <w:lvlJc w:val="left"/>
+      <w:pPr>
+        <w:ind w:left="1440" w:hanging="360"/>
+      </w:pPr>
+    </w:lvl>
+    <w:lvl w:ilvl="2" w:tplc="0816001B" w:tentative="1">
+      <w:start w:val="1"/>
+      <w:numFmt w:val="lowerRoman"/>
+      <w:lvlText w:val="%3."/>
+      <w:lvlJc w:val="right"/>
+      <w:pPr>
+        <w:ind w:left="2160" w:hanging="180"/>
+      </w:pPr>
+    </w:lvl>
+    <w:lvl w:ilvl="3" w:tplc="0816000F" w:tentative="1">
+      <w:start w:val="1"/>
+      <w:numFmt w:val="decimal"/>
+      <w:lvlText w:val="%4."/>
+      <w:lvlJc w:val="left"/>
+      <w:pPr>
+        <w:ind w:left="2880" w:hanging="360"/>
+      </w:pPr>
+    </w:lvl>
+    <w:lvl w:ilvl="4" w:tplc="08160019" w:tentative="1">
+      <w:start w:val="1"/>
+      <w:numFmt w:val="lowerLetter"/>
+      <w:lvlText w:val="%5."/>
+      <w:lvlJc w:val="left"/>
+      <w:pPr>
+        <w:ind w:left="3600" w:hanging="360"/>
+      </w:pPr>
+    </w:lvl>
+    <w:lvl w:ilvl="5" w:tplc="0816001B" w:tentative="1">
+      <w:start w:val="1"/>
+      <w:numFmt w:val="lowerRoman"/>
+      <w:lvlText w:val="%6."/>
+      <w:lvlJc w:val="right"/>
+      <w:pPr>
+        <w:ind w:left="4320" w:hanging="180"/>
+      </w:pPr>
+    </w:lvl>
+    <w:lvl w:ilvl="6" w:tplc="0816000F" w:tentative="1">
+      <w:start w:val="1"/>
+      <w:numFmt w:val="decimal"/>
+      <w:lvlText w:val="%7."/>
+      <w:lvlJc w:val="left"/>
+      <w:pPr>
+        <w:ind w:left="5040" w:hanging="360"/>
+      </w:pPr>
+    </w:lvl>
+    <w:lvl w:ilvl="7" w:tplc="08160019" w:tentative="1">
+      <w:start w:val="1"/>
+      <w:numFmt w:val="lowerLetter"/>
+      <w:lvlText w:val="%8."/>
+      <w:lvlJc w:val="left"/>
+      <w:pPr>
+        <w:ind w:left="5760" w:hanging="360"/>
+      </w:pPr>
+    </w:lvl>
+    <w:lvl w:ilvl="8" w:tplc="0816001B" w:tentative="1">
+      <w:start w:val="1"/>
+      <w:numFmt w:val="lowerRoman"/>
+      <w:lvlText w:val="%9."/>
+      <w:lvlJc w:val="right"/>
+      <w:pPr>
+        <w:ind w:left="6480" w:hanging="180"/>
+      </w:pPr>
+    </w:lvl>
+  </w:abstractNum>
+  <w:abstractNum w:abstractNumId="18" w15:restartNumberingAfterBreak="0">
+    <w:nsid w:val="6BDF20B2"/>
+    <w:multiLevelType w:val="hybridMultilevel"/>
+    <w:tmpl w:val="4D727B0A"/>
+    <w:lvl w:ilvl="0" w:tplc="0D18A672">
+      <w:start w:val="1"/>
+      <w:numFmt w:val="decimal"/>
+      <w:lvlText w:val="%1."/>
+      <w:lvlJc w:val="left"/>
+      <w:pPr>
+        <w:ind w:left="720" w:hanging="360"/>
+      </w:pPr>
+      <w:rPr>
+        <w:i w:val="0"/>
+        <w:color w:val="auto"/>
+      </w:rPr>
+    </w:lvl>
+    <w:lvl w:ilvl="1" w:tplc="08160019" w:tentative="1">
+      <w:start w:val="1"/>
+      <w:numFmt w:val="lowerLetter"/>
+      <w:lvlText w:val="%2."/>
+      <w:lvlJc w:val="left"/>
+      <w:pPr>
+        <w:ind w:left="1440" w:hanging="360"/>
+      </w:pPr>
+    </w:lvl>
+    <w:lvl w:ilvl="2" w:tplc="0816001B" w:tentative="1">
+      <w:start w:val="1"/>
+      <w:numFmt w:val="lowerRoman"/>
+      <w:lvlText w:val="%3."/>
+      <w:lvlJc w:val="right"/>
+      <w:pPr>
+        <w:ind w:left="2160" w:hanging="180"/>
+      </w:pPr>
+    </w:lvl>
+    <w:lvl w:ilvl="3" w:tplc="0816000F" w:tentative="1">
+      <w:start w:val="1"/>
+      <w:numFmt w:val="decimal"/>
+      <w:lvlText w:val="%4."/>
+      <w:lvlJc w:val="left"/>
+      <w:pPr>
+        <w:ind w:left="2880" w:hanging="360"/>
+      </w:pPr>
+    </w:lvl>
+    <w:lvl w:ilvl="4" w:tplc="08160019" w:tentative="1">
+      <w:start w:val="1"/>
+      <w:numFmt w:val="lowerLetter"/>
+      <w:lvlText w:val="%5."/>
+      <w:lvlJc w:val="left"/>
+      <w:pPr>
+        <w:ind w:left="3600" w:hanging="360"/>
+      </w:pPr>
+    </w:lvl>
+    <w:lvl w:ilvl="5" w:tplc="0816001B" w:tentative="1">
+      <w:start w:val="1"/>
+      <w:numFmt w:val="lowerRoman"/>
+      <w:lvlText w:val="%6."/>
+      <w:lvlJc w:val="right"/>
+      <w:pPr>
+        <w:ind w:left="4320" w:hanging="180"/>
+      </w:pPr>
+    </w:lvl>
+    <w:lvl w:ilvl="6" w:tplc="0816000F" w:tentative="1">
+      <w:start w:val="1"/>
+      <w:numFmt w:val="decimal"/>
+      <w:lvlText w:val="%7."/>
+      <w:lvlJc w:val="left"/>
+      <w:pPr>
+        <w:ind w:left="5040" w:hanging="360"/>
+      </w:pPr>
+    </w:lvl>
+    <w:lvl w:ilvl="7" w:tplc="08160019" w:tentative="1">
+      <w:start w:val="1"/>
+      <w:numFmt w:val="lowerLetter"/>
+      <w:lvlText w:val="%8."/>
+      <w:lvlJc w:val="left"/>
+      <w:pPr>
+        <w:ind w:left="5760" w:hanging="360"/>
+      </w:pPr>
+    </w:lvl>
+    <w:lvl w:ilvl="8" w:tplc="0816001B" w:tentative="1">
+      <w:start w:val="1"/>
+      <w:numFmt w:val="lowerRoman"/>
+      <w:lvlText w:val="%9."/>
+      <w:lvlJc w:val="right"/>
+      <w:pPr>
+        <w:ind w:left="6480" w:hanging="180"/>
+      </w:pPr>
+    </w:lvl>
+  </w:abstractNum>
+  <w:abstractNum w:abstractNumId="19" w15:restartNumberingAfterBreak="0">
+    <w:nsid w:val="6CC63FC8"/>
+    <w:multiLevelType w:val="hybridMultilevel"/>
+    <w:tmpl w:val="1C88E4F4"/>
+    <w:lvl w:ilvl="0" w:tplc="0D18A672">
+      <w:start w:val="1"/>
+      <w:numFmt w:val="decimal"/>
+      <w:lvlText w:val="%1."/>
+      <w:lvlJc w:val="left"/>
+      <w:pPr>
+        <w:ind w:left="720" w:hanging="360"/>
+      </w:pPr>
+      <w:rPr>
+        <w:i w:val="0"/>
+        <w:color w:val="auto"/>
+      </w:rPr>
+    </w:lvl>
+    <w:lvl w:ilvl="1" w:tplc="08160019" w:tentative="1">
+      <w:start w:val="1"/>
+      <w:numFmt w:val="lowerLetter"/>
+      <w:lvlText w:val="%2."/>
+      <w:lvlJc w:val="left"/>
+      <w:pPr>
+        <w:ind w:left="1440" w:hanging="360"/>
+      </w:pPr>
+    </w:lvl>
+    <w:lvl w:ilvl="2" w:tplc="0816001B" w:tentative="1">
+      <w:start w:val="1"/>
+      <w:numFmt w:val="lowerRoman"/>
+      <w:lvlText w:val="%3."/>
+      <w:lvlJc w:val="right"/>
+      <w:pPr>
+        <w:ind w:left="2160" w:hanging="180"/>
+      </w:pPr>
+    </w:lvl>
+    <w:lvl w:ilvl="3" w:tplc="0816000F" w:tentative="1">
+      <w:start w:val="1"/>
+      <w:numFmt w:val="decimal"/>
+      <w:lvlText w:val="%4."/>
+      <w:lvlJc w:val="left"/>
+      <w:pPr>
+        <w:ind w:left="2880" w:hanging="360"/>
+      </w:pPr>
+    </w:lvl>
+    <w:lvl w:ilvl="4" w:tplc="08160019" w:tentative="1">
+      <w:start w:val="1"/>
+      <w:numFmt w:val="lowerLetter"/>
+      <w:lvlText w:val="%5."/>
+      <w:lvlJc w:val="left"/>
+      <w:pPr>
+        <w:ind w:left="3600" w:hanging="360"/>
+      </w:pPr>
+    </w:lvl>
+    <w:lvl w:ilvl="5" w:tplc="0816001B" w:tentative="1">
+      <w:start w:val="1"/>
+      <w:numFmt w:val="lowerRoman"/>
+      <w:lvlText w:val="%6."/>
+      <w:lvlJc w:val="right"/>
+      <w:pPr>
+        <w:ind w:left="4320" w:hanging="180"/>
+      </w:pPr>
+    </w:lvl>
+    <w:lvl w:ilvl="6" w:tplc="0816000F" w:tentative="1">
+      <w:start w:val="1"/>
+      <w:numFmt w:val="decimal"/>
+      <w:lvlText w:val="%7."/>
+      <w:lvlJc w:val="left"/>
+      <w:pPr>
+        <w:ind w:left="5040" w:hanging="360"/>
+      </w:pPr>
+    </w:lvl>
+    <w:lvl w:ilvl="7" w:tplc="08160019" w:tentative="1">
+      <w:start w:val="1"/>
+      <w:numFmt w:val="lowerLetter"/>
+      <w:lvlText w:val="%8."/>
+      <w:lvlJc w:val="left"/>
+      <w:pPr>
+        <w:ind w:left="5760" w:hanging="360"/>
+      </w:pPr>
+    </w:lvl>
+    <w:lvl w:ilvl="8" w:tplc="0816001B" w:tentative="1">
+      <w:start w:val="1"/>
+      <w:numFmt w:val="lowerRoman"/>
+      <w:lvlText w:val="%9."/>
+      <w:lvlJc w:val="right"/>
+      <w:pPr>
+        <w:ind w:left="6480" w:hanging="180"/>
+      </w:pPr>
+    </w:lvl>
+  </w:abstractNum>
+  <w:abstractNum w:abstractNumId="20" w15:restartNumberingAfterBreak="0">
+    <w:nsid w:val="7A6008A4"/>
+    <w:multiLevelType w:val="hybridMultilevel"/>
+    <w:tmpl w:val="36CA4302"/>
+    <w:lvl w:ilvl="0" w:tplc="90C66416">
+      <w:start w:val="1"/>
+      <w:numFmt w:val="decimal"/>
+      <w:lvlText w:val="%1."/>
+      <w:lvlJc w:val="left"/>
+      <w:pPr>
+        <w:ind w:left="720" w:hanging="360"/>
+      </w:pPr>
+      <w:rPr>
+        <w:b w:val="0"/>
+        <w:i w:val="0"/>
+        <w:color w:val="auto"/>
+      </w:rPr>
+    </w:lvl>
+    <w:lvl w:ilvl="1" w:tplc="08160019" w:tentative="1">
+      <w:start w:val="1"/>
+      <w:numFmt w:val="lowerLetter"/>
+      <w:lvlText w:val="%2."/>
+      <w:lvlJc w:val="left"/>
+      <w:pPr>
+        <w:ind w:left="1440" w:hanging="360"/>
+      </w:pPr>
+    </w:lvl>
+    <w:lvl w:ilvl="2" w:tplc="0816001B" w:tentative="1">
+      <w:start w:val="1"/>
+      <w:numFmt w:val="lowerRoman"/>
+      <w:lvlText w:val="%3."/>
+      <w:lvlJc w:val="right"/>
+      <w:pPr>
+        <w:ind w:left="2160" w:hanging="180"/>
+      </w:pPr>
+    </w:lvl>
+    <w:lvl w:ilvl="3" w:tplc="0816000F" w:tentative="1">
+      <w:start w:val="1"/>
+      <w:numFmt w:val="decimal"/>
+      <w:lvlText w:val="%4."/>
+      <w:lvlJc w:val="left"/>
+      <w:pPr>
+        <w:ind w:left="2880" w:hanging="360"/>
+      </w:pPr>
+    </w:lvl>
+    <w:lvl w:ilvl="4" w:tplc="08160019" w:tentative="1">
+      <w:start w:val="1"/>
+      <w:numFmt w:val="lowerLetter"/>
+      <w:lvlText w:val="%5."/>
+      <w:lvlJc w:val="left"/>
+      <w:pPr>
+        <w:ind w:left="3600" w:hanging="360"/>
+      </w:pPr>
+    </w:lvl>
+    <w:lvl w:ilvl="5" w:tplc="0816001B" w:tentative="1">
+      <w:start w:val="1"/>
+      <w:numFmt w:val="lowerRoman"/>
+      <w:lvlText w:val="%6."/>
+      <w:lvlJc w:val="right"/>
+      <w:pPr>
+        <w:ind w:left="4320" w:hanging="180"/>
+      </w:pPr>
+    </w:lvl>
+    <w:lvl w:ilvl="6" w:tplc="0816000F" w:tentative="1">
+      <w:start w:val="1"/>
+      <w:numFmt w:val="decimal"/>
+      <w:lvlText w:val="%7."/>
+      <w:lvlJc w:val="left"/>
+      <w:pPr>
+        <w:ind w:left="5040" w:hanging="360"/>
+      </w:pPr>
+    </w:lvl>
+    <w:lvl w:ilvl="7" w:tplc="08160019" w:tentative="1">
+      <w:start w:val="1"/>
+      <w:numFmt w:val="lowerLetter"/>
+      <w:lvlText w:val="%8."/>
+      <w:lvlJc w:val="left"/>
+      <w:pPr>
+        <w:ind w:left="5760" w:hanging="360"/>
+      </w:pPr>
+    </w:lvl>
+    <w:lvl w:ilvl="8" w:tplc="0816001B" w:tentative="1">
+      <w:start w:val="1"/>
+      <w:numFmt w:val="lowerRoman"/>
+      <w:lvlText w:val="%9."/>
+      <w:lvlJc w:val="right"/>
+      <w:pPr>
+        <w:ind w:left="6480" w:hanging="180"/>
+      </w:pPr>
+    </w:lvl>
+  </w:abstractNum>
+  <w:abstractNum w:abstractNumId="21" w15:restartNumberingAfterBreak="0">
+    <w:nsid w:val="7F384F4C"/>
+    <w:multiLevelType w:val="hybridMultilevel"/>
+    <w:tmpl w:val="D12AC0E6"/>
+    <w:lvl w:ilvl="0" w:tplc="0816000F">
+      <w:start w:val="1"/>
+      <w:numFmt w:val="decimal"/>
+      <w:lvlText w:val="%1."/>
+      <w:lvlJc w:val="left"/>
+      <w:pPr>
+        <w:ind w:left="720" w:hanging="360"/>
+      </w:pPr>
+    </w:lvl>
+    <w:lvl w:ilvl="1" w:tplc="08160019" w:tentative="1">
+      <w:start w:val="1"/>
+      <w:numFmt w:val="lowerLetter"/>
+      <w:lvlText w:val="%2."/>
+      <w:lvlJc w:val="left"/>
+      <w:pPr>
+        <w:ind w:left="1440" w:hanging="360"/>
+      </w:pPr>
+    </w:lvl>
+    <w:lvl w:ilvl="2" w:tplc="0816001B" w:tentative="1">
+      <w:start w:val="1"/>
+      <w:numFmt w:val="lowerRoman"/>
+      <w:lvlText w:val="%3."/>
+      <w:lvlJc w:val="right"/>
+      <w:pPr>
+        <w:ind w:left="2160" w:hanging="180"/>
+      </w:pPr>
+    </w:lvl>
+    <w:lvl w:ilvl="3" w:tplc="0816000F" w:tentative="1">
+      <w:start w:val="1"/>
+      <w:numFmt w:val="decimal"/>
+      <w:lvlText w:val="%4."/>
+      <w:lvlJc w:val="left"/>
+      <w:pPr>
+        <w:ind w:left="2880" w:hanging="360"/>
+      </w:pPr>
+    </w:lvl>
+    <w:lvl w:ilvl="4" w:tplc="08160019" w:tentative="1">
+      <w:start w:val="1"/>
+      <w:numFmt w:val="lowerLetter"/>
+      <w:lvlText w:val="%5."/>
+      <w:lvlJc w:val="left"/>
+      <w:pPr>
+        <w:ind w:left="3600" w:hanging="360"/>
+      </w:pPr>
+    </w:lvl>
+    <w:lvl w:ilvl="5" w:tplc="0816001B" w:tentative="1">
+      <w:start w:val="1"/>
+      <w:numFmt w:val="lowerRoman"/>
+      <w:lvlText w:val="%6."/>
+      <w:lvlJc w:val="right"/>
+      <w:pPr>
+        <w:ind w:left="4320" w:hanging="180"/>
+      </w:pPr>
+    </w:lvl>
+    <w:lvl w:ilvl="6" w:tplc="0816000F" w:tentative="1">
+      <w:start w:val="1"/>
+      <w:numFmt w:val="decimal"/>
+      <w:lvlText w:val="%7."/>
+      <w:lvlJc w:val="left"/>
+      <w:pPr>
+        <w:ind w:left="5040" w:hanging="360"/>
+      </w:pPr>
+    </w:lvl>
+    <w:lvl w:ilvl="7" w:tplc="08160019" w:tentative="1">
+      <w:start w:val="1"/>
+      <w:numFmt w:val="lowerLetter"/>
+      <w:lvlText w:val="%8."/>
+      <w:lvlJc w:val="left"/>
+      <w:pPr>
+        <w:ind w:left="5760" w:hanging="360"/>
+      </w:pPr>
+    </w:lvl>
+    <w:lvl w:ilvl="8" w:tplc="0816001B" w:tentative="1">
+      <w:start w:val="1"/>
+      <w:numFmt w:val="lowerRoman"/>
+      <w:lvlText w:val="%9."/>
+      <w:lvlJc w:val="right"/>
+      <w:pPr>
+        <w:ind w:left="6480" w:hanging="180"/>
+      </w:pPr>
+    </w:lvl>
+  </w:abstractNum>
+  <w:num w:numId="1">
+    <w:abstractNumId w:val="10"/>
+  </w:num>
+  <w:num w:numId="2">
+    <w:abstractNumId w:val="21"/>
+  </w:num>
+  <w:num w:numId="3">
+    <w:abstractNumId w:val="5"/>
+  </w:num>
+  <w:num w:numId="4">
+    <w:abstractNumId w:val="14"/>
+  </w:num>
+  <w:num w:numId="5">
+    <w:abstractNumId w:val="2"/>
+  </w:num>
+  <w:num w:numId="6">
+    <w:abstractNumId w:val="8"/>
+  </w:num>
+  <w:num w:numId="7">
+    <w:abstractNumId w:val="1"/>
+  </w:num>
+  <w:num w:numId="8">
+    <w:abstractNumId w:val="18"/>
+  </w:num>
+  <w:num w:numId="9">
+    <w:abstractNumId w:val="4"/>
+  </w:num>
+  <w:num w:numId="10">
+    <w:abstractNumId w:val="7"/>
+  </w:num>
+  <w:num w:numId="11">
+    <w:abstractNumId w:val="9"/>
+  </w:num>
+  <w:num w:numId="12">
+    <w:abstractNumId w:val="6"/>
+  </w:num>
+  <w:num w:numId="13">
+    <w:abstractNumId w:val="16"/>
+  </w:num>
+  <w:num w:numId="14">
+    <w:abstractNumId w:val="15"/>
+  </w:num>
+  <w:num w:numId="15">
+    <w:abstractNumId w:val="19"/>
+  </w:num>
+  <w:num w:numId="16">
+    <w:abstractNumId w:val="3"/>
+  </w:num>
+  <w:num w:numId="17">
+    <w:abstractNumId w:val="17"/>
+  </w:num>
+  <w:num w:numId="18">
+    <w:abstractNumId w:val="11"/>
+  </w:num>
+  <w:num w:numId="19">
+    <w:abstractNumId w:val="0"/>
+  </w:num>
+  <w:num w:numId="20">
+    <w:abstractNumId w:val="20"/>
+  </w:num>
+  <w:num w:numId="21">
+    <w:abstractNumId w:val="13"/>
+  </w:num>
+  <w:num w:numId="22">
+    <w:abstractNumId w:val="12"/>
+  </w:num>
+</w:numbering>
 </file>
 
 <file path=word/styles.xml><?xml version="1.0" encoding="utf-8"?>
@@ -1505,6 +4738,17 @@
     <w:semiHidden/>
     <w:unhideWhenUsed/>
   </w:style>
+  <w:style w:type="paragraph" w:styleId="PargrafodaLista">
+    <w:name w:val="List Paragraph"/>
+    <w:basedOn w:val="Normal"/>
+    <w:uiPriority w:val="34"/>
+    <w:qFormat/>
+    <w:rsid w:val="00180C7D"/>
+    <w:pPr>
+      <w:ind w:left="720"/>
+      <w:contextualSpacing/>
+    </w:pPr>
+  </w:style>
 </w:styles>
 </file>
 

</xml_diff>

<commit_message>
Falta povoar envia, recebe e género ligado a música
</commit_message>
<xml_diff>
--- a/Segunda Entrega/Esquema Relacional.docx
+++ b/Segunda Entrega/Esquema Relacional.docx
@@ -44,123 +44,55 @@
         <w:rPr>
           <w:highlight w:val="yellow"/>
         </w:rPr>
-        <w:t>A relação Intérprete e Playlist</w:t>
+        <w:t xml:space="preserve">A relação Intérprete e Playlist violam </w:t>
       </w:r>
       <w:r>
         <w:rPr>
           <w:highlight w:val="yellow"/>
         </w:rPr>
-        <w:t xml:space="preserve"> viola</w:t>
+        <w:t>a 3ª Forma</w:t>
       </w:r>
       <w:r>
         <w:rPr>
           <w:highlight w:val="yellow"/>
         </w:rPr>
-        <w:t>m</w:t>
+        <w:t xml:space="preserve"> </w:t>
       </w:r>
       <w:r>
         <w:rPr>
           <w:highlight w:val="yellow"/>
         </w:rPr>
-        <w:t xml:space="preserve"> </w:t>
+        <w:t xml:space="preserve">Normal visto que há dependências </w:t>
       </w:r>
       <w:r>
         <w:rPr>
           <w:highlight w:val="yellow"/>
         </w:rPr>
-        <w:t>a 3ª Forma</w:t>
+        <w:t xml:space="preserve">transitivas. Como estas violam a 3ª Formal Normal, violam também a Forma Normal Boyce-Codd. O resto das relações não violam nem a 3º a </w:t>
       </w:r>
       <w:r>
         <w:rPr>
           <w:highlight w:val="yellow"/>
         </w:rPr>
-        <w:t xml:space="preserve"> </w:t>
+        <w:t>Forma Normal</w:t>
       </w:r>
       <w:r>
         <w:rPr>
           <w:highlight w:val="yellow"/>
         </w:rPr>
-        <w:t xml:space="preserve">Normal visto que há dependências </w:t>
+        <w:t>, nem a Forma Normal</w:t>
       </w:r>
       <w:r>
         <w:rPr>
           <w:highlight w:val="yellow"/>
         </w:rPr>
-        <w:t xml:space="preserve">transitivas. Como estas violam a 3ª Formal Normal, violam também a Forma Normal </w:t>
-      </w:r>
-      <w:proofErr w:type="spellStart"/>
+        <w:t xml:space="preserve"> Boyce-Codd</w:t>
+      </w:r>
       <w:r>
         <w:rPr>
           <w:highlight w:val="yellow"/>
         </w:rPr>
-        <w:t>Boyce-Codd</w:t>
-      </w:r>
-      <w:proofErr w:type="spellEnd"/>
-      <w:r>
-        <w:rPr>
-          <w:highlight w:val="yellow"/>
-        </w:rPr>
-        <w:t xml:space="preserve">. O resto das relações não violam nem a 3º a </w:t>
-      </w:r>
-      <w:r>
-        <w:rPr>
-          <w:highlight w:val="yellow"/>
-        </w:rPr>
-        <w:t>Forma Normal</w:t>
-      </w:r>
-      <w:r>
-        <w:rPr>
-          <w:highlight w:val="yellow"/>
-        </w:rPr>
-        <w:t>, nem a Forma Normal</w:t>
-      </w:r>
-      <w:r>
-        <w:rPr>
-          <w:highlight w:val="yellow"/>
-        </w:rPr>
-        <w:t xml:space="preserve"> </w:t>
-      </w:r>
-      <w:proofErr w:type="spellStart"/>
-      <w:r>
-        <w:rPr>
-          <w:highlight w:val="yellow"/>
-        </w:rPr>
-        <w:t>Boyce-Codd</w:t>
-      </w:r>
-      <w:proofErr w:type="spellEnd"/>
-      <w:r>
-        <w:rPr>
-          <w:highlight w:val="yellow"/>
-        </w:rPr>
-        <w:t xml:space="preserve"> porque o lado direito de cada dependência é </w:t>
-      </w:r>
-      <w:proofErr w:type="spellStart"/>
-      <w:r>
-        <w:rPr>
-          <w:highlight w:val="yellow"/>
-        </w:rPr>
-        <w:t>super</w:t>
-      </w:r>
-      <w:proofErr w:type="spellEnd"/>
-      <w:r>
-        <w:rPr>
-          <w:highlight w:val="yellow"/>
-        </w:rPr>
-        <w:t xml:space="preserve"> </w:t>
-      </w:r>
-      <w:proofErr w:type="spellStart"/>
-      <w:r>
-        <w:rPr>
-          <w:highlight w:val="yellow"/>
-        </w:rPr>
-        <w:t>key</w:t>
-      </w:r>
-      <w:proofErr w:type="spellEnd"/>
-      <w:r>
-        <w:rPr>
-          <w:highlight w:val="yellow"/>
-        </w:rPr>
-        <w:t>.</w:t>
+        <w:t xml:space="preserve"> porque o lado direito de cada dependência é super key.</w:t>
       </w:r>
     </w:p>
     <w:p>
@@ -193,21 +125,7 @@
         <w:rPr>
           <w:i/>
         </w:rPr>
-        <w:t xml:space="preserve">, nome, </w:t>
-      </w:r>
-      <w:proofErr w:type="spellStart"/>
-      <w:r>
-        <w:rPr>
-          <w:i/>
-        </w:rPr>
-        <w:t>username</w:t>
-      </w:r>
-      <w:proofErr w:type="spellEnd"/>
-      <w:r>
-        <w:rPr>
-          <w:i/>
-        </w:rPr>
-        <w:t>, password, fotoPerf</w:t>
+        <w:t>, nome, username, password, fotoPerf</w:t>
       </w:r>
       <w:r>
         <w:rPr>
@@ -224,7 +142,7 @@
     </w:p>
     <w:p>
       <w:pPr>
-        <w:pStyle w:val="PargrafodaLista"/>
+        <w:pStyle w:val="ListParagraph"/>
         <w:numPr>
           <w:ilvl w:val="0"/>
           <w:numId w:val="2"/>
@@ -269,7 +187,7 @@
     </w:p>
     <w:p>
       <w:pPr>
-        <w:pStyle w:val="PargrafodaLista"/>
+        <w:pStyle w:val="ListParagraph"/>
         <w:numPr>
           <w:ilvl w:val="0"/>
           <w:numId w:val="3"/>
@@ -314,7 +232,7 @@
     </w:p>
     <w:p>
       <w:pPr>
-        <w:pStyle w:val="PargrafodaLista"/>
+        <w:pStyle w:val="ListParagraph"/>
         <w:numPr>
           <w:ilvl w:val="0"/>
           <w:numId w:val="4"/>
@@ -362,7 +280,7 @@
     </w:p>
     <w:p>
       <w:pPr>
-        <w:pStyle w:val="PargrafodaLista"/>
+        <w:pStyle w:val="ListParagraph"/>
         <w:numPr>
           <w:ilvl w:val="0"/>
           <w:numId w:val="5"/>
@@ -633,7 +551,20 @@
         <w:rPr>
           <w:i/>
         </w:rPr>
-        <w:t>, nome, verificado, fotoPerfil, fotoCapa, biografia, idCidade-&gt;Cidade)</w:t>
+        <w:t>, nome, verificado, fotoPerfil, fotoCapa, biografia, idCidade-&gt;Ci</w:t>
+      </w:r>
+    </w:p>
+    <w:p>
+      <w:pPr>
+        <w:rPr>
+          <w:i/>
+        </w:rPr>
+      </w:pPr>
+      <w:r>
+        <w:rPr>
+          <w:i/>
+        </w:rPr>
+        <w:t>dade)</w:t>
       </w:r>
       <w:r>
         <w:rPr>
@@ -644,7 +575,7 @@
     </w:p>
     <w:p>
       <w:pPr>
-        <w:pStyle w:val="PargrafodaLista"/>
+        <w:pStyle w:val="ListParagraph"/>
         <w:numPr>
           <w:ilvl w:val="0"/>
           <w:numId w:val="9"/>
@@ -656,7 +587,7 @@
     </w:p>
     <w:p>
       <w:pPr>
-        <w:pStyle w:val="PargrafodaLista"/>
+        <w:pStyle w:val="ListParagraph"/>
         <w:numPr>
           <w:ilvl w:val="0"/>
           <w:numId w:val="9"/>
@@ -704,7 +635,7 @@
     </w:p>
     <w:p>
       <w:pPr>
-        <w:pStyle w:val="PargrafodaLista"/>
+        <w:pStyle w:val="ListParagraph"/>
         <w:numPr>
           <w:ilvl w:val="0"/>
           <w:numId w:val="10"/>
@@ -755,7 +686,7 @@
     </w:p>
     <w:p>
       <w:pPr>
-        <w:pStyle w:val="PargrafodaLista"/>
+        <w:pStyle w:val="ListParagraph"/>
         <w:numPr>
           <w:ilvl w:val="0"/>
           <w:numId w:val="11"/>
@@ -767,7 +698,7 @@
     </w:p>
     <w:p>
       <w:pPr>
-        <w:pStyle w:val="PargrafodaLista"/>
+        <w:pStyle w:val="ListParagraph"/>
         <w:numPr>
           <w:ilvl w:val="0"/>
           <w:numId w:val="11"/>
@@ -807,7 +738,7 @@
     </w:p>
     <w:p>
       <w:pPr>
-        <w:pStyle w:val="PargrafodaLista"/>
+        <w:pStyle w:val="ListParagraph"/>
         <w:numPr>
           <w:ilvl w:val="0"/>
           <w:numId w:val="12"/>
@@ -852,7 +783,7 @@
     </w:p>
     <w:p>
       <w:pPr>
-        <w:pStyle w:val="PargrafodaLista"/>
+        <w:pStyle w:val="ListParagraph"/>
         <w:numPr>
           <w:ilvl w:val="0"/>
           <w:numId w:val="13"/>
@@ -864,7 +795,7 @@
     </w:p>
     <w:p>
       <w:pPr>
-        <w:pStyle w:val="PargrafodaLista"/>
+        <w:pStyle w:val="ListParagraph"/>
         <w:numPr>
           <w:ilvl w:val="0"/>
           <w:numId w:val="13"/>
@@ -882,23 +813,19 @@
           <w:u w:val="single"/>
         </w:rPr>
       </w:pPr>
-      <w:proofErr w:type="spellStart"/>
       <w:r>
         <w:rPr>
           <w:b/>
           <w:i/>
         </w:rPr>
-        <w:lastRenderedPageBreak/>
         <w:t>MusicaAlbum</w:t>
       </w:r>
-      <w:proofErr w:type="spellEnd"/>
       <w:r>
         <w:rPr>
           <w:i/>
         </w:rPr>
         <w:t xml:space="preserve"> (</w:t>
       </w:r>
-      <w:proofErr w:type="spellStart"/>
       <w:r>
         <w:rPr>
           <w:i/>
@@ -906,31 +833,16 @@
         </w:rPr>
         <w:t>idMúsica</w:t>
       </w:r>
-      <w:proofErr w:type="spellEnd"/>
-      <w:r>
-        <w:rPr>
-          <w:i/>
-        </w:rPr>
-        <w:t xml:space="preserve">-&gt;Música, </w:t>
-      </w:r>
-      <w:proofErr w:type="spellStart"/>
-      <w:r>
-        <w:rPr>
-          <w:i/>
-        </w:rPr>
-        <w:t>idÁlbum</w:t>
-      </w:r>
-      <w:proofErr w:type="spellEnd"/>
-      <w:r>
-        <w:rPr>
-          <w:i/>
-        </w:rPr>
-        <w:t>-&gt;Álbum, índice)</w:t>
-      </w:r>
-    </w:p>
-    <w:p>
-      <w:pPr>
-        <w:pStyle w:val="PargrafodaLista"/>
+      <w:r>
+        <w:rPr>
+          <w:i/>
+        </w:rPr>
+        <w:t>-&gt;Música, idÁlbum-&gt;Álbum, índice)</w:t>
+      </w:r>
+    </w:p>
+    <w:p>
+      <w:pPr>
+        <w:pStyle w:val="ListParagraph"/>
         <w:numPr>
           <w:ilvl w:val="0"/>
           <w:numId w:val="14"/>
@@ -957,7 +869,7 @@
     </w:p>
     <w:p>
       <w:pPr>
-        <w:pStyle w:val="PargrafodaLista"/>
+        <w:pStyle w:val="ListParagraph"/>
         <w:numPr>
           <w:ilvl w:val="0"/>
           <w:numId w:val="14"/>
@@ -997,7 +909,7 @@
     </w:p>
     <w:p>
       <w:pPr>
-        <w:pStyle w:val="PargrafodaLista"/>
+        <w:pStyle w:val="ListParagraph"/>
         <w:numPr>
           <w:ilvl w:val="0"/>
           <w:numId w:val="15"/>
@@ -1015,7 +927,7 @@
     </w:p>
     <w:p>
       <w:pPr>
-        <w:pStyle w:val="PargrafodaLista"/>
+        <w:pStyle w:val="ListParagraph"/>
         <w:numPr>
           <w:ilvl w:val="0"/>
           <w:numId w:val="15"/>
@@ -1103,7 +1015,7 @@
     </w:p>
     <w:p>
       <w:pPr>
-        <w:pStyle w:val="PargrafodaLista"/>
+        <w:pStyle w:val="ListParagraph"/>
         <w:numPr>
           <w:ilvl w:val="0"/>
           <w:numId w:val="18"/>
@@ -1151,7 +1063,7 @@
     </w:p>
     <w:p>
       <w:pPr>
-        <w:pStyle w:val="PargrafodaLista"/>
+        <w:pStyle w:val="ListParagraph"/>
         <w:numPr>
           <w:ilvl w:val="0"/>
           <w:numId w:val="19"/>
@@ -1163,7 +1075,7 @@
     </w:p>
     <w:p>
       <w:pPr>
-        <w:pStyle w:val="PargrafodaLista"/>
+        <w:pStyle w:val="ListParagraph"/>
         <w:numPr>
           <w:ilvl w:val="0"/>
           <w:numId w:val="19"/>
@@ -1208,7 +1120,7 @@
     </w:p>
     <w:p>
       <w:pPr>
-        <w:pStyle w:val="PargrafodaLista"/>
+        <w:pStyle w:val="ListParagraph"/>
         <w:numPr>
           <w:ilvl w:val="0"/>
           <w:numId w:val="20"/>
@@ -1253,7 +1165,7 @@
     </w:p>
     <w:p>
       <w:pPr>
-        <w:pStyle w:val="PargrafodaLista"/>
+        <w:pStyle w:val="ListParagraph"/>
         <w:numPr>
           <w:ilvl w:val="0"/>
           <w:numId w:val="23"/>
@@ -1265,7 +1177,7 @@
     </w:p>
     <w:p>
       <w:pPr>
-        <w:pStyle w:val="PargrafodaLista"/>
+        <w:pStyle w:val="ListParagraph"/>
         <w:numPr>
           <w:ilvl w:val="0"/>
           <w:numId w:val="23"/>
@@ -1274,8 +1186,6 @@
       <w:r>
         <w:t>{nome, idPaís}-&gt;{id}</w:t>
       </w:r>
-      <w:bookmarkStart w:id="0" w:name="_GoBack"/>
-      <w:bookmarkEnd w:id="0"/>
     </w:p>
     <w:p>
       <w:pPr>
@@ -1312,7 +1222,7 @@
     </w:p>
     <w:p>
       <w:pPr>
-        <w:pStyle w:val="PargrafodaLista"/>
+        <w:pStyle w:val="ListParagraph"/>
         <w:numPr>
           <w:ilvl w:val="0"/>
           <w:numId w:val="24"/>
@@ -1324,7 +1234,7 @@
     </w:p>
     <w:p>
       <w:pPr>
-        <w:pStyle w:val="PargrafodaLista"/>
+        <w:pStyle w:val="ListParagraph"/>
         <w:numPr>
           <w:ilvl w:val="0"/>
           <w:numId w:val="24"/>
@@ -1363,6 +1273,13 @@
       <w:r>
         <w:rPr>
           <w:i/>
+          <w:u w:val="single"/>
+        </w:rPr>
+        <w:t>Música</w:t>
+      </w:r>
+      <w:r>
+        <w:rPr>
+          <w:i/>
         </w:rPr>
         <w:t xml:space="preserve">-&gt;Música, </w:t>
       </w:r>
@@ -1382,7 +1299,7 @@
     </w:p>
     <w:p>
       <w:pPr>
-        <w:pStyle w:val="PargrafodaLista"/>
+        <w:pStyle w:val="ListParagraph"/>
         <w:numPr>
           <w:ilvl w:val="0"/>
           <w:numId w:val="22"/>
@@ -1392,6 +1309,11 @@
         <w:t>{id</w:t>
       </w:r>
       <w:r>
+        <w:t>Música</w:t>
+      </w:r>
+      <w:bookmarkStart w:id="0" w:name="_GoBack"/>
+      <w:bookmarkEnd w:id="0"/>
+      <w:r>
         <w:t xml:space="preserve">, </w:t>
       </w:r>
       <w:r>
@@ -1403,7 +1325,7 @@
     </w:p>
     <w:p>
       <w:pPr>
-        <w:pStyle w:val="PargrafodaLista"/>
+        <w:pStyle w:val="ListParagraph"/>
         <w:numPr>
           <w:ilvl w:val="0"/>
           <w:numId w:val="22"/>
@@ -4078,13 +4000,13 @@
     <w:qFormat/>
     <w:rsid w:val="00D52840"/>
   </w:style>
-  <w:style w:type="character" w:default="1" w:styleId="Tipodeletrapredefinidodopargrafo">
+  <w:style w:type="character" w:default="1" w:styleId="DefaultParagraphFont">
     <w:name w:val="Default Paragraph Font"/>
     <w:uiPriority w:val="1"/>
     <w:semiHidden/>
     <w:unhideWhenUsed/>
   </w:style>
-  <w:style w:type="table" w:default="1" w:styleId="Tabelanormal">
+  <w:style w:type="table" w:default="1" w:styleId="TableNormal">
     <w:name w:val="Normal Table"/>
     <w:uiPriority w:val="99"/>
     <w:semiHidden/>
@@ -4099,13 +4021,13 @@
       </w:tblCellMar>
     </w:tblPr>
   </w:style>
-  <w:style w:type="numbering" w:default="1" w:styleId="Semlista">
+  <w:style w:type="numbering" w:default="1" w:styleId="NoList">
     <w:name w:val="No List"/>
     <w:uiPriority w:val="99"/>
     <w:semiHidden/>
     <w:unhideWhenUsed/>
   </w:style>
-  <w:style w:type="paragraph" w:styleId="PargrafodaLista">
+  <w:style w:type="paragraph" w:styleId="ListParagraph">
     <w:name w:val="List Paragraph"/>
     <w:basedOn w:val="Normal"/>
     <w:uiPriority w:val="34"/>

</xml_diff>

<commit_message>
update 2.a entrega com género
</commit_message>
<xml_diff>
--- a/Segunda Entrega/Esquema Relacional.docx
+++ b/Segunda Entrega/Esquema Relacional.docx
@@ -68,12 +68,26 @@
         <w:rPr>
           <w:highlight w:val="yellow"/>
         </w:rPr>
-        <w:t xml:space="preserve">transitivas. Como estas violam a 3ª Formal Normal, violam também a Forma Normal Boyce-Codd. O resto das relações não violam nem a 3º a </w:t>
-      </w:r>
+        <w:t xml:space="preserve">transitivas. Como estas violam a 3ª Formal Normal, violam também a Forma Normal </w:t>
+      </w:r>
+      <w:proofErr w:type="spellStart"/>
       <w:r>
         <w:rPr>
           <w:highlight w:val="yellow"/>
         </w:rPr>
+        <w:t>Boyce-Codd</w:t>
+      </w:r>
+      <w:proofErr w:type="spellEnd"/>
+      <w:r>
+        <w:rPr>
+          <w:highlight w:val="yellow"/>
+        </w:rPr>
+        <w:t xml:space="preserve">. O resto das relações não violam nem a 3º a </w:t>
+      </w:r>
+      <w:r>
+        <w:rPr>
+          <w:highlight w:val="yellow"/>
+        </w:rPr>
         <w:t>Forma Normal</w:t>
       </w:r>
       <w:r>
@@ -86,13 +100,49 @@
         <w:rPr>
           <w:highlight w:val="yellow"/>
         </w:rPr>
-        <w:t xml:space="preserve"> Boyce-Codd</w:t>
-      </w:r>
+        <w:t xml:space="preserve"> </w:t>
+      </w:r>
+      <w:proofErr w:type="spellStart"/>
       <w:r>
         <w:rPr>
           <w:highlight w:val="yellow"/>
         </w:rPr>
-        <w:t xml:space="preserve"> porque o lado direito de cada dependência é super key.</w:t>
+        <w:t>Boyce-Codd</w:t>
+      </w:r>
+      <w:proofErr w:type="spellEnd"/>
+      <w:r>
+        <w:rPr>
+          <w:highlight w:val="yellow"/>
+        </w:rPr>
+        <w:t xml:space="preserve"> porque o lado direito de cada dependência é </w:t>
+      </w:r>
+      <w:proofErr w:type="spellStart"/>
+      <w:r>
+        <w:rPr>
+          <w:highlight w:val="yellow"/>
+        </w:rPr>
+        <w:t>super</w:t>
+      </w:r>
+      <w:proofErr w:type="spellEnd"/>
+      <w:r>
+        <w:rPr>
+          <w:highlight w:val="yellow"/>
+        </w:rPr>
+        <w:t xml:space="preserve"> </w:t>
+      </w:r>
+      <w:proofErr w:type="spellStart"/>
+      <w:r>
+        <w:rPr>
+          <w:highlight w:val="yellow"/>
+        </w:rPr>
+        <w:t>key</w:t>
+      </w:r>
+      <w:proofErr w:type="spellEnd"/>
+      <w:r>
+        <w:rPr>
+          <w:highlight w:val="yellow"/>
+        </w:rPr>
+        <w:t>.</w:t>
       </w:r>
     </w:p>
     <w:p>
@@ -125,13 +175,55 @@
         <w:rPr>
           <w:i/>
         </w:rPr>
-        <w:t>, nome, username, password, fotoPerf</w:t>
-      </w:r>
-      <w:r>
-        <w:rPr>
-          <w:i/>
-        </w:rPr>
-        <w:t>il, dataNascimento, email</w:t>
+        <w:t xml:space="preserve">, nome, </w:t>
+      </w:r>
+      <w:proofErr w:type="spellStart"/>
+      <w:r>
+        <w:rPr>
+          <w:i/>
+        </w:rPr>
+        <w:t>username</w:t>
+      </w:r>
+      <w:proofErr w:type="spellEnd"/>
+      <w:r>
+        <w:rPr>
+          <w:i/>
+        </w:rPr>
+        <w:t xml:space="preserve">, password, </w:t>
+      </w:r>
+      <w:proofErr w:type="spellStart"/>
+      <w:r>
+        <w:rPr>
+          <w:i/>
+        </w:rPr>
+        <w:t>fotoPerf</w:t>
+      </w:r>
+      <w:r>
+        <w:rPr>
+          <w:i/>
+        </w:rPr>
+        <w:t>il</w:t>
+      </w:r>
+      <w:proofErr w:type="spellEnd"/>
+      <w:r>
+        <w:rPr>
+          <w:i/>
+        </w:rPr>
+        <w:t xml:space="preserve">, </w:t>
+      </w:r>
+      <w:proofErr w:type="spellStart"/>
+      <w:r>
+        <w:rPr>
+          <w:i/>
+        </w:rPr>
+        <w:t>dataNascimento</w:t>
+      </w:r>
+      <w:proofErr w:type="spellEnd"/>
+      <w:r>
+        <w:rPr>
+          <w:i/>
+        </w:rPr>
+        <w:t>, email</w:t>
       </w:r>
       <w:r>
         <w:rPr>
@@ -142,22 +234,47 @@
     </w:p>
     <w:p>
       <w:pPr>
-        <w:pStyle w:val="ListParagraph"/>
+        <w:pStyle w:val="PargrafodaLista"/>
         <w:numPr>
           <w:ilvl w:val="0"/>
           <w:numId w:val="2"/>
         </w:numPr>
       </w:pPr>
       <w:r>
-        <w:t>{id} -&gt; {nome, username, password, fotoPerfil, dataNascimento, email, idade}</w:t>
-      </w:r>
-    </w:p>
-    <w:p>
-      <w:pPr>
-        <w:rPr>
-          <w:i/>
-        </w:rPr>
-      </w:pPr>
+        <w:t xml:space="preserve">{id} -&gt; {nome, </w:t>
+      </w:r>
+      <w:proofErr w:type="spellStart"/>
+      <w:r>
+        <w:t>username</w:t>
+      </w:r>
+      <w:proofErr w:type="spellEnd"/>
+      <w:r>
+        <w:t xml:space="preserve">, password, </w:t>
+      </w:r>
+      <w:proofErr w:type="spellStart"/>
+      <w:r>
+        <w:t>fotoPerfil</w:t>
+      </w:r>
+      <w:proofErr w:type="spellEnd"/>
+      <w:r>
+        <w:t xml:space="preserve">, </w:t>
+      </w:r>
+      <w:proofErr w:type="spellStart"/>
+      <w:r>
+        <w:t>dataNascimento</w:t>
+      </w:r>
+      <w:proofErr w:type="spellEnd"/>
+      <w:r>
+        <w:t>, email, idade}</w:t>
+      </w:r>
+    </w:p>
+    <w:p>
+      <w:pPr>
+        <w:rPr>
+          <w:i/>
+        </w:rPr>
+      </w:pPr>
+      <w:proofErr w:type="spellStart"/>
       <w:r>
         <w:rPr>
           <w:b/>
@@ -165,6 +282,7 @@
         </w:rPr>
         <w:t>UtilizadorFree</w:t>
       </w:r>
+      <w:proofErr w:type="spellEnd"/>
       <w:r>
         <w:rPr>
           <w:i/>
@@ -182,27 +300,50 @@
         <w:rPr>
           <w:i/>
         </w:rPr>
-        <w:t>, tempoLimite)</w:t>
-      </w:r>
-    </w:p>
-    <w:p>
-      <w:pPr>
-        <w:pStyle w:val="ListParagraph"/>
+        <w:t xml:space="preserve">, </w:t>
+      </w:r>
+      <w:proofErr w:type="spellStart"/>
+      <w:r>
+        <w:rPr>
+          <w:i/>
+        </w:rPr>
+        <w:t>tempoLimite</w:t>
+      </w:r>
+      <w:proofErr w:type="spellEnd"/>
+      <w:r>
+        <w:rPr>
+          <w:i/>
+        </w:rPr>
+        <w:t>)</w:t>
+      </w:r>
+    </w:p>
+    <w:p>
+      <w:pPr>
+        <w:pStyle w:val="PargrafodaLista"/>
         <w:numPr>
           <w:ilvl w:val="0"/>
           <w:numId w:val="3"/>
         </w:numPr>
       </w:pPr>
       <w:r>
-        <w:t>{id-&gt;Utilizador} -&gt; {tempoLimite}</w:t>
-      </w:r>
-    </w:p>
-    <w:p>
-      <w:pPr>
-        <w:rPr>
-          <w:i/>
-        </w:rPr>
-      </w:pPr>
+        <w:t>{id-&gt;Utilizador} -&gt; {</w:t>
+      </w:r>
+      <w:proofErr w:type="spellStart"/>
+      <w:r>
+        <w:t>tempoLimite</w:t>
+      </w:r>
+      <w:proofErr w:type="spellEnd"/>
+      <w:r>
+        <w:t>}</w:t>
+      </w:r>
+    </w:p>
+    <w:p>
+      <w:pPr>
+        <w:rPr>
+          <w:i/>
+        </w:rPr>
+      </w:pPr>
+      <w:proofErr w:type="spellStart"/>
       <w:r>
         <w:rPr>
           <w:b/>
@@ -210,6 +351,7 @@
         </w:rPr>
         <w:t>UtilizadorPremium</w:t>
       </w:r>
+      <w:proofErr w:type="spellEnd"/>
       <w:r>
         <w:rPr>
           <w:i/>
@@ -232,7 +374,7 @@
     </w:p>
     <w:p>
       <w:pPr>
-        <w:pStyle w:val="ListParagraph"/>
+        <w:pStyle w:val="PargrafodaLista"/>
         <w:numPr>
           <w:ilvl w:val="0"/>
           <w:numId w:val="4"/>
@@ -275,19 +417,41 @@
         <w:rPr>
           <w:i/>
         </w:rPr>
-        <w:t>,  conteúdo, dataEnvio)</w:t>
-      </w:r>
-    </w:p>
-    <w:p>
-      <w:pPr>
-        <w:pStyle w:val="ListParagraph"/>
+        <w:t xml:space="preserve">,  conteúdo, </w:t>
+      </w:r>
+      <w:proofErr w:type="spellStart"/>
+      <w:r>
+        <w:rPr>
+          <w:i/>
+        </w:rPr>
+        <w:t>dataEnvio</w:t>
+      </w:r>
+      <w:proofErr w:type="spellEnd"/>
+      <w:r>
+        <w:rPr>
+          <w:i/>
+        </w:rPr>
+        <w:t>)</w:t>
+      </w:r>
+    </w:p>
+    <w:p>
+      <w:pPr>
+        <w:pStyle w:val="PargrafodaLista"/>
         <w:numPr>
           <w:ilvl w:val="0"/>
           <w:numId w:val="5"/>
         </w:numPr>
       </w:pPr>
       <w:r>
-        <w:t>{id}-&gt;{conteúdo, dataEnvio}</w:t>
+        <w:t xml:space="preserve">{id}-&gt;{conteúdo, </w:t>
+      </w:r>
+      <w:proofErr w:type="spellStart"/>
+      <w:r>
+        <w:t>dataEnvio</w:t>
+      </w:r>
+      <w:proofErr w:type="spellEnd"/>
+      <w:r>
+        <w:t>}</w:t>
       </w:r>
     </w:p>
     <w:p>
@@ -323,6 +487,7 @@
         </w:rPr>
         <w:t xml:space="preserve">-&gt;Mensagem, </w:t>
       </w:r>
+      <w:proofErr w:type="spellStart"/>
       <w:r>
         <w:rPr>
           <w:i/>
@@ -330,6 +495,7 @@
         </w:rPr>
         <w:t>idUser</w:t>
       </w:r>
+      <w:proofErr w:type="spellEnd"/>
       <w:r>
         <w:rPr>
           <w:i/>
@@ -369,6 +535,7 @@
         </w:rPr>
         <w:t xml:space="preserve">-&gt;Mensagem, </w:t>
       </w:r>
+      <w:proofErr w:type="spellStart"/>
       <w:r>
         <w:rPr>
           <w:i/>
@@ -376,6 +543,7 @@
         </w:rPr>
         <w:t>idUser</w:t>
       </w:r>
+      <w:proofErr w:type="spellEnd"/>
       <w:r>
         <w:rPr>
           <w:i/>
@@ -389,12 +557,21 @@
           <w:i/>
         </w:rPr>
       </w:pPr>
+      <w:proofErr w:type="spellStart"/>
       <w:r>
         <w:rPr>
           <w:b/>
           <w:i/>
         </w:rPr>
-        <w:t xml:space="preserve">SegueUtilizador </w:t>
+        <w:t>SegueUtilizador</w:t>
+      </w:r>
+      <w:proofErr w:type="spellEnd"/>
+      <w:r>
+        <w:rPr>
+          <w:b/>
+          <w:i/>
+        </w:rPr>
+        <w:t xml:space="preserve"> </w:t>
       </w:r>
       <w:r>
         <w:rPr>
@@ -402,6 +579,7 @@
         </w:rPr>
         <w:t>(</w:t>
       </w:r>
+      <w:proofErr w:type="spellStart"/>
       <w:r>
         <w:rPr>
           <w:i/>
@@ -409,12 +587,14 @@
         </w:rPr>
         <w:t>idUser</w:t>
       </w:r>
+      <w:proofErr w:type="spellEnd"/>
       <w:r>
         <w:rPr>
           <w:i/>
         </w:rPr>
         <w:t xml:space="preserve">-&gt;Utilizador, </w:t>
       </w:r>
+      <w:proofErr w:type="spellStart"/>
       <w:r>
         <w:rPr>
           <w:i/>
@@ -422,6 +602,7 @@
         </w:rPr>
         <w:t>idUserSeguido</w:t>
       </w:r>
+      <w:proofErr w:type="spellEnd"/>
       <w:r>
         <w:rPr>
           <w:i/>
@@ -435,12 +616,21 @@
           <w:i/>
         </w:rPr>
       </w:pPr>
+      <w:proofErr w:type="spellStart"/>
       <w:r>
         <w:rPr>
           <w:b/>
           <w:i/>
         </w:rPr>
-        <w:t xml:space="preserve">SegueIntérprete </w:t>
+        <w:t>SegueIntérprete</w:t>
+      </w:r>
+      <w:proofErr w:type="spellEnd"/>
+      <w:r>
+        <w:rPr>
+          <w:b/>
+          <w:i/>
+        </w:rPr>
+        <w:t xml:space="preserve"> </w:t>
       </w:r>
       <w:r>
         <w:rPr>
@@ -448,6 +638,7 @@
         </w:rPr>
         <w:t>(</w:t>
       </w:r>
+      <w:proofErr w:type="spellStart"/>
       <w:r>
         <w:rPr>
           <w:i/>
@@ -455,12 +646,14 @@
         </w:rPr>
         <w:t>idUser</w:t>
       </w:r>
+      <w:proofErr w:type="spellEnd"/>
       <w:r>
         <w:rPr>
           <w:i/>
         </w:rPr>
         <w:t xml:space="preserve">-&gt;Utilizador, </w:t>
       </w:r>
+      <w:proofErr w:type="spellStart"/>
       <w:r>
         <w:rPr>
           <w:i/>
@@ -468,6 +661,7 @@
         </w:rPr>
         <w:t>idIntérprete</w:t>
       </w:r>
+      <w:proofErr w:type="spellEnd"/>
       <w:r>
         <w:rPr>
           <w:i/>
@@ -481,6 +675,7 @@
           <w:i/>
         </w:rPr>
       </w:pPr>
+      <w:proofErr w:type="spellStart"/>
       <w:r>
         <w:rPr>
           <w:b/>
@@ -488,12 +683,14 @@
         </w:rPr>
         <w:t>SeguePlaylist</w:t>
       </w:r>
+      <w:proofErr w:type="spellEnd"/>
       <w:r>
         <w:rPr>
           <w:i/>
         </w:rPr>
         <w:t xml:space="preserve"> (</w:t>
       </w:r>
+      <w:proofErr w:type="spellStart"/>
       <w:r>
         <w:rPr>
           <w:i/>
@@ -501,12 +698,14 @@
         </w:rPr>
         <w:t>idUser</w:t>
       </w:r>
+      <w:proofErr w:type="spellEnd"/>
       <w:r>
         <w:rPr>
           <w:i/>
         </w:rPr>
         <w:t xml:space="preserve">-&gt;Utilizador, </w:t>
       </w:r>
+      <w:proofErr w:type="spellStart"/>
       <w:r>
         <w:rPr>
           <w:i/>
@@ -514,6 +713,7 @@
         </w:rPr>
         <w:t>idPlaylist</w:t>
       </w:r>
+      <w:proofErr w:type="spellEnd"/>
       <w:r>
         <w:rPr>
           <w:i/>
@@ -551,8 +751,58 @@
         <w:rPr>
           <w:i/>
         </w:rPr>
-        <w:t>, nome, verificado, fotoPerfil, fotoCapa, biografia, idCidade-&gt;Ci</w:t>
-      </w:r>
+        <w:t xml:space="preserve">, nome, verificado, </w:t>
+      </w:r>
+      <w:proofErr w:type="spellStart"/>
+      <w:r>
+        <w:rPr>
+          <w:i/>
+        </w:rPr>
+        <w:t>fotoPerfil</w:t>
+      </w:r>
+      <w:proofErr w:type="spellEnd"/>
+      <w:r>
+        <w:rPr>
+          <w:i/>
+        </w:rPr>
+        <w:t xml:space="preserve">, </w:t>
+      </w:r>
+      <w:proofErr w:type="spellStart"/>
+      <w:r>
+        <w:rPr>
+          <w:i/>
+        </w:rPr>
+        <w:t>fotoCapa</w:t>
+      </w:r>
+      <w:proofErr w:type="spellEnd"/>
+      <w:r>
+        <w:rPr>
+          <w:i/>
+        </w:rPr>
+        <w:t xml:space="preserve">, biografia, </w:t>
+      </w:r>
+      <w:proofErr w:type="spellStart"/>
+      <w:r>
+        <w:rPr>
+          <w:i/>
+        </w:rPr>
+        <w:t>idCidade</w:t>
+      </w:r>
+      <w:proofErr w:type="spellEnd"/>
+      <w:r>
+        <w:rPr>
+          <w:i/>
+        </w:rPr>
+        <w:t>-&gt;</w:t>
+      </w:r>
+      <w:proofErr w:type="spellStart"/>
+      <w:r>
+        <w:rPr>
+          <w:i/>
+        </w:rPr>
+        <w:t>Ci</w:t>
+      </w:r>
+      <w:proofErr w:type="spellEnd"/>
     </w:p>
     <w:p>
       <w:pPr>
@@ -575,7 +825,7 @@
     </w:p>
     <w:p>
       <w:pPr>
-        <w:pStyle w:val="ListParagraph"/>
+        <w:pStyle w:val="PargrafodaLista"/>
         <w:numPr>
           <w:ilvl w:val="0"/>
           <w:numId w:val="9"/>
@@ -587,7 +837,7 @@
     </w:p>
     <w:p>
       <w:pPr>
-        <w:pStyle w:val="ListParagraph"/>
+        <w:pStyle w:val="PargrafodaLista"/>
         <w:numPr>
           <w:ilvl w:val="0"/>
           <w:numId w:val="9"/>
@@ -597,7 +847,31 @@
         <w:t>{nome}-&gt;{</w:t>
       </w:r>
       <w:r>
-        <w:t>verificado, fotoPerfil, fotoCapa, biografia, idCidade}</w:t>
+        <w:t xml:space="preserve">verificado, </w:t>
+      </w:r>
+      <w:proofErr w:type="spellStart"/>
+      <w:r>
+        <w:t>fotoPerfil</w:t>
+      </w:r>
+      <w:proofErr w:type="spellEnd"/>
+      <w:r>
+        <w:t xml:space="preserve">, </w:t>
+      </w:r>
+      <w:proofErr w:type="spellStart"/>
+      <w:r>
+        <w:t>fotoCapa</w:t>
+      </w:r>
+      <w:proofErr w:type="spellEnd"/>
+      <w:r>
+        <w:t xml:space="preserve">, biografia, </w:t>
+      </w:r>
+      <w:proofErr w:type="spellStart"/>
+      <w:r>
+        <w:t>idCidade</w:t>
+      </w:r>
+      <w:proofErr w:type="spellEnd"/>
+      <w:r>
+        <w:t>}</w:t>
       </w:r>
     </w:p>
     <w:p>
@@ -630,27 +904,91 @@
         <w:rPr>
           <w:i/>
         </w:rPr>
-        <w:t>, nome, capa, ano, idTipoAlbum-&gt;TipoÁlbum, idIntérprete-&gt;Intérprete)</w:t>
-      </w:r>
-    </w:p>
-    <w:p>
-      <w:pPr>
-        <w:pStyle w:val="ListParagraph"/>
+        <w:t xml:space="preserve">, nome, capa, ano, </w:t>
+      </w:r>
+      <w:proofErr w:type="spellStart"/>
+      <w:r>
+        <w:rPr>
+          <w:i/>
+        </w:rPr>
+        <w:t>idTipoAlbum</w:t>
+      </w:r>
+      <w:proofErr w:type="spellEnd"/>
+      <w:r>
+        <w:rPr>
+          <w:i/>
+        </w:rPr>
+        <w:t>-&gt;</w:t>
+      </w:r>
+      <w:proofErr w:type="spellStart"/>
+      <w:r>
+        <w:rPr>
+          <w:i/>
+        </w:rPr>
+        <w:t>TipoÁlbum</w:t>
+      </w:r>
+      <w:proofErr w:type="spellEnd"/>
+      <w:r>
+        <w:rPr>
+          <w:i/>
+        </w:rPr>
+        <w:t xml:space="preserve">, </w:t>
+      </w:r>
+      <w:proofErr w:type="spellStart"/>
+      <w:r>
+        <w:rPr>
+          <w:i/>
+        </w:rPr>
+        <w:t>idIntérprete</w:t>
+      </w:r>
+      <w:proofErr w:type="spellEnd"/>
+      <w:r>
+        <w:rPr>
+          <w:i/>
+        </w:rPr>
+        <w:t>-&gt;Intérprete)</w:t>
+      </w:r>
+    </w:p>
+    <w:p>
+      <w:pPr>
+        <w:pStyle w:val="PargrafodaLista"/>
         <w:numPr>
           <w:ilvl w:val="0"/>
           <w:numId w:val="10"/>
         </w:numPr>
       </w:pPr>
       <w:r>
-        <w:t>{id}-&gt;{nome, capa, ano, idTipoAlbum-&gt;TipoÁlbum, idIntérprete}</w:t>
-      </w:r>
-    </w:p>
-    <w:p>
-      <w:pPr>
-        <w:rPr>
-          <w:i/>
-        </w:rPr>
-      </w:pPr>
+        <w:t>{id}-&gt;{nome, c</w:t>
+      </w:r>
+      <w:r>
+        <w:t xml:space="preserve">apa, ano, </w:t>
+      </w:r>
+      <w:proofErr w:type="spellStart"/>
+      <w:r>
+        <w:t>idTipoAlbum</w:t>
+      </w:r>
+      <w:bookmarkStart w:id="0" w:name="_GoBack"/>
+      <w:bookmarkEnd w:id="0"/>
+      <w:proofErr w:type="spellEnd"/>
+      <w:r>
+        <w:t xml:space="preserve">, </w:t>
+      </w:r>
+      <w:proofErr w:type="spellStart"/>
+      <w:r>
+        <w:t>idIntérprete</w:t>
+      </w:r>
+      <w:proofErr w:type="spellEnd"/>
+      <w:r>
+        <w:t>}</w:t>
+      </w:r>
+    </w:p>
+    <w:p>
+      <w:pPr>
+        <w:rPr>
+          <w:i/>
+        </w:rPr>
+      </w:pPr>
+      <w:proofErr w:type="spellStart"/>
       <w:r>
         <w:rPr>
           <w:b/>
@@ -658,12 +996,14 @@
         </w:rPr>
         <w:t>TipoÁlbum</w:t>
       </w:r>
+      <w:proofErr w:type="spellEnd"/>
       <w:r>
         <w:rPr>
           <w:i/>
         </w:rPr>
         <w:t xml:space="preserve"> (</w:t>
       </w:r>
+      <w:proofErr w:type="spellStart"/>
       <w:r>
         <w:rPr>
           <w:i/>
@@ -671,12 +1011,21 @@
         </w:rPr>
         <w:t>idTipoAlbum</w:t>
       </w:r>
-      <w:r>
-        <w:rPr>
-          <w:i/>
-        </w:rPr>
-        <w:t>, tipoNome</w:t>
-      </w:r>
+      <w:proofErr w:type="spellEnd"/>
+      <w:r>
+        <w:rPr>
+          <w:i/>
+        </w:rPr>
+        <w:t xml:space="preserve">, </w:t>
+      </w:r>
+      <w:proofErr w:type="spellStart"/>
+      <w:r>
+        <w:rPr>
+          <w:i/>
+        </w:rPr>
+        <w:t>tipoNome</w:t>
+      </w:r>
+      <w:proofErr w:type="spellEnd"/>
       <w:r>
         <w:rPr>
           <w:i/>
@@ -686,26 +1035,58 @@
     </w:p>
     <w:p>
       <w:pPr>
-        <w:pStyle w:val="ListParagraph"/>
+        <w:pStyle w:val="PargrafodaLista"/>
         <w:numPr>
           <w:ilvl w:val="0"/>
           <w:numId w:val="11"/>
         </w:numPr>
       </w:pPr>
       <w:r>
-        <w:t>{idTipoAlbum} -&gt;{tipoNome}</w:t>
-      </w:r>
-    </w:p>
-    <w:p>
-      <w:pPr>
-        <w:pStyle w:val="ListParagraph"/>
+        <w:t>{</w:t>
+      </w:r>
+      <w:proofErr w:type="spellStart"/>
+      <w:r>
+        <w:t>idTipoAlbum</w:t>
+      </w:r>
+      <w:proofErr w:type="spellEnd"/>
+      <w:r>
+        <w:t>} -&gt;{</w:t>
+      </w:r>
+      <w:proofErr w:type="spellStart"/>
+      <w:r>
+        <w:t>tipoNome</w:t>
+      </w:r>
+      <w:proofErr w:type="spellEnd"/>
+      <w:r>
+        <w:t>}</w:t>
+      </w:r>
+    </w:p>
+    <w:p>
+      <w:pPr>
+        <w:pStyle w:val="PargrafodaLista"/>
         <w:numPr>
           <w:ilvl w:val="0"/>
           <w:numId w:val="11"/>
         </w:numPr>
       </w:pPr>
       <w:r>
-        <w:t>{ tipoNome } -&gt;{idTipoAlbum }</w:t>
+        <w:t xml:space="preserve">{ </w:t>
+      </w:r>
+      <w:proofErr w:type="spellStart"/>
+      <w:r>
+        <w:t>tipoNome</w:t>
+      </w:r>
+      <w:proofErr w:type="spellEnd"/>
+      <w:r>
+        <w:t xml:space="preserve"> } -&gt;{</w:t>
+      </w:r>
+      <w:proofErr w:type="spellStart"/>
+      <w:r>
+        <w:t>idTipoAlbum</w:t>
+      </w:r>
+      <w:proofErr w:type="spellEnd"/>
+      <w:r>
+        <w:t xml:space="preserve"> }</w:t>
       </w:r>
     </w:p>
     <w:p>
@@ -733,19 +1114,62 @@
         <w:rPr>
           <w:i/>
         </w:rPr>
-        <w:t>, nome, duração, reproduções)</w:t>
-      </w:r>
-    </w:p>
-    <w:p>
-      <w:pPr>
-        <w:pStyle w:val="ListParagraph"/>
+        <w:t>, nome, duração, reproduções</w:t>
+      </w:r>
+      <w:r>
+        <w:rPr>
+          <w:i/>
+        </w:rPr>
+        <w:t xml:space="preserve">, </w:t>
+      </w:r>
+      <w:r>
+        <w:rPr>
+          <w:i/>
+        </w:rPr>
+        <w:t xml:space="preserve">, </w:t>
+      </w:r>
+      <w:proofErr w:type="spellStart"/>
+      <w:r>
+        <w:rPr>
+          <w:i/>
+        </w:rPr>
+        <w:t>idGénero</w:t>
+      </w:r>
+      <w:proofErr w:type="spellEnd"/>
+      <w:r>
+        <w:rPr>
+          <w:i/>
+        </w:rPr>
+        <w:t>-&gt;Género</w:t>
+      </w:r>
+      <w:r>
+        <w:rPr>
+          <w:i/>
+        </w:rPr>
+        <w:t>)</w:t>
+      </w:r>
+    </w:p>
+    <w:p>
+      <w:pPr>
+        <w:pStyle w:val="PargrafodaLista"/>
         <w:numPr>
           <w:ilvl w:val="0"/>
           <w:numId w:val="12"/>
         </w:numPr>
       </w:pPr>
       <w:r>
-        <w:t>{id} -&gt; {nome, duração, reproduções}</w:t>
+        <w:t>{id} -&gt; {nome, duração, reproduções</w:t>
+      </w:r>
+      <w:r>
+        <w:t xml:space="preserve">, </w:t>
+      </w:r>
+      <w:proofErr w:type="spellStart"/>
+      <w:r>
+        <w:t>idGénero</w:t>
+      </w:r>
+      <w:proofErr w:type="spellEnd"/>
+      <w:r>
+        <w:t>}</w:t>
       </w:r>
     </w:p>
     <w:p>
@@ -767,6 +1191,7 @@
         </w:rPr>
         <w:t xml:space="preserve"> (</w:t>
       </w:r>
+      <w:proofErr w:type="spellStart"/>
       <w:r>
         <w:rPr>
           <w:i/>
@@ -774,6 +1199,7 @@
         </w:rPr>
         <w:t>idGénero</w:t>
       </w:r>
+      <w:proofErr w:type="spellEnd"/>
       <w:r>
         <w:rPr>
           <w:i/>
@@ -783,26 +1209,42 @@
     </w:p>
     <w:p>
       <w:pPr>
-        <w:pStyle w:val="ListParagraph"/>
+        <w:pStyle w:val="PargrafodaLista"/>
         <w:numPr>
           <w:ilvl w:val="0"/>
           <w:numId w:val="13"/>
         </w:numPr>
       </w:pPr>
       <w:r>
-        <w:t>{idGénero} -&gt; {nome}</w:t>
-      </w:r>
-    </w:p>
-    <w:p>
-      <w:pPr>
-        <w:pStyle w:val="ListParagraph"/>
+        <w:t>{</w:t>
+      </w:r>
+      <w:proofErr w:type="spellStart"/>
+      <w:r>
+        <w:t>idGénero</w:t>
+      </w:r>
+      <w:proofErr w:type="spellEnd"/>
+      <w:r>
+        <w:t>} -&gt; {nome}</w:t>
+      </w:r>
+    </w:p>
+    <w:p>
+      <w:pPr>
+        <w:pStyle w:val="PargrafodaLista"/>
         <w:numPr>
           <w:ilvl w:val="0"/>
           <w:numId w:val="13"/>
         </w:numPr>
       </w:pPr>
       <w:r>
-        <w:t>{nome}-&gt;{idGénero}</w:t>
+        <w:t>{nome}-&gt;{</w:t>
+      </w:r>
+      <w:proofErr w:type="spellStart"/>
+      <w:r>
+        <w:t>idGénero</w:t>
+      </w:r>
+      <w:proofErr w:type="spellEnd"/>
+      <w:r>
+        <w:t>}</w:t>
       </w:r>
     </w:p>
     <w:p/>
@@ -813,6 +1255,7 @@
           <w:u w:val="single"/>
         </w:rPr>
       </w:pPr>
+      <w:proofErr w:type="spellStart"/>
       <w:r>
         <w:rPr>
           <w:b/>
@@ -820,12 +1263,14 @@
         </w:rPr>
         <w:t>MusicaAlbum</w:t>
       </w:r>
+      <w:proofErr w:type="spellEnd"/>
       <w:r>
         <w:rPr>
           <w:i/>
         </w:rPr>
         <w:t xml:space="preserve"> (</w:t>
       </w:r>
+      <w:proofErr w:type="spellStart"/>
       <w:r>
         <w:rPr>
           <w:i/>
@@ -833,16 +1278,31 @@
         </w:rPr>
         <w:t>idMúsica</w:t>
       </w:r>
-      <w:r>
-        <w:rPr>
-          <w:i/>
-        </w:rPr>
-        <w:t>-&gt;Música, idÁlbum-&gt;Álbum, índice)</w:t>
-      </w:r>
-    </w:p>
-    <w:p>
-      <w:pPr>
-        <w:pStyle w:val="ListParagraph"/>
+      <w:proofErr w:type="spellEnd"/>
+      <w:r>
+        <w:rPr>
+          <w:i/>
+        </w:rPr>
+        <w:t xml:space="preserve">-&gt;Música, </w:t>
+      </w:r>
+      <w:proofErr w:type="spellStart"/>
+      <w:r>
+        <w:rPr>
+          <w:i/>
+        </w:rPr>
+        <w:t>idÁlbum</w:t>
+      </w:r>
+      <w:proofErr w:type="spellEnd"/>
+      <w:r>
+        <w:rPr>
+          <w:i/>
+        </w:rPr>
+        <w:t>-&gt;Álbum, índice)</w:t>
+      </w:r>
+    </w:p>
+    <w:p>
+      <w:pPr>
+        <w:pStyle w:val="PargrafodaLista"/>
         <w:numPr>
           <w:ilvl w:val="0"/>
           <w:numId w:val="14"/>
@@ -851,15 +1311,19 @@
       <w:r>
         <w:t>{</w:t>
       </w:r>
+      <w:proofErr w:type="spellStart"/>
       <w:r>
         <w:t>idMúsica</w:t>
       </w:r>
+      <w:proofErr w:type="spellEnd"/>
       <w:r>
         <w:t>} -&gt; {</w:t>
       </w:r>
+      <w:proofErr w:type="spellStart"/>
       <w:r>
         <w:t>idÁlbum</w:t>
       </w:r>
+      <w:proofErr w:type="spellEnd"/>
       <w:r>
         <w:t xml:space="preserve">, </w:t>
       </w:r>
@@ -869,14 +1333,30 @@
     </w:p>
     <w:p>
       <w:pPr>
-        <w:pStyle w:val="ListParagraph"/>
+        <w:pStyle w:val="PargrafodaLista"/>
         <w:numPr>
           <w:ilvl w:val="0"/>
           <w:numId w:val="14"/>
         </w:numPr>
       </w:pPr>
       <w:r>
-        <w:t>{idÁlbum, índice}-&gt;{idMúsica}</w:t>
+        <w:t>{</w:t>
+      </w:r>
+      <w:proofErr w:type="spellStart"/>
+      <w:r>
+        <w:t>idÁlbum</w:t>
+      </w:r>
+      <w:proofErr w:type="spellEnd"/>
+      <w:r>
+        <w:t>, índice}-&gt;{</w:t>
+      </w:r>
+      <w:proofErr w:type="spellStart"/>
+      <w:r>
+        <w:t>idMúsica</w:t>
+      </w:r>
+      <w:proofErr w:type="spellEnd"/>
+      <w:r>
+        <w:t>}</w:t>
       </w:r>
     </w:p>
     <w:p>
@@ -904,12 +1384,26 @@
         <w:rPr>
           <w:i/>
         </w:rPr>
-        <w:t>, nome, imagem, duração, descrição, idDono-&gt;Utilizador)</w:t>
-      </w:r>
-    </w:p>
-    <w:p>
-      <w:pPr>
-        <w:pStyle w:val="ListParagraph"/>
+        <w:t xml:space="preserve">, nome, imagem, duração, descrição, </w:t>
+      </w:r>
+      <w:proofErr w:type="spellStart"/>
+      <w:r>
+        <w:rPr>
+          <w:i/>
+        </w:rPr>
+        <w:t>idDono</w:t>
+      </w:r>
+      <w:proofErr w:type="spellEnd"/>
+      <w:r>
+        <w:rPr>
+          <w:i/>
+        </w:rPr>
+        <w:t>-&gt;Utilizador)</w:t>
+      </w:r>
+    </w:p>
+    <w:p>
+      <w:pPr>
+        <w:pStyle w:val="PargrafodaLista"/>
         <w:numPr>
           <w:ilvl w:val="0"/>
           <w:numId w:val="15"/>
@@ -919,22 +1413,35 @@
         <w:t>{id} -&gt; {nome</w:t>
       </w:r>
       <w:r>
-        <w:t>, idDono</w:t>
-      </w:r>
+        <w:t xml:space="preserve">, </w:t>
+      </w:r>
+      <w:proofErr w:type="spellStart"/>
+      <w:r>
+        <w:t>idDono</w:t>
+      </w:r>
+      <w:proofErr w:type="spellEnd"/>
       <w:r>
         <w:t>}</w:t>
       </w:r>
     </w:p>
     <w:p>
       <w:pPr>
-        <w:pStyle w:val="ListParagraph"/>
+        <w:pStyle w:val="PargrafodaLista"/>
         <w:numPr>
           <w:ilvl w:val="0"/>
           <w:numId w:val="15"/>
         </w:numPr>
       </w:pPr>
       <w:r>
-        <w:t>{nome, idDono}-&gt;{</w:t>
+        <w:t xml:space="preserve">{nome, </w:t>
+      </w:r>
+      <w:proofErr w:type="spellStart"/>
+      <w:r>
+        <w:t>idDono</w:t>
+      </w:r>
+      <w:proofErr w:type="spellEnd"/>
+      <w:r>
+        <w:t>}-&gt;{</w:t>
       </w:r>
       <w:r>
         <w:t>imagem, duração, descrição}</w:t>
@@ -946,6 +1453,7 @@
           <w:i/>
         </w:rPr>
       </w:pPr>
+      <w:proofErr w:type="spellStart"/>
       <w:r>
         <w:rPr>
           <w:b/>
@@ -953,12 +1461,14 @@
         </w:rPr>
         <w:t>MusicaPlaylist</w:t>
       </w:r>
+      <w:proofErr w:type="spellEnd"/>
       <w:r>
         <w:rPr>
           <w:i/>
         </w:rPr>
         <w:t xml:space="preserve"> (</w:t>
       </w:r>
+      <w:proofErr w:type="spellStart"/>
       <w:r>
         <w:rPr>
           <w:i/>
@@ -966,6 +1476,7 @@
         </w:rPr>
         <w:t>idMusica</w:t>
       </w:r>
+      <w:proofErr w:type="spellEnd"/>
       <w:r>
         <w:rPr>
           <w:i/>
@@ -977,8 +1488,17 @@
           <w:i/>
           <w:u w:val="single"/>
         </w:rPr>
-        <w:t xml:space="preserve"> idPlaylist</w:t>
-      </w:r>
+        <w:t xml:space="preserve"> </w:t>
+      </w:r>
+      <w:proofErr w:type="spellStart"/>
+      <w:r>
+        <w:rPr>
+          <w:i/>
+          <w:u w:val="single"/>
+        </w:rPr>
+        <w:t>idPlaylist</w:t>
+      </w:r>
+      <w:proofErr w:type="spellEnd"/>
       <w:r>
         <w:rPr>
           <w:i/>
@@ -1004,18 +1524,69 @@
           <w:i/>
           <w:u w:val="single"/>
         </w:rPr>
-        <w:t>(idDispositivo</w:t>
-      </w:r>
-      <w:r>
-        <w:rPr>
-          <w:i/>
-        </w:rPr>
-        <w:t>, nome, idTipoDispositivo-&gt;TipoDispositivo, idUser-&gt;Utilizador)</w:t>
-      </w:r>
-    </w:p>
-    <w:p>
-      <w:pPr>
-        <w:pStyle w:val="ListParagraph"/>
+        <w:t>(</w:t>
+      </w:r>
+      <w:proofErr w:type="spellStart"/>
+      <w:r>
+        <w:rPr>
+          <w:i/>
+          <w:u w:val="single"/>
+        </w:rPr>
+        <w:t>idDispositivo</w:t>
+      </w:r>
+      <w:proofErr w:type="spellEnd"/>
+      <w:r>
+        <w:rPr>
+          <w:i/>
+        </w:rPr>
+        <w:t xml:space="preserve">, nome, </w:t>
+      </w:r>
+      <w:proofErr w:type="spellStart"/>
+      <w:r>
+        <w:rPr>
+          <w:i/>
+        </w:rPr>
+        <w:t>idTipoDispositivo</w:t>
+      </w:r>
+      <w:proofErr w:type="spellEnd"/>
+      <w:r>
+        <w:rPr>
+          <w:i/>
+        </w:rPr>
+        <w:t>-&gt;</w:t>
+      </w:r>
+      <w:proofErr w:type="spellStart"/>
+      <w:r>
+        <w:rPr>
+          <w:i/>
+        </w:rPr>
+        <w:t>TipoDispositivo</w:t>
+      </w:r>
+      <w:proofErr w:type="spellEnd"/>
+      <w:r>
+        <w:rPr>
+          <w:i/>
+        </w:rPr>
+        <w:t xml:space="preserve">, </w:t>
+      </w:r>
+      <w:proofErr w:type="spellStart"/>
+      <w:r>
+        <w:rPr>
+          <w:i/>
+        </w:rPr>
+        <w:t>idUser</w:t>
+      </w:r>
+      <w:proofErr w:type="spellEnd"/>
+      <w:r>
+        <w:rPr>
+          <w:i/>
+        </w:rPr>
+        <w:t>-&gt;Utilizador)</w:t>
+      </w:r>
+    </w:p>
+    <w:p>
+      <w:pPr>
+        <w:pStyle w:val="PargrafodaLista"/>
         <w:numPr>
           <w:ilvl w:val="0"/>
           <w:numId w:val="18"/>
@@ -1025,15 +1596,48 @@
         </w:rPr>
       </w:pPr>
       <w:r>
-        <w:t>{idDispositivo} -&gt; {nome, idTipoDispositivo-&gt;TipoDispositivo, idUser-&gt;Utilizador}</w:t>
-      </w:r>
-    </w:p>
-    <w:p>
-      <w:pPr>
-        <w:rPr>
-          <w:i/>
-        </w:rPr>
-      </w:pPr>
+        <w:t>{</w:t>
+      </w:r>
+      <w:proofErr w:type="spellStart"/>
+      <w:r>
+        <w:t>idDispositivo</w:t>
+      </w:r>
+      <w:proofErr w:type="spellEnd"/>
+      <w:r>
+        <w:t xml:space="preserve">} -&gt; {nome, </w:t>
+      </w:r>
+      <w:proofErr w:type="spellStart"/>
+      <w:r>
+        <w:t>idTipoDispositivo</w:t>
+      </w:r>
+      <w:proofErr w:type="spellEnd"/>
+      <w:r>
+        <w:t>-&gt;</w:t>
+      </w:r>
+      <w:proofErr w:type="spellStart"/>
+      <w:r>
+        <w:t>TipoDispositivo</w:t>
+      </w:r>
+      <w:proofErr w:type="spellEnd"/>
+      <w:r>
+        <w:t xml:space="preserve">, </w:t>
+      </w:r>
+      <w:proofErr w:type="spellStart"/>
+      <w:r>
+        <w:t>idUser</w:t>
+      </w:r>
+      <w:proofErr w:type="spellEnd"/>
+      <w:r>
+        <w:t>-&gt;Utilizador}</w:t>
+      </w:r>
+    </w:p>
+    <w:p>
+      <w:pPr>
+        <w:rPr>
+          <w:i/>
+        </w:rPr>
+      </w:pPr>
+      <w:proofErr w:type="spellStart"/>
       <w:r>
         <w:rPr>
           <w:b/>
@@ -1041,12 +1645,14 @@
         </w:rPr>
         <w:t>TipoDispositivo</w:t>
       </w:r>
+      <w:proofErr w:type="spellEnd"/>
       <w:r>
         <w:rPr>
           <w:i/>
         </w:rPr>
         <w:t xml:space="preserve"> (</w:t>
       </w:r>
+      <w:proofErr w:type="spellStart"/>
       <w:r>
         <w:rPr>
           <w:i/>
@@ -1054,35 +1660,82 @@
         </w:rPr>
         <w:t>idTipoDispositivo</w:t>
       </w:r>
-      <w:r>
-        <w:rPr>
-          <w:i/>
-        </w:rPr>
-        <w:t>, tipoNome)</w:t>
-      </w:r>
-    </w:p>
-    <w:p>
-      <w:pPr>
-        <w:pStyle w:val="ListParagraph"/>
+      <w:proofErr w:type="spellEnd"/>
+      <w:r>
+        <w:rPr>
+          <w:i/>
+        </w:rPr>
+        <w:t xml:space="preserve">, </w:t>
+      </w:r>
+      <w:proofErr w:type="spellStart"/>
+      <w:r>
+        <w:rPr>
+          <w:i/>
+        </w:rPr>
+        <w:t>tipoNome</w:t>
+      </w:r>
+      <w:proofErr w:type="spellEnd"/>
+      <w:r>
+        <w:rPr>
+          <w:i/>
+        </w:rPr>
+        <w:t>)</w:t>
+      </w:r>
+    </w:p>
+    <w:p>
+      <w:pPr>
+        <w:pStyle w:val="PargrafodaLista"/>
         <w:numPr>
           <w:ilvl w:val="0"/>
           <w:numId w:val="19"/>
         </w:numPr>
       </w:pPr>
       <w:r>
-        <w:t>{idTipoDispositivo}-&gt;{tipoNome}</w:t>
-      </w:r>
-    </w:p>
-    <w:p>
-      <w:pPr>
-        <w:pStyle w:val="ListParagraph"/>
+        <w:t>{</w:t>
+      </w:r>
+      <w:proofErr w:type="spellStart"/>
+      <w:r>
+        <w:t>idTipoDispositivo</w:t>
+      </w:r>
+      <w:proofErr w:type="spellEnd"/>
+      <w:r>
+        <w:t>}-&gt;{</w:t>
+      </w:r>
+      <w:proofErr w:type="spellStart"/>
+      <w:r>
+        <w:t>tipoNome</w:t>
+      </w:r>
+      <w:proofErr w:type="spellEnd"/>
+      <w:r>
+        <w:t>}</w:t>
+      </w:r>
+    </w:p>
+    <w:p>
+      <w:pPr>
+        <w:pStyle w:val="PargrafodaLista"/>
         <w:numPr>
           <w:ilvl w:val="0"/>
           <w:numId w:val="19"/>
         </w:numPr>
       </w:pPr>
       <w:r>
-        <w:t>{tipoNome}-&gt;{idTipoDispositivo}</w:t>
+        <w:t>{</w:t>
+      </w:r>
+      <w:proofErr w:type="spellStart"/>
+      <w:r>
+        <w:t>tipoNome</w:t>
+      </w:r>
+      <w:proofErr w:type="spellEnd"/>
+      <w:r>
+        <w:t>}-&gt;{</w:t>
+      </w:r>
+      <w:proofErr w:type="spellStart"/>
+      <w:r>
+        <w:t>idTipoDispositivo</w:t>
+      </w:r>
+      <w:proofErr w:type="spellEnd"/>
+      <w:r>
+        <w:t>}</w:t>
       </w:r>
     </w:p>
     <w:p>
@@ -1104,6 +1757,7 @@
         </w:rPr>
         <w:t>(</w:t>
       </w:r>
+      <w:proofErr w:type="spellStart"/>
       <w:r>
         <w:rPr>
           <w:i/>
@@ -1111,26 +1765,57 @@
         </w:rPr>
         <w:t>idConcerto</w:t>
       </w:r>
-      <w:r>
-        <w:rPr>
-          <w:i/>
-        </w:rPr>
-        <w:t>, data, id-&gt;Intérprete, idCidade-&gt;Cidade)</w:t>
-      </w:r>
-    </w:p>
-    <w:p>
-      <w:pPr>
-        <w:pStyle w:val="ListParagraph"/>
+      <w:proofErr w:type="spellEnd"/>
+      <w:r>
+        <w:rPr>
+          <w:i/>
+        </w:rPr>
+        <w:t xml:space="preserve">, data, id-&gt;Intérprete, </w:t>
+      </w:r>
+      <w:proofErr w:type="spellStart"/>
+      <w:r>
+        <w:rPr>
+          <w:i/>
+        </w:rPr>
+        <w:t>idCidade</w:t>
+      </w:r>
+      <w:proofErr w:type="spellEnd"/>
+      <w:r>
+        <w:rPr>
+          <w:i/>
+        </w:rPr>
+        <w:t>-&gt;Cidade)</w:t>
+      </w:r>
+    </w:p>
+    <w:p>
+      <w:pPr>
+        <w:pStyle w:val="PargrafodaLista"/>
         <w:numPr>
           <w:ilvl w:val="0"/>
           <w:numId w:val="20"/>
         </w:numPr>
       </w:pPr>
       <w:r>
-        <w:t>{idCo</w:t>
-      </w:r>
-      <w:r>
-        <w:t xml:space="preserve">ncerto}-&gt;{data, id, idCidade </w:t>
+        <w:t>{</w:t>
+      </w:r>
+      <w:proofErr w:type="spellStart"/>
+      <w:r>
+        <w:t>idCo</w:t>
+      </w:r>
+      <w:r>
+        <w:t>ncerto</w:t>
+      </w:r>
+      <w:proofErr w:type="spellEnd"/>
+      <w:r>
+        <w:t xml:space="preserve">}-&gt;{data, id, </w:t>
+      </w:r>
+      <w:proofErr w:type="spellStart"/>
+      <w:r>
+        <w:t>idCidade</w:t>
+      </w:r>
+      <w:proofErr w:type="spellEnd"/>
+      <w:r>
+        <w:t xml:space="preserve"> </w:t>
       </w:r>
       <w:r>
         <w:t>}</w:t>
@@ -1160,31 +1845,61 @@
         <w:rPr>
           <w:i/>
         </w:rPr>
-        <w:t>, nome, idPaís-&gt;País)</w:t>
-      </w:r>
-    </w:p>
-    <w:p>
-      <w:pPr>
-        <w:pStyle w:val="ListParagraph"/>
+        <w:t xml:space="preserve">, nome, </w:t>
+      </w:r>
+      <w:proofErr w:type="spellStart"/>
+      <w:r>
+        <w:rPr>
+          <w:i/>
+        </w:rPr>
+        <w:t>idPaís</w:t>
+      </w:r>
+      <w:proofErr w:type="spellEnd"/>
+      <w:r>
+        <w:rPr>
+          <w:i/>
+        </w:rPr>
+        <w:t>-&gt;País)</w:t>
+      </w:r>
+    </w:p>
+    <w:p>
+      <w:pPr>
+        <w:pStyle w:val="PargrafodaLista"/>
         <w:numPr>
           <w:ilvl w:val="0"/>
           <w:numId w:val="23"/>
         </w:numPr>
       </w:pPr>
       <w:r>
-        <w:t>{id}-&gt;{nome, idPaís}</w:t>
-      </w:r>
-    </w:p>
-    <w:p>
-      <w:pPr>
-        <w:pStyle w:val="ListParagraph"/>
+        <w:t xml:space="preserve">{id}-&gt;{nome, </w:t>
+      </w:r>
+      <w:proofErr w:type="spellStart"/>
+      <w:r>
+        <w:t>idPaís</w:t>
+      </w:r>
+      <w:proofErr w:type="spellEnd"/>
+      <w:r>
+        <w:t>}</w:t>
+      </w:r>
+    </w:p>
+    <w:p>
+      <w:pPr>
+        <w:pStyle w:val="PargrafodaLista"/>
         <w:numPr>
           <w:ilvl w:val="0"/>
           <w:numId w:val="23"/>
         </w:numPr>
       </w:pPr>
       <w:r>
-        <w:t>{nome, idPaís}-&gt;{id}</w:t>
+        <w:t xml:space="preserve">{nome, </w:t>
+      </w:r>
+      <w:proofErr w:type="spellStart"/>
+      <w:r>
+        <w:t>idPaís</w:t>
+      </w:r>
+      <w:proofErr w:type="spellEnd"/>
+      <w:r>
+        <w:t>}-&gt;{id}</w:t>
       </w:r>
     </w:p>
     <w:p>
@@ -1222,7 +1937,7 @@
     </w:p>
     <w:p>
       <w:pPr>
-        <w:pStyle w:val="ListParagraph"/>
+        <w:pStyle w:val="PargrafodaLista"/>
         <w:numPr>
           <w:ilvl w:val="0"/>
           <w:numId w:val="24"/>
@@ -1234,7 +1949,7 @@
     </w:p>
     <w:p>
       <w:pPr>
-        <w:pStyle w:val="ListParagraph"/>
+        <w:pStyle w:val="PargrafodaLista"/>
         <w:numPr>
           <w:ilvl w:val="0"/>
           <w:numId w:val="24"/>
@@ -1263,6 +1978,7 @@
         </w:rPr>
         <w:t xml:space="preserve"> (</w:t>
       </w:r>
+      <w:proofErr w:type="spellStart"/>
       <w:r>
         <w:rPr>
           <w:i/>
@@ -1277,12 +1993,14 @@
         </w:rPr>
         <w:t>Música</w:t>
       </w:r>
+      <w:proofErr w:type="spellEnd"/>
       <w:r>
         <w:rPr>
           <w:i/>
         </w:rPr>
         <w:t xml:space="preserve">-&gt;Música, </w:t>
       </w:r>
+      <w:proofErr w:type="spellStart"/>
       <w:r>
         <w:rPr>
           <w:i/>
@@ -1290,6 +2008,7 @@
         </w:rPr>
         <w:t>idCidade</w:t>
       </w:r>
+      <w:proofErr w:type="spellEnd"/>
       <w:r>
         <w:rPr>
           <w:i/>
@@ -1299,40 +2018,56 @@
     </w:p>
     <w:p>
       <w:pPr>
-        <w:pStyle w:val="ListParagraph"/>
+        <w:pStyle w:val="PargrafodaLista"/>
         <w:numPr>
           <w:ilvl w:val="0"/>
           <w:numId w:val="22"/>
         </w:numPr>
       </w:pPr>
       <w:r>
-        <w:t>{id</w:t>
+        <w:t>{</w:t>
+      </w:r>
+      <w:proofErr w:type="spellStart"/>
+      <w:r>
+        <w:t>id</w:t>
       </w:r>
       <w:r>
         <w:t>Música</w:t>
       </w:r>
-      <w:bookmarkStart w:id="0" w:name="_GoBack"/>
-      <w:bookmarkEnd w:id="0"/>
+      <w:proofErr w:type="spellEnd"/>
       <w:r>
         <w:t xml:space="preserve">, </w:t>
       </w:r>
+      <w:proofErr w:type="spellStart"/>
       <w:r>
         <w:t>idC</w:t>
       </w:r>
       <w:r>
-        <w:t>idade} -&gt; {posição}</w:t>
-      </w:r>
-    </w:p>
-    <w:p>
-      <w:pPr>
-        <w:pStyle w:val="ListParagraph"/>
+        <w:t>idade</w:t>
+      </w:r>
+      <w:proofErr w:type="spellEnd"/>
+      <w:r>
+        <w:t>} -&gt; {posição}</w:t>
+      </w:r>
+    </w:p>
+    <w:p>
+      <w:pPr>
+        <w:pStyle w:val="PargrafodaLista"/>
         <w:numPr>
           <w:ilvl w:val="0"/>
           <w:numId w:val="22"/>
         </w:numPr>
       </w:pPr>
       <w:r>
-        <w:t>{idCidade, posição}-&gt;{id}</w:t>
+        <w:t>{</w:t>
+      </w:r>
+      <w:proofErr w:type="spellStart"/>
+      <w:r>
+        <w:t>idCidade</w:t>
+      </w:r>
+      <w:proofErr w:type="spellEnd"/>
+      <w:r>
+        <w:t>, posição}-&gt;{id}</w:t>
       </w:r>
     </w:p>
     <w:p>
@@ -4000,13 +4735,13 @@
     <w:qFormat/>
     <w:rsid w:val="00D52840"/>
   </w:style>
-  <w:style w:type="character" w:default="1" w:styleId="DefaultParagraphFont">
+  <w:style w:type="character" w:default="1" w:styleId="Tipodeletrapredefinidodopargrafo">
     <w:name w:val="Default Paragraph Font"/>
     <w:uiPriority w:val="1"/>
     <w:semiHidden/>
     <w:unhideWhenUsed/>
   </w:style>
-  <w:style w:type="table" w:default="1" w:styleId="TableNormal">
+  <w:style w:type="table" w:default="1" w:styleId="Tabelanormal">
     <w:name w:val="Normal Table"/>
     <w:uiPriority w:val="99"/>
     <w:semiHidden/>
@@ -4021,13 +4756,13 @@
       </w:tblCellMar>
     </w:tblPr>
   </w:style>
-  <w:style w:type="numbering" w:default="1" w:styleId="NoList">
+  <w:style w:type="numbering" w:default="1" w:styleId="Semlista">
     <w:name w:val="No List"/>
     <w:uiPriority w:val="99"/>
     <w:semiHidden/>
     <w:unhideWhenUsed/>
   </w:style>
-  <w:style w:type="paragraph" w:styleId="ListParagraph">
+  <w:style w:type="paragraph" w:styleId="PargrafodaLista">
     <w:name w:val="List Paragraph"/>
     <w:basedOn w:val="Normal"/>
     <w:uiPriority w:val="34"/>

</xml_diff>